<commit_message>
FS-UC1, UC2, template tilføjet
</commit_message>
<xml_diff>
--- a/Analysis/UC/FormelUseCase 1 Se historik.docx
+++ b/Analysis/UC/FormelUseCase 1 Se historik.docx
@@ -252,7 +252,6 @@
                 <w:lang w:val="en-US"/>
               </w:rPr>
             </w:pPr>
-            <w:proofErr w:type="spellStart"/>
             <w:r>
               <w:rPr>
                 <w:rFonts w:asciiTheme="minorHAnsi" w:hAnsiTheme="minorHAnsi"/>
@@ -262,7 +261,6 @@
               </w:rPr>
               <w:t>Juyoung</w:t>
             </w:r>
-            <w:proofErr w:type="spellEnd"/>
           </w:p>
         </w:tc>
       </w:tr>
@@ -280,7 +278,6 @@
                 <w:lang w:val="da-DK"/>
               </w:rPr>
             </w:pPr>
-            <w:proofErr w:type="spellStart"/>
             <w:r>
               <w:rPr>
                 <w:rFonts w:asciiTheme="minorHAnsi" w:hAnsiTheme="minorHAnsi"/>
@@ -288,17 +285,7 @@
                 <w:szCs w:val="22"/>
                 <w:lang w:val="da-DK"/>
               </w:rPr>
-              <w:t>inception</w:t>
-            </w:r>
-            <w:proofErr w:type="spellEnd"/>
-            <w:r>
-              <w:rPr>
-                <w:rFonts w:asciiTheme="minorHAnsi" w:hAnsiTheme="minorHAnsi"/>
-                <w:sz w:val="22"/>
-                <w:szCs w:val="22"/>
-                <w:lang w:val="da-DK"/>
-              </w:rPr>
-              <w:t xml:space="preserve"> </w:t>
+              <w:t xml:space="preserve">inception </w:t>
             </w:r>
             <w:proofErr w:type="spellStart"/>
             <w:r>
@@ -392,7 +379,6 @@
                 <w:lang w:val="en-US"/>
               </w:rPr>
             </w:pPr>
-            <w:proofErr w:type="spellStart"/>
             <w:r>
               <w:rPr>
                 <w:rFonts w:asciiTheme="minorHAnsi" w:hAnsiTheme="minorHAnsi"/>
@@ -402,7 +388,6 @@
               </w:rPr>
               <w:t>Juyoung</w:t>
             </w:r>
-            <w:proofErr w:type="spellEnd"/>
           </w:p>
         </w:tc>
       </w:tr>
@@ -415,9 +400,51 @@
             <w:pPr>
               <w:rPr>
                 <w:rFonts w:asciiTheme="minorHAnsi" w:hAnsiTheme="minorHAnsi"/>
+                <w:sz w:val="22"/>
+                <w:szCs w:val="22"/>
                 <w:lang w:val="da-DK"/>
               </w:rPr>
             </w:pPr>
+            <w:proofErr w:type="spellStart"/>
+            <w:r>
+              <w:rPr>
+                <w:rFonts w:asciiTheme="minorHAnsi" w:hAnsiTheme="minorHAnsi"/>
+                <w:sz w:val="22"/>
+                <w:szCs w:val="22"/>
+                <w:lang w:val="da-DK"/>
+              </w:rPr>
+              <w:t>inception</w:t>
+            </w:r>
+            <w:proofErr w:type="spellEnd"/>
+            <w:r>
+              <w:rPr>
+                <w:rFonts w:asciiTheme="minorHAnsi" w:hAnsiTheme="minorHAnsi"/>
+                <w:sz w:val="22"/>
+                <w:szCs w:val="22"/>
+                <w:lang w:val="da-DK"/>
+              </w:rPr>
+              <w:t xml:space="preserve"> </w:t>
+            </w:r>
+            <w:proofErr w:type="spellStart"/>
+            <w:r>
+              <w:rPr>
+                <w:rFonts w:asciiTheme="minorHAnsi" w:hAnsiTheme="minorHAnsi"/>
+                <w:sz w:val="22"/>
+                <w:szCs w:val="22"/>
+                <w:lang w:val="da-DK"/>
+              </w:rPr>
+              <w:t>draft</w:t>
+            </w:r>
+            <w:proofErr w:type="spellEnd"/>
+            <w:r>
+              <w:rPr>
+                <w:rFonts w:asciiTheme="minorHAnsi" w:hAnsiTheme="minorHAnsi"/>
+                <w:sz w:val="22"/>
+                <w:szCs w:val="22"/>
+                <w:lang w:val="da-DK"/>
+              </w:rPr>
+              <w:t xml:space="preserve"> 3</w:t>
+            </w:r>
           </w:p>
         </w:tc>
         <w:tc>
@@ -428,9 +455,20 @@
             <w:pPr>
               <w:rPr>
                 <w:rFonts w:asciiTheme="minorHAnsi" w:hAnsiTheme="minorHAnsi"/>
+                <w:sz w:val="22"/>
+                <w:szCs w:val="22"/>
                 <w:lang w:val="da-DK"/>
               </w:rPr>
             </w:pPr>
+            <w:r>
+              <w:rPr>
+                <w:rFonts w:asciiTheme="minorHAnsi" w:hAnsiTheme="minorHAnsi"/>
+                <w:sz w:val="22"/>
+                <w:szCs w:val="22"/>
+                <w:lang w:val="da-DK"/>
+              </w:rPr>
+              <w:t>8.maj 2016</w:t>
+            </w:r>
           </w:p>
         </w:tc>
         <w:tc>
@@ -441,9 +479,71 @@
             <w:pPr>
               <w:rPr>
                 <w:rFonts w:asciiTheme="minorHAnsi" w:hAnsiTheme="minorHAnsi"/>
-                <w:lang w:val="en-US"/>
+                <w:sz w:val="22"/>
+                <w:szCs w:val="22"/>
+                <w:lang w:val="da-DK"/>
               </w:rPr>
             </w:pPr>
+            <w:r>
+              <w:rPr>
+                <w:rFonts w:asciiTheme="minorHAnsi" w:hAnsiTheme="minorHAnsi"/>
+                <w:sz w:val="22"/>
+                <w:szCs w:val="22"/>
+                <w:lang w:val="da-DK"/>
+              </w:rPr>
+              <w:t>ikke-</w:t>
+            </w:r>
+            <w:proofErr w:type="spellStart"/>
+            <w:r>
+              <w:rPr>
+                <w:rFonts w:asciiTheme="minorHAnsi" w:hAnsiTheme="minorHAnsi"/>
+                <w:sz w:val="22"/>
+                <w:szCs w:val="22"/>
+                <w:lang w:val="da-DK"/>
+              </w:rPr>
+              <w:t>funktional</w:t>
+            </w:r>
+            <w:proofErr w:type="spellEnd"/>
+            <w:r>
+              <w:rPr>
+                <w:rFonts w:asciiTheme="minorHAnsi" w:hAnsiTheme="minorHAnsi"/>
+                <w:sz w:val="22"/>
+                <w:szCs w:val="22"/>
+                <w:lang w:val="da-DK"/>
+              </w:rPr>
+              <w:t xml:space="preserve"> krav, </w:t>
+            </w:r>
+            <w:proofErr w:type="spellStart"/>
+            <w:r>
+              <w:rPr>
+                <w:rFonts w:asciiTheme="minorHAnsi" w:hAnsiTheme="minorHAnsi"/>
+                <w:sz w:val="22"/>
+                <w:szCs w:val="22"/>
+                <w:lang w:val="da-DK"/>
+              </w:rPr>
+              <w:t>dataformator</w:t>
+            </w:r>
+            <w:proofErr w:type="spellEnd"/>
+            <w:r>
+              <w:rPr>
+                <w:rFonts w:asciiTheme="minorHAnsi" w:hAnsiTheme="minorHAnsi"/>
+                <w:sz w:val="22"/>
+                <w:szCs w:val="22"/>
+                <w:lang w:val="da-DK"/>
+              </w:rPr>
+              <w:t xml:space="preserve"> </w:t>
+            </w:r>
+            <w:proofErr w:type="spellStart"/>
+            <w:r>
+              <w:rPr>
+                <w:rFonts w:asciiTheme="minorHAnsi" w:hAnsiTheme="minorHAnsi"/>
+                <w:sz w:val="22"/>
+                <w:szCs w:val="22"/>
+                <w:lang w:val="da-DK"/>
+              </w:rPr>
+              <w:t>fixed</w:t>
+            </w:r>
+            <w:proofErr w:type="spellEnd"/>
           </w:p>
         </w:tc>
         <w:tc>
@@ -454,9 +554,22 @@
             <w:pPr>
               <w:rPr>
                 <w:rFonts w:asciiTheme="minorHAnsi" w:hAnsiTheme="minorHAnsi"/>
-                <w:lang w:val="en-US"/>
+                <w:sz w:val="22"/>
+                <w:szCs w:val="22"/>
+                <w:lang w:val="da-DK"/>
               </w:rPr>
             </w:pPr>
+            <w:proofErr w:type="spellStart"/>
+            <w:r>
+              <w:rPr>
+                <w:rFonts w:asciiTheme="minorHAnsi" w:hAnsiTheme="minorHAnsi"/>
+                <w:sz w:val="22"/>
+                <w:szCs w:val="22"/>
+                <w:lang w:val="da-DK"/>
+              </w:rPr>
+              <w:t>Juyoung</w:t>
+            </w:r>
+            <w:proofErr w:type="spellEnd"/>
           </w:p>
         </w:tc>
       </w:tr>
@@ -552,8 +665,6 @@
         </w:rPr>
         <w:t>Systemet under udvikling</w:t>
       </w:r>
-      <w:bookmarkStart w:id="0" w:name="_GoBack"/>
-      <w:bookmarkEnd w:id="0"/>
     </w:p>
     <w:p>
       <w:pPr>
@@ -751,7 +862,21 @@
           <w:rFonts w:asciiTheme="minorHAnsi" w:hAnsiTheme="minorHAnsi"/>
           <w:color w:val="FF0000"/>
         </w:rPr>
-        <w:t>Datatilsynet er interesseret i, at historik håndtering behandles fortroligt.</w:t>
+        <w:t>Datatilsynet er interesseret i, at historik</w:t>
+      </w:r>
+      <w:r>
+        <w:rPr>
+          <w:rFonts w:asciiTheme="minorHAnsi" w:hAnsiTheme="minorHAnsi"/>
+          <w:color w:val="FF0000"/>
+        </w:rPr>
+        <w:t xml:space="preserve"> ved cpr-nummer</w:t>
+      </w:r>
+      <w:r>
+        <w:rPr>
+          <w:rFonts w:asciiTheme="minorHAnsi" w:hAnsiTheme="minorHAnsi"/>
+          <w:color w:val="FF0000"/>
+        </w:rPr>
+        <w:t xml:space="preserve"> håndtering behandles fortroligt.</w:t>
       </w:r>
     </w:p>
     <w:p>
@@ -1023,6 +1148,26 @@
         </w:rPr>
         <w:t>System er klar</w:t>
       </w:r>
+      <w:r>
+        <w:rPr>
+          <w:rFonts w:asciiTheme="minorHAnsi" w:hAnsiTheme="minorHAnsi"/>
+          <w:sz w:val="22"/>
+          <w:szCs w:val="22"/>
+          <w:lang w:val="da-DK"/>
+        </w:rPr>
+        <w:t xml:space="preserve"> til at oplyse</w:t>
+      </w:r>
+      <w:bookmarkStart w:id="0" w:name="_GoBack"/>
+      <w:bookmarkEnd w:id="0"/>
+      <w:r>
+        <w:rPr>
+          <w:rFonts w:asciiTheme="minorHAnsi" w:hAnsiTheme="minorHAnsi"/>
+          <w:sz w:val="22"/>
+          <w:szCs w:val="22"/>
+          <w:lang w:val="da-DK"/>
+        </w:rPr>
+        <w:t xml:space="preserve"> historik.</w:t>
+      </w:r>
     </w:p>
     <w:p>
       <w:pPr>
@@ -1135,7 +1280,36 @@
           <w:szCs w:val="22"/>
           <w:lang w:val="da-DK"/>
         </w:rPr>
-        <w:t xml:space="preserve">Systemet oplyser en oversigt over de enkelte brugeres ture af angivne kommune i den angivne tidsinterval. </w:t>
+        <w:t xml:space="preserve">Systemet oplyser en oversigt over de enkelte </w:t>
+      </w:r>
+      <w:r>
+        <w:rPr>
+          <w:rFonts w:asciiTheme="minorHAnsi" w:hAnsiTheme="minorHAnsi"/>
+          <w:color w:val="FF0000"/>
+          <w:sz w:val="22"/>
+          <w:szCs w:val="22"/>
+          <w:lang w:val="da-DK"/>
+        </w:rPr>
+        <w:t>kundere</w:t>
+      </w:r>
+      <w:r>
+        <w:rPr>
+          <w:rFonts w:asciiTheme="minorHAnsi" w:hAnsiTheme="minorHAnsi"/>
+          <w:color w:val="FF0000"/>
+          <w:sz w:val="22"/>
+          <w:szCs w:val="22"/>
+          <w:lang w:val="da-DK"/>
+        </w:rPr>
+        <w:t>s</w:t>
+      </w:r>
+      <w:r>
+        <w:rPr>
+          <w:rFonts w:asciiTheme="minorHAnsi" w:hAnsiTheme="minorHAnsi"/>
+          <w:sz w:val="22"/>
+          <w:szCs w:val="22"/>
+          <w:lang w:val="da-DK"/>
+        </w:rPr>
+        <w:t xml:space="preserve"> ture af angivne kommune i den angivne tidsinterval. </w:t>
       </w:r>
     </w:p>
     <w:p>
@@ -1664,20 +1838,13 @@
         </w:rPr>
         <w:t>gennemfø</w:t>
       </w:r>
+      <w:proofErr w:type="spellEnd"/>
       <w:r>
         <w:rPr>
           <w:rFonts w:ascii="Calibri" w:eastAsia="Calibri" w:hAnsi="Calibri" w:cs="Calibri"/>
           <w:lang w:val="fr-FR"/>
         </w:rPr>
-        <w:t>res</w:t>
-      </w:r>
-      <w:proofErr w:type="spellEnd"/>
-      <w:r>
-        <w:rPr>
-          <w:rFonts w:ascii="Calibri" w:eastAsia="Calibri" w:hAnsi="Calibri" w:cs="Calibri"/>
-          <w:lang w:val="fr-FR"/>
-        </w:rPr>
-        <w:t xml:space="preserve"> p</w:t>
+        <w:t>res p</w:t>
       </w:r>
       <w:r>
         <w:rPr>
@@ -1725,15 +1892,46 @@
       <w:r>
         <w:rPr>
           <w:rFonts w:ascii="Calibri" w:eastAsia="Calibri" w:hAnsi="Calibri" w:cs="Calibri"/>
-        </w:rPr>
-        <w:t xml:space="preserve">Beregning ved eksternt systemet skal udføres med hurtig feedback på handlinger for </w:t>
-      </w:r>
-      <w:r>
-        <w:rPr>
-          <w:rFonts w:ascii="Calibri" w:eastAsia="Calibri" w:hAnsi="Calibri" w:cs="Calibri"/>
           <w:color w:val="FF0000"/>
         </w:rPr>
-        <w:t>bestillingsmodtagelsen (eller kunden).</w:t>
+        <w:t>Historik skal oplyses</w:t>
+      </w:r>
+      <w:r>
+        <w:rPr>
+          <w:rFonts w:ascii="Calibri" w:eastAsia="Calibri" w:hAnsi="Calibri" w:cs="Calibri"/>
+          <w:color w:val="FF0000"/>
+        </w:rPr>
+        <w:t xml:space="preserve"> med hurtig feedback på handlinger </w:t>
+      </w:r>
+      <w:r>
+        <w:rPr>
+          <w:rFonts w:ascii="Calibri" w:eastAsia="Calibri" w:hAnsi="Calibri" w:cs="Calibri"/>
+          <w:color w:val="FF0000"/>
+        </w:rPr>
+        <w:t>for bruger (</w:t>
+      </w:r>
+      <w:proofErr w:type="spellStart"/>
+      <w:r>
+        <w:rPr>
+          <w:rFonts w:ascii="Calibri" w:eastAsia="Calibri" w:hAnsi="Calibri" w:cs="Calibri"/>
+          <w:color w:val="FF0000"/>
+        </w:rPr>
+        <w:t>bestilligsmodtagelse</w:t>
+      </w:r>
+      <w:proofErr w:type="spellEnd"/>
+      <w:r>
+        <w:rPr>
+          <w:rFonts w:ascii="Calibri" w:eastAsia="Calibri" w:hAnsi="Calibri" w:cs="Calibri"/>
+          <w:color w:val="FF0000"/>
+        </w:rPr>
+        <w:t xml:space="preserve"> og kunde)</w:t>
+      </w:r>
+      <w:r>
+        <w:rPr>
+          <w:rFonts w:ascii="Calibri" w:eastAsia="Calibri" w:hAnsi="Calibri" w:cs="Calibri"/>
+          <w:color w:val="FF0000"/>
+        </w:rPr>
+        <w:t>.</w:t>
       </w:r>
     </w:p>
     <w:p>
@@ -1751,6 +1949,7 @@
         <w:spacing w:after="160" w:line="259" w:lineRule="auto"/>
         <w:rPr>
           <w:rFonts w:ascii="Calibri" w:eastAsia="Calibri" w:hAnsi="Calibri" w:cs="Calibri"/>
+          <w:color w:val="FF0000"/>
         </w:rPr>
       </w:pPr>
     </w:p>
@@ -1771,50 +1970,10 @@
       </w:pPr>
       <w:r>
         <w:rPr>
-          <w:rFonts w:ascii="Calibri" w:eastAsia="Calibri" w:hAnsi="Calibri" w:cs="Calibri"/>
-        </w:rPr>
-        <w:t>Beregningen</w:t>
-      </w:r>
-      <w:r>
-        <w:rPr>
-          <w:rFonts w:asciiTheme="minorHAnsi" w:hAnsiTheme="minorHAnsi"/>
-        </w:rPr>
-        <w:t xml:space="preserve"> udføres I en selvstændig proces </w:t>
-      </w:r>
-      <w:proofErr w:type="gramStart"/>
-      <w:r>
-        <w:rPr>
-          <w:rFonts w:asciiTheme="minorHAnsi" w:hAnsiTheme="minorHAnsi"/>
-        </w:rPr>
-        <w:t xml:space="preserve">ved </w:t>
-      </w:r>
-      <w:r>
-        <w:rPr>
-          <w:rFonts w:asciiTheme="minorHAnsi" w:hAnsiTheme="minorHAnsi"/>
-        </w:rPr>
-        <w:t xml:space="preserve"> </w:t>
-      </w:r>
-      <w:r>
-        <w:rPr>
-          <w:rFonts w:asciiTheme="minorHAnsi" w:hAnsiTheme="minorHAnsi"/>
-        </w:rPr>
-        <w:t>flextur_sats.jar</w:t>
-      </w:r>
-      <w:proofErr w:type="gramEnd"/>
-      <w:r>
-        <w:rPr>
-          <w:rFonts w:asciiTheme="minorHAnsi" w:hAnsiTheme="minorHAnsi"/>
-        </w:rPr>
-        <w:t>.</w:t>
-      </w:r>
-    </w:p>
-    <w:p>
-      <w:pPr>
-        <w:pStyle w:val="BodyA"/>
-        <w:rPr>
-          <w:rFonts w:asciiTheme="minorHAnsi" w:hAnsiTheme="minorHAnsi"/>
-        </w:rPr>
-      </w:pPr>
+          <w:rFonts w:asciiTheme="minorHAnsi" w:hAnsiTheme="minorHAnsi"/>
+        </w:rPr>
+        <w:t>Systemet skal kunne angive bestillingsmodtagelse en mulighed for at eksportere en CSV-fil med en oversigt.</w:t>
+      </w:r>
     </w:p>
     <w:p>
       <w:pPr>
@@ -1837,23 +1996,25 @@
     <w:p>
       <w:pPr>
         <w:pStyle w:val="Heading2"/>
-        <w:rPr>
-          <w:lang w:val="en-US"/>
-        </w:rPr>
-      </w:pPr>
+      </w:pPr>
+      <w:r>
+        <w:t>Hyppighed (</w:t>
+      </w:r>
       <w:proofErr w:type="spellStart"/>
       <w:r>
-        <w:rPr>
-          <w:lang w:val="en-US"/>
-        </w:rPr>
-        <w:t>Hyppighed</w:t>
+        <w:t>Frequency</w:t>
       </w:r>
       <w:proofErr w:type="spellEnd"/>
       <w:r>
-        <w:rPr>
-          <w:lang w:val="en-US"/>
-        </w:rPr>
-        <w:t xml:space="preserve"> (Frequency of Occurrence)</w:t>
+        <w:t xml:space="preserve"> of </w:t>
+      </w:r>
+      <w:proofErr w:type="spellStart"/>
+      <w:r>
+        <w:t>Occurrence</w:t>
+      </w:r>
+      <w:proofErr w:type="spellEnd"/>
+      <w:r>
+        <w:t>)</w:t>
       </w:r>
     </w:p>
     <w:p>
@@ -2069,15 +2230,7 @@
           <w:u w:color="000000"/>
           <w:lang w:val="da-DK"/>
         </w:rPr>
-        <w:t>Historik oplysninger (turhistorik)</w:t>
-      </w:r>
-      <w:r>
-        <w:rPr>
-          <w:rFonts w:ascii="Calibri" w:eastAsia="Calibri" w:hAnsi="Calibri" w:cs="Calibri"/>
-          <w:u w:color="000000"/>
-          <w:lang w:val="da-DK"/>
-        </w:rPr>
-        <w:t xml:space="preserve"> til bestillingsmodtagelsen</w:t>
+        <w:t>Historik oplysninger (turhistorik) til bestillingsmodtagelsen</w:t>
       </w:r>
       <w:r>
         <w:rPr>

</xml_diff>

<commit_message>
UC1, 2 skal matche med mockups
</commit_message>
<xml_diff>
--- a/Analysis/UC/FormelUseCase 1 Se historik.docx
+++ b/Analysis/UC/FormelUseCase 1 Se historik.docx
@@ -1155,18 +1155,7 @@
           <w:szCs w:val="22"/>
           <w:lang w:val="da-DK"/>
         </w:rPr>
-        <w:t xml:space="preserve"> til at oplyse</w:t>
-      </w:r>
-      <w:bookmarkStart w:id="0" w:name="_GoBack"/>
-      <w:bookmarkEnd w:id="0"/>
-      <w:r>
-        <w:rPr>
-          <w:rFonts w:asciiTheme="minorHAnsi" w:hAnsiTheme="minorHAnsi"/>
-          <w:sz w:val="22"/>
-          <w:szCs w:val="22"/>
-          <w:lang w:val="da-DK"/>
-        </w:rPr>
-        <w:t xml:space="preserve"> historik.</w:t>
+        <w:t xml:space="preserve"> til at oplyse historik.</w:t>
       </w:r>
     </w:p>
     <w:p>
@@ -2034,19 +2023,25 @@
         <w:rPr>
           <w:rFonts w:asciiTheme="minorHAnsi" w:hAnsiTheme="minorHAnsi"/>
         </w:rPr>
-        <w:t xml:space="preserve"> skal</w:t>
-      </w:r>
-      <w:r>
-        <w:rPr>
-          <w:rFonts w:asciiTheme="minorHAnsi" w:hAnsiTheme="minorHAnsi"/>
-        </w:rPr>
         <w:t xml:space="preserve"> </w:t>
       </w:r>
       <w:r>
         <w:rPr>
           <w:rFonts w:asciiTheme="minorHAnsi" w:hAnsiTheme="minorHAnsi"/>
         </w:rPr>
-        <w:t xml:space="preserve">bestillingsmodtagelse eller kunde se historik </w:t>
+        <w:t>best</w:t>
+      </w:r>
+      <w:r>
+        <w:rPr>
+          <w:rFonts w:asciiTheme="minorHAnsi" w:hAnsiTheme="minorHAnsi"/>
+        </w:rPr>
+        <w:t>illingsmodtagelse eller kunde skal se</w:t>
+      </w:r>
+      <w:r>
+        <w:rPr>
+          <w:rFonts w:asciiTheme="minorHAnsi" w:hAnsiTheme="minorHAnsi"/>
+        </w:rPr>
+        <w:t xml:space="preserve"> historik </w:t>
       </w:r>
       <w:r>
         <w:rPr>
@@ -2090,6 +2085,8 @@
       <w:r>
         <w:t>)</w:t>
       </w:r>
+      <w:bookmarkStart w:id="0" w:name="_GoBack"/>
+      <w:bookmarkEnd w:id="0"/>
     </w:p>
     <w:p>
       <w:pPr>

</xml_diff>

<commit_message>
FS-UC3 tilføjet : needs to check and match to mockups and glossary
</commit_message>
<xml_diff>
--- a/Analysis/UC/FormelUseCase 1 Se historik.docx
+++ b/Analysis/UC/FormelUseCase 1 Se historik.docx
@@ -278,6 +278,7 @@
                 <w:lang w:val="da-DK"/>
               </w:rPr>
             </w:pPr>
+            <w:proofErr w:type="spellStart"/>
             <w:r>
               <w:rPr>
                 <w:rFonts w:asciiTheme="minorHAnsi" w:hAnsiTheme="minorHAnsi"/>
@@ -285,7 +286,17 @@
                 <w:szCs w:val="22"/>
                 <w:lang w:val="da-DK"/>
               </w:rPr>
-              <w:t xml:space="preserve">inception </w:t>
+              <w:t>inception</w:t>
+            </w:r>
+            <w:proofErr w:type="spellEnd"/>
+            <w:r>
+              <w:rPr>
+                <w:rFonts w:asciiTheme="minorHAnsi" w:hAnsiTheme="minorHAnsi"/>
+                <w:sz w:val="22"/>
+                <w:szCs w:val="22"/>
+                <w:lang w:val="da-DK"/>
+              </w:rPr>
+              <w:t xml:space="preserve"> </w:t>
             </w:r>
             <w:proofErr w:type="spellStart"/>
             <w:r>
@@ -1468,26 +1479,46 @@
           <w:szCs w:val="22"/>
           <w:lang w:val="da-DK"/>
         </w:rPr>
-        <w:t>Kunde</w:t>
-      </w:r>
-      <w:r>
-        <w:rPr>
-          <w:rFonts w:asciiTheme="minorHAnsi" w:hAnsiTheme="minorHAnsi"/>
-          <w:sz w:val="22"/>
-          <w:szCs w:val="22"/>
-          <w:lang w:val="da-DK"/>
-        </w:rPr>
-        <w:t xml:space="preserve"> er logget ind</w:t>
-      </w:r>
-      <w:r>
-        <w:rPr>
-          <w:rFonts w:asciiTheme="minorHAnsi" w:hAnsiTheme="minorHAnsi"/>
-          <w:sz w:val="22"/>
-          <w:szCs w:val="22"/>
-          <w:lang w:val="da-DK"/>
-        </w:rPr>
-        <w:t>.</w:t>
-      </w:r>
+        <w:t>Hvis k</w:t>
+      </w:r>
+      <w:r>
+        <w:rPr>
+          <w:rFonts w:asciiTheme="minorHAnsi" w:hAnsiTheme="minorHAnsi"/>
+          <w:sz w:val="22"/>
+          <w:szCs w:val="22"/>
+          <w:lang w:val="da-DK"/>
+        </w:rPr>
+        <w:t>unde</w:t>
+      </w:r>
+      <w:r>
+        <w:rPr>
+          <w:rFonts w:asciiTheme="minorHAnsi" w:hAnsiTheme="minorHAnsi"/>
+          <w:sz w:val="22"/>
+          <w:szCs w:val="22"/>
+          <w:lang w:val="da-DK"/>
+        </w:rPr>
+        <w:t xml:space="preserve"> er logget </w:t>
+      </w:r>
+      <w:proofErr w:type="gramStart"/>
+      <w:r>
+        <w:rPr>
+          <w:rFonts w:asciiTheme="minorHAnsi" w:hAnsiTheme="minorHAnsi"/>
+          <w:sz w:val="22"/>
+          <w:szCs w:val="22"/>
+          <w:lang w:val="da-DK"/>
+        </w:rPr>
+        <w:t>ind</w:t>
+      </w:r>
+      <w:r>
+        <w:rPr>
+          <w:rFonts w:asciiTheme="minorHAnsi" w:hAnsiTheme="minorHAnsi"/>
+          <w:sz w:val="22"/>
+          <w:szCs w:val="22"/>
+          <w:lang w:val="da-DK"/>
+        </w:rPr>
+        <w:t xml:space="preserve"> :</w:t>
+      </w:r>
+      <w:proofErr w:type="gramEnd"/>
     </w:p>
     <w:p>
       <w:pPr>
@@ -1621,7 +1652,25 @@
           <w:szCs w:val="22"/>
           <w:lang w:val="da-DK"/>
         </w:rPr>
-        <w:t>2.a. B</w:t>
+        <w:t xml:space="preserve">2.a. </w:t>
+      </w:r>
+      <w:r>
+        <w:rPr>
+          <w:rFonts w:asciiTheme="minorHAnsi" w:hAnsiTheme="minorHAnsi"/>
+          <w:sz w:val="22"/>
+          <w:szCs w:val="22"/>
+          <w:lang w:val="da-DK"/>
+        </w:rPr>
+        <w:t xml:space="preserve">Hvis </w:t>
+      </w:r>
+      <w:r>
+        <w:rPr>
+          <w:rFonts w:asciiTheme="minorHAnsi" w:hAnsiTheme="minorHAnsi"/>
+          <w:sz w:val="22"/>
+          <w:szCs w:val="22"/>
+          <w:lang w:val="da-DK"/>
+        </w:rPr>
+        <w:t>B</w:t>
       </w:r>
       <w:r>
         <w:rPr>
@@ -1639,8 +1688,28 @@
           <w:szCs w:val="22"/>
           <w:lang w:val="da-DK"/>
         </w:rPr>
-        <w:t xml:space="preserve"> angiver cpr-nummer og tidsinterval.</w:t>
-      </w:r>
+        <w:t xml:space="preserve"> ang</w:t>
+      </w:r>
+      <w:r>
+        <w:rPr>
+          <w:rFonts w:asciiTheme="minorHAnsi" w:hAnsiTheme="minorHAnsi"/>
+          <w:sz w:val="22"/>
+          <w:szCs w:val="22"/>
+          <w:lang w:val="da-DK"/>
+        </w:rPr>
+        <w:t xml:space="preserve">iver cpr-nummer og </w:t>
+      </w:r>
+      <w:proofErr w:type="gramStart"/>
+      <w:r>
+        <w:rPr>
+          <w:rFonts w:asciiTheme="minorHAnsi" w:hAnsiTheme="minorHAnsi"/>
+          <w:sz w:val="22"/>
+          <w:szCs w:val="22"/>
+          <w:lang w:val="da-DK"/>
+        </w:rPr>
+        <w:t>tidsinterval :</w:t>
+      </w:r>
+      <w:proofErr w:type="gramEnd"/>
     </w:p>
     <w:p>
       <w:pPr>
@@ -1762,6 +1831,8 @@
           <w:rFonts w:asciiTheme="minorHAnsi" w:hAnsiTheme="minorHAnsi"/>
         </w:rPr>
       </w:pPr>
+      <w:bookmarkStart w:id="0" w:name="_GoBack"/>
+      <w:bookmarkEnd w:id="0"/>
     </w:p>
     <w:p>
       <w:pPr>
@@ -1883,44 +1954,23 @@
           <w:rFonts w:ascii="Calibri" w:eastAsia="Calibri" w:hAnsi="Calibri" w:cs="Calibri"/>
           <w:color w:val="FF0000"/>
         </w:rPr>
-        <w:t>Historik skal oplyses</w:t>
-      </w:r>
+        <w:t>Historik skal oplyses med hurtig feedback på handlinger for bruger (</w:t>
+      </w:r>
+      <w:proofErr w:type="spellStart"/>
       <w:r>
         <w:rPr>
           <w:rFonts w:ascii="Calibri" w:eastAsia="Calibri" w:hAnsi="Calibri" w:cs="Calibri"/>
           <w:color w:val="FF0000"/>
         </w:rPr>
-        <w:t xml:space="preserve"> med hurtig feedback på handlinger </w:t>
-      </w:r>
+        <w:t>bestilligsmodtagelse</w:t>
+      </w:r>
+      <w:proofErr w:type="spellEnd"/>
       <w:r>
         <w:rPr>
           <w:rFonts w:ascii="Calibri" w:eastAsia="Calibri" w:hAnsi="Calibri" w:cs="Calibri"/>
           <w:color w:val="FF0000"/>
         </w:rPr>
-        <w:t>for bruger (</w:t>
-      </w:r>
-      <w:proofErr w:type="spellStart"/>
-      <w:r>
-        <w:rPr>
-          <w:rFonts w:ascii="Calibri" w:eastAsia="Calibri" w:hAnsi="Calibri" w:cs="Calibri"/>
-          <w:color w:val="FF0000"/>
-        </w:rPr>
-        <w:t>bestilligsmodtagelse</w:t>
-      </w:r>
-      <w:proofErr w:type="spellEnd"/>
-      <w:r>
-        <w:rPr>
-          <w:rFonts w:ascii="Calibri" w:eastAsia="Calibri" w:hAnsi="Calibri" w:cs="Calibri"/>
-          <w:color w:val="FF0000"/>
-        </w:rPr>
-        <w:t xml:space="preserve"> og kunde)</w:t>
-      </w:r>
-      <w:r>
-        <w:rPr>
-          <w:rFonts w:ascii="Calibri" w:eastAsia="Calibri" w:hAnsi="Calibri" w:cs="Calibri"/>
-          <w:color w:val="FF0000"/>
-        </w:rPr>
-        <w:t>.</w:t>
+        <w:t xml:space="preserve"> og kunde).</w:t>
       </w:r>
     </w:p>
     <w:p>
@@ -2085,8 +2135,6 @@
       <w:r>
         <w:t>)</w:t>
       </w:r>
-      <w:bookmarkStart w:id="0" w:name="_GoBack"/>
-      <w:bookmarkEnd w:id="0"/>
     </w:p>
     <w:p>
       <w:pPr>

</xml_diff>

<commit_message>
FSUC 1+2 samt UC names opdateret
</commit_message>
<xml_diff>
--- a/Analysis/UC/FormelUseCase 1 Se historik.docx
+++ b/Analysis/UC/FormelUseCase 1 Se historik.docx
@@ -77,6 +77,7 @@
                 <w:lang w:val="da-DK"/>
               </w:rPr>
             </w:pPr>
+            <w:proofErr w:type="spellStart"/>
             <w:r>
               <w:rPr>
                 <w:rFonts w:asciiTheme="minorHAnsi" w:hAnsiTheme="minorHAnsi"/>
@@ -86,6 +87,7 @@
               </w:rPr>
               <w:t>Description</w:t>
             </w:r>
+            <w:proofErr w:type="spellEnd"/>
           </w:p>
         </w:tc>
         <w:tc>
@@ -127,6 +129,8 @@
                 <w:lang w:val="da-DK"/>
               </w:rPr>
             </w:pPr>
+            <w:proofErr w:type="spellStart"/>
+            <w:proofErr w:type="gramStart"/>
             <w:r>
               <w:rPr>
                 <w:rFonts w:asciiTheme="minorHAnsi" w:hAnsiTheme="minorHAnsi"/>
@@ -134,7 +138,38 @@
                 <w:szCs w:val="22"/>
                 <w:lang w:val="da-DK"/>
               </w:rPr>
-              <w:t>inception draft 1</w:t>
+              <w:t>inception</w:t>
+            </w:r>
+            <w:proofErr w:type="spellEnd"/>
+            <w:proofErr w:type="gramEnd"/>
+            <w:r>
+              <w:rPr>
+                <w:rFonts w:asciiTheme="minorHAnsi" w:hAnsiTheme="minorHAnsi"/>
+                <w:sz w:val="22"/>
+                <w:szCs w:val="22"/>
+                <w:lang w:val="da-DK"/>
+              </w:rPr>
+              <w:t xml:space="preserve"> </w:t>
+            </w:r>
+            <w:proofErr w:type="spellStart"/>
+            <w:r>
+              <w:rPr>
+                <w:rFonts w:asciiTheme="minorHAnsi" w:hAnsiTheme="minorHAnsi"/>
+                <w:sz w:val="22"/>
+                <w:szCs w:val="22"/>
+                <w:lang w:val="da-DK"/>
+              </w:rPr>
+              <w:t>draft</w:t>
+            </w:r>
+            <w:proofErr w:type="spellEnd"/>
+            <w:r>
+              <w:rPr>
+                <w:rFonts w:asciiTheme="minorHAnsi" w:hAnsiTheme="minorHAnsi"/>
+                <w:sz w:val="22"/>
+                <w:szCs w:val="22"/>
+                <w:lang w:val="da-DK"/>
+              </w:rPr>
+              <w:t xml:space="preserve"> 1</w:t>
             </w:r>
           </w:p>
         </w:tc>
@@ -182,7 +217,27 @@
                 <w:szCs w:val="22"/>
                 <w:lang w:val="da-DK"/>
               </w:rPr>
-              <w:t xml:space="preserve">First draft </w:t>
+              <w:t xml:space="preserve">First </w:t>
+            </w:r>
+            <w:proofErr w:type="spellStart"/>
+            <w:r>
+              <w:rPr>
+                <w:rFonts w:asciiTheme="minorHAnsi" w:hAnsiTheme="minorHAnsi"/>
+                <w:sz w:val="22"/>
+                <w:szCs w:val="22"/>
+                <w:lang w:val="da-DK"/>
+              </w:rPr>
+              <w:t>draft</w:t>
+            </w:r>
+            <w:proofErr w:type="spellEnd"/>
+            <w:r>
+              <w:rPr>
+                <w:rFonts w:asciiTheme="minorHAnsi" w:hAnsiTheme="minorHAnsi"/>
+                <w:sz w:val="22"/>
+                <w:szCs w:val="22"/>
+                <w:lang w:val="da-DK"/>
+              </w:rPr>
+              <w:t xml:space="preserve"> </w:t>
             </w:r>
           </w:p>
         </w:tc>
@@ -199,6 +254,7 @@
                 <w:lang w:val="en-US"/>
               </w:rPr>
             </w:pPr>
+            <w:proofErr w:type="spellStart"/>
             <w:r>
               <w:rPr>
                 <w:rFonts w:asciiTheme="minorHAnsi" w:hAnsiTheme="minorHAnsi"/>
@@ -208,6 +264,7 @@
               </w:rPr>
               <w:t>Juyoung</w:t>
             </w:r>
+            <w:proofErr w:type="spellEnd"/>
           </w:p>
         </w:tc>
       </w:tr>
@@ -225,6 +282,8 @@
                 <w:lang w:val="da-DK"/>
               </w:rPr>
             </w:pPr>
+            <w:proofErr w:type="spellStart"/>
+            <w:proofErr w:type="gramStart"/>
             <w:r>
               <w:rPr>
                 <w:rFonts w:asciiTheme="minorHAnsi" w:hAnsiTheme="minorHAnsi"/>
@@ -232,7 +291,38 @@
                 <w:szCs w:val="22"/>
                 <w:lang w:val="da-DK"/>
               </w:rPr>
-              <w:t>inception draft 2</w:t>
+              <w:t>inception</w:t>
+            </w:r>
+            <w:proofErr w:type="spellEnd"/>
+            <w:proofErr w:type="gramEnd"/>
+            <w:r>
+              <w:rPr>
+                <w:rFonts w:asciiTheme="minorHAnsi" w:hAnsiTheme="minorHAnsi"/>
+                <w:sz w:val="22"/>
+                <w:szCs w:val="22"/>
+                <w:lang w:val="da-DK"/>
+              </w:rPr>
+              <w:t xml:space="preserve"> </w:t>
+            </w:r>
+            <w:proofErr w:type="spellStart"/>
+            <w:r>
+              <w:rPr>
+                <w:rFonts w:asciiTheme="minorHAnsi" w:hAnsiTheme="minorHAnsi"/>
+                <w:sz w:val="22"/>
+                <w:szCs w:val="22"/>
+                <w:lang w:val="da-DK"/>
+              </w:rPr>
+              <w:t>draft</w:t>
+            </w:r>
+            <w:proofErr w:type="spellEnd"/>
+            <w:r>
+              <w:rPr>
+                <w:rFonts w:asciiTheme="minorHAnsi" w:hAnsiTheme="minorHAnsi"/>
+                <w:sz w:val="22"/>
+                <w:szCs w:val="22"/>
+                <w:lang w:val="da-DK"/>
+              </w:rPr>
+              <w:t xml:space="preserve"> 2</w:t>
             </w:r>
           </w:p>
         </w:tc>
@@ -306,6 +396,7 @@
                 <w:lang w:val="en-US"/>
               </w:rPr>
             </w:pPr>
+            <w:proofErr w:type="spellStart"/>
             <w:r>
               <w:rPr>
                 <w:rFonts w:asciiTheme="minorHAnsi" w:hAnsiTheme="minorHAnsi"/>
@@ -315,6 +406,7 @@
               </w:rPr>
               <w:t>Juyoung</w:t>
             </w:r>
+            <w:proofErr w:type="spellEnd"/>
           </w:p>
         </w:tc>
       </w:tr>
@@ -332,6 +424,8 @@
                 <w:lang w:val="da-DK"/>
               </w:rPr>
             </w:pPr>
+            <w:proofErr w:type="spellStart"/>
+            <w:proofErr w:type="gramStart"/>
             <w:r>
               <w:rPr>
                 <w:rFonts w:asciiTheme="minorHAnsi" w:hAnsiTheme="minorHAnsi"/>
@@ -339,7 +433,38 @@
                 <w:szCs w:val="22"/>
                 <w:lang w:val="da-DK"/>
               </w:rPr>
-              <w:t>inception draft 3</w:t>
+              <w:t>inception</w:t>
+            </w:r>
+            <w:proofErr w:type="spellEnd"/>
+            <w:proofErr w:type="gramEnd"/>
+            <w:r>
+              <w:rPr>
+                <w:rFonts w:asciiTheme="minorHAnsi" w:hAnsiTheme="minorHAnsi"/>
+                <w:sz w:val="22"/>
+                <w:szCs w:val="22"/>
+                <w:lang w:val="da-DK"/>
+              </w:rPr>
+              <w:t xml:space="preserve"> </w:t>
+            </w:r>
+            <w:proofErr w:type="spellStart"/>
+            <w:r>
+              <w:rPr>
+                <w:rFonts w:asciiTheme="minorHAnsi" w:hAnsiTheme="minorHAnsi"/>
+                <w:sz w:val="22"/>
+                <w:szCs w:val="22"/>
+                <w:lang w:val="da-DK"/>
+              </w:rPr>
+              <w:t>draft</w:t>
+            </w:r>
+            <w:proofErr w:type="spellEnd"/>
+            <w:r>
+              <w:rPr>
+                <w:rFonts w:asciiTheme="minorHAnsi" w:hAnsiTheme="minorHAnsi"/>
+                <w:sz w:val="22"/>
+                <w:szCs w:val="22"/>
+                <w:lang w:val="da-DK"/>
+              </w:rPr>
+              <w:t xml:space="preserve"> 3</w:t>
             </w:r>
           </w:p>
         </w:tc>
@@ -380,6 +505,7 @@
                 <w:lang w:val="da-DK"/>
               </w:rPr>
             </w:pPr>
+            <w:proofErr w:type="gramStart"/>
             <w:r>
               <w:rPr>
                 <w:rFonts w:asciiTheme="minorHAnsi" w:hAnsiTheme="minorHAnsi"/>
@@ -387,8 +513,9 @@
                 <w:szCs w:val="22"/>
                 <w:lang w:val="da-DK"/>
               </w:rPr>
-              <w:t>ikke-</w:t>
+              <w:t>ikke</w:t>
             </w:r>
+            <w:proofErr w:type="gramEnd"/>
             <w:r>
               <w:rPr>
                 <w:rFonts w:asciiTheme="minorHAnsi" w:hAnsiTheme="minorHAnsi"/>
@@ -396,8 +523,59 @@
                 <w:szCs w:val="22"/>
                 <w:lang w:val="da-DK"/>
               </w:rPr>
-              <w:t>funktional krav, dataformator fixed</w:t>
+              <w:t>-</w:t>
             </w:r>
+            <w:proofErr w:type="spellStart"/>
+            <w:r>
+              <w:rPr>
+                <w:rFonts w:asciiTheme="minorHAnsi" w:hAnsiTheme="minorHAnsi"/>
+                <w:sz w:val="22"/>
+                <w:szCs w:val="22"/>
+                <w:lang w:val="da-DK"/>
+              </w:rPr>
+              <w:t>funktional</w:t>
+            </w:r>
+            <w:proofErr w:type="spellEnd"/>
+            <w:r>
+              <w:rPr>
+                <w:rFonts w:asciiTheme="minorHAnsi" w:hAnsiTheme="minorHAnsi"/>
+                <w:sz w:val="22"/>
+                <w:szCs w:val="22"/>
+                <w:lang w:val="da-DK"/>
+              </w:rPr>
+              <w:t xml:space="preserve"> krav, </w:t>
+            </w:r>
+            <w:proofErr w:type="spellStart"/>
+            <w:r>
+              <w:rPr>
+                <w:rFonts w:asciiTheme="minorHAnsi" w:hAnsiTheme="minorHAnsi"/>
+                <w:sz w:val="22"/>
+                <w:szCs w:val="22"/>
+                <w:lang w:val="da-DK"/>
+              </w:rPr>
+              <w:t>dataformator</w:t>
+            </w:r>
+            <w:proofErr w:type="spellEnd"/>
+            <w:r>
+              <w:rPr>
+                <w:rFonts w:asciiTheme="minorHAnsi" w:hAnsiTheme="minorHAnsi"/>
+                <w:sz w:val="22"/>
+                <w:szCs w:val="22"/>
+                <w:lang w:val="da-DK"/>
+              </w:rPr>
+              <w:t xml:space="preserve"> </w:t>
+            </w:r>
+            <w:proofErr w:type="spellStart"/>
+            <w:r>
+              <w:rPr>
+                <w:rFonts w:asciiTheme="minorHAnsi" w:hAnsiTheme="minorHAnsi"/>
+                <w:sz w:val="22"/>
+                <w:szCs w:val="22"/>
+                <w:lang w:val="da-DK"/>
+              </w:rPr>
+              <w:t>fixed</w:t>
+            </w:r>
+            <w:proofErr w:type="spellEnd"/>
           </w:p>
         </w:tc>
         <w:tc>
@@ -413,6 +591,7 @@
                 <w:lang w:val="da-DK"/>
               </w:rPr>
             </w:pPr>
+            <w:proofErr w:type="spellStart"/>
             <w:r>
               <w:rPr>
                 <w:rFonts w:asciiTheme="minorHAnsi" w:hAnsiTheme="minorHAnsi"/>
@@ -422,6 +601,7 @@
               </w:rPr>
               <w:t>Juyoung</w:t>
             </w:r>
+            <w:proofErr w:type="spellEnd"/>
           </w:p>
         </w:tc>
       </w:tr>
@@ -439,6 +619,7 @@
                 <w:lang w:val="da-DK"/>
               </w:rPr>
             </w:pPr>
+            <w:proofErr w:type="spellStart"/>
             <w:r>
               <w:rPr>
                 <w:rFonts w:asciiTheme="minorHAnsi" w:hAnsiTheme="minorHAnsi"/>
@@ -446,7 +627,37 @@
                 <w:szCs w:val="22"/>
                 <w:lang w:val="da-DK"/>
               </w:rPr>
-              <w:t>Inception draft 4</w:t>
+              <w:t>Inception</w:t>
+            </w:r>
+            <w:proofErr w:type="spellEnd"/>
+            <w:r>
+              <w:rPr>
+                <w:rFonts w:asciiTheme="minorHAnsi" w:hAnsiTheme="minorHAnsi"/>
+                <w:sz w:val="22"/>
+                <w:szCs w:val="22"/>
+                <w:lang w:val="da-DK"/>
+              </w:rPr>
+              <w:t xml:space="preserve"> </w:t>
+            </w:r>
+            <w:proofErr w:type="spellStart"/>
+            <w:r>
+              <w:rPr>
+                <w:rFonts w:asciiTheme="minorHAnsi" w:hAnsiTheme="minorHAnsi"/>
+                <w:sz w:val="22"/>
+                <w:szCs w:val="22"/>
+                <w:lang w:val="da-DK"/>
+              </w:rPr>
+              <w:t>draft</w:t>
+            </w:r>
+            <w:proofErr w:type="spellEnd"/>
+            <w:r>
+              <w:rPr>
+                <w:rFonts w:asciiTheme="minorHAnsi" w:hAnsiTheme="minorHAnsi"/>
+                <w:sz w:val="22"/>
+                <w:szCs w:val="22"/>
+                <w:lang w:val="da-DK"/>
+              </w:rPr>
+              <w:t xml:space="preserve"> 4</w:t>
             </w:r>
           </w:p>
         </w:tc>
@@ -520,8 +731,6 @@
               </w:rPr>
               <w:t>Jonas</w:t>
             </w:r>
-            <w:bookmarkStart w:id="0" w:name="_GoBack"/>
-            <w:bookmarkEnd w:id="0"/>
           </w:p>
         </w:tc>
       </w:tr>
@@ -577,7 +786,7 @@
         <w:t>1</w:t>
       </w:r>
       <w:r>
-        <w:t xml:space="preserve"> : </w:t>
+        <w:t xml:space="preserve">: </w:t>
       </w:r>
       <w:r>
         <w:t>Se historik</w:t>
@@ -588,7 +797,15 @@
         <w:pStyle w:val="Overskrift2"/>
       </w:pPr>
       <w:r>
-        <w:t>Afgrænsning (Scope)</w:t>
+        <w:t>Afgrænsning (</w:t>
+      </w:r>
+      <w:proofErr w:type="spellStart"/>
+      <w:r>
+        <w:t>Scope</w:t>
+      </w:r>
+      <w:proofErr w:type="spellEnd"/>
+      <w:r>
+        <w:t>)</w:t>
       </w:r>
     </w:p>
     <w:p>
@@ -604,17 +821,13 @@
         </w:rPr>
         <w:t xml:space="preserve">Systemet </w:t>
       </w:r>
-      <w:r>
-        <w:rPr>
-          <w:rFonts w:asciiTheme="minorHAnsi" w:hAnsiTheme="minorHAnsi"/>
-        </w:rPr>
-        <w:t>er under af</w:t>
-      </w:r>
-      <w:r>
-        <w:rPr>
-          <w:rFonts w:asciiTheme="minorHAnsi" w:hAnsiTheme="minorHAnsi"/>
-        </w:rPr>
-        <w:t>vikling</w:t>
+      <w:bookmarkStart w:id="0" w:name="_GoBack"/>
+      <w:bookmarkEnd w:id="0"/>
+      <w:r>
+        <w:rPr>
+          <w:rFonts w:asciiTheme="minorHAnsi" w:hAnsiTheme="minorHAnsi"/>
+        </w:rPr>
+        <w:t>er under udvikling.</w:t>
       </w:r>
     </w:p>
     <w:p>
@@ -660,7 +873,23 @@
         <w:pStyle w:val="Overskrift2"/>
       </w:pPr>
       <w:r>
-        <w:t>Primære aktør (Primary Actor)</w:t>
+        <w:t>Primære aktør (</w:t>
+      </w:r>
+      <w:proofErr w:type="spellStart"/>
+      <w:r>
+        <w:t>Primary</w:t>
+      </w:r>
+      <w:proofErr w:type="spellEnd"/>
+      <w:r>
+        <w:t xml:space="preserve"> </w:t>
+      </w:r>
+      <w:proofErr w:type="spellStart"/>
+      <w:r>
+        <w:t>Actor</w:t>
+      </w:r>
+      <w:proofErr w:type="spellEnd"/>
+      <w:r>
+        <w:t>)</w:t>
       </w:r>
     </w:p>
     <w:p>
@@ -706,7 +935,23 @@
         <w:pStyle w:val="Overskrift2"/>
       </w:pPr>
       <w:r>
-        <w:t>Interessenter og interesser (Stakeholders and Interests)</w:t>
+        <w:t>Interessenter og interesser (</w:t>
+      </w:r>
+      <w:proofErr w:type="spellStart"/>
+      <w:r>
+        <w:t>Stakeholders</w:t>
+      </w:r>
+      <w:proofErr w:type="spellEnd"/>
+      <w:r>
+        <w:t xml:space="preserve"> and </w:t>
+      </w:r>
+      <w:proofErr w:type="spellStart"/>
+      <w:r>
+        <w:t>Interests</w:t>
+      </w:r>
+      <w:proofErr w:type="spellEnd"/>
+      <w:r>
+        <w:t>)</w:t>
       </w:r>
     </w:p>
     <w:p>
@@ -804,7 +1049,15 @@
         <w:pStyle w:val="Overskrift2"/>
       </w:pPr>
       <w:r>
-        <w:t>Forudsætninger (Preconditions)</w:t>
+        <w:t>Forudsætninger (</w:t>
+      </w:r>
+      <w:proofErr w:type="spellStart"/>
+      <w:r>
+        <w:t>Preconditions</w:t>
+      </w:r>
+      <w:proofErr w:type="spellEnd"/>
+      <w:r>
+        <w:t>)</w:t>
       </w:r>
     </w:p>
     <w:p>
@@ -874,7 +1127,27 @@
           <w:szCs w:val="22"/>
           <w:lang w:val="da-DK"/>
         </w:rPr>
-        <w:t>FS-UC3 : Login) er udf</w:t>
+        <w:t>FS-UC</w:t>
+      </w:r>
+      <w:proofErr w:type="gramStart"/>
+      <w:r>
+        <w:rPr>
+          <w:rFonts w:asciiTheme="minorHAnsi" w:hAnsiTheme="minorHAnsi"/>
+          <w:sz w:val="22"/>
+          <w:szCs w:val="22"/>
+          <w:lang w:val="da-DK"/>
+        </w:rPr>
+        <w:t>3 :</w:t>
+      </w:r>
+      <w:proofErr w:type="gramEnd"/>
+      <w:r>
+        <w:rPr>
+          <w:rFonts w:asciiTheme="minorHAnsi" w:hAnsiTheme="minorHAnsi"/>
+          <w:sz w:val="22"/>
+          <w:szCs w:val="22"/>
+          <w:lang w:val="da-DK"/>
+        </w:rPr>
+        <w:t xml:space="preserve"> Login) er udf</w:t>
       </w:r>
       <w:r>
         <w:rPr>
@@ -901,7 +1174,23 @@
         <w:pStyle w:val="Overskrift2"/>
       </w:pPr>
       <w:r>
-        <w:t>Succesgaranti (Success Guarantee / Postconditions)</w:t>
+        <w:t xml:space="preserve">Succesgaranti (Success </w:t>
+      </w:r>
+      <w:proofErr w:type="spellStart"/>
+      <w:r>
+        <w:t>Guarantee</w:t>
+      </w:r>
+      <w:proofErr w:type="spellEnd"/>
+      <w:r>
+        <w:t xml:space="preserve"> / </w:t>
+      </w:r>
+      <w:proofErr w:type="spellStart"/>
+      <w:r>
+        <w:t>Postconditions</w:t>
+      </w:r>
+      <w:proofErr w:type="spellEnd"/>
+      <w:r>
+        <w:t>)</w:t>
       </w:r>
     </w:p>
     <w:p>
@@ -1855,7 +2144,15 @@
         <w:pStyle w:val="Overskrift2"/>
       </w:pPr>
       <w:r>
-        <w:t>Ikke-funktionelle krav (Special Requirements)</w:t>
+        <w:t xml:space="preserve">Ikke-funktionelle krav (Special </w:t>
+      </w:r>
+      <w:proofErr w:type="spellStart"/>
+      <w:r>
+        <w:t>Requirements</w:t>
+      </w:r>
+      <w:proofErr w:type="spellEnd"/>
+      <w:r>
+        <w:t>)</w:t>
       </w:r>
     </w:p>
     <w:p>
@@ -2023,7 +2320,23 @@
         <w:pStyle w:val="Overskrift2"/>
       </w:pPr>
       <w:r>
-        <w:t>Hyppighed (Frequency of Occurrence)</w:t>
+        <w:t>Hyppighed (</w:t>
+      </w:r>
+      <w:proofErr w:type="spellStart"/>
+      <w:r>
+        <w:t>Frequency</w:t>
+      </w:r>
+      <w:proofErr w:type="spellEnd"/>
+      <w:r>
+        <w:t xml:space="preserve"> of </w:t>
+      </w:r>
+      <w:proofErr w:type="spellStart"/>
+      <w:r>
+        <w:t>Occurrence</w:t>
+      </w:r>
+      <w:proofErr w:type="spellEnd"/>
+      <w:r>
+        <w:t>)</w:t>
       </w:r>
     </w:p>
     <w:p>
@@ -2095,7 +2408,15 @@
         <w:pStyle w:val="Overskrift2"/>
       </w:pPr>
       <w:r>
-        <w:t>Diverse (Miscellaneous)</w:t>
+        <w:t>Diverse (</w:t>
+      </w:r>
+      <w:proofErr w:type="spellStart"/>
+      <w:r>
+        <w:t>Miscellaneous</w:t>
+      </w:r>
+      <w:proofErr w:type="spellEnd"/>
+      <w:r>
+        <w:t>)</w:t>
       </w:r>
     </w:p>
     <w:p>

</xml_diff>

<commit_message>
DM, FS-UC1,2,3, VisionDokument featureliste fixed
</commit_message>
<xml_diff>
--- a/Analysis/UC/FormelUseCase 1 Se historik.docx
+++ b/Analysis/UC/FormelUseCase 1 Se historik.docx
@@ -134,27 +134,7 @@
                 <w:szCs w:val="22"/>
                 <w:lang w:val="da-DK"/>
               </w:rPr>
-              <w:t xml:space="preserve">inception </w:t>
-            </w:r>
-            <w:proofErr w:type="spellStart"/>
-            <w:r>
-              <w:rPr>
-                <w:rFonts w:asciiTheme="minorHAnsi" w:hAnsiTheme="minorHAnsi"/>
-                <w:sz w:val="22"/>
-                <w:szCs w:val="22"/>
-                <w:lang w:val="da-DK"/>
-              </w:rPr>
-              <w:t>draft</w:t>
-            </w:r>
-            <w:proofErr w:type="spellEnd"/>
-            <w:r>
-              <w:rPr>
-                <w:rFonts w:asciiTheme="minorHAnsi" w:hAnsiTheme="minorHAnsi"/>
-                <w:sz w:val="22"/>
-                <w:szCs w:val="22"/>
-                <w:lang w:val="da-DK"/>
-              </w:rPr>
-              <w:t xml:space="preserve"> 1</w:t>
+              <w:t>inception draft 1</w:t>
             </w:r>
           </w:p>
         </w:tc>
@@ -202,27 +182,7 @@
                 <w:szCs w:val="22"/>
                 <w:lang w:val="da-DK"/>
               </w:rPr>
-              <w:t xml:space="preserve">First </w:t>
-            </w:r>
-            <w:proofErr w:type="spellStart"/>
-            <w:r>
-              <w:rPr>
-                <w:rFonts w:asciiTheme="minorHAnsi" w:hAnsiTheme="minorHAnsi"/>
-                <w:sz w:val="22"/>
-                <w:szCs w:val="22"/>
-                <w:lang w:val="da-DK"/>
-              </w:rPr>
-              <w:t>draft</w:t>
-            </w:r>
-            <w:proofErr w:type="spellEnd"/>
-            <w:r>
-              <w:rPr>
-                <w:rFonts w:asciiTheme="minorHAnsi" w:hAnsiTheme="minorHAnsi"/>
-                <w:sz w:val="22"/>
-                <w:szCs w:val="22"/>
-                <w:lang w:val="da-DK"/>
-              </w:rPr>
-              <w:t xml:space="preserve"> </w:t>
+              <w:t xml:space="preserve">First draft </w:t>
             </w:r>
           </w:p>
         </w:tc>
@@ -265,7 +225,6 @@
                 <w:lang w:val="da-DK"/>
               </w:rPr>
             </w:pPr>
-            <w:proofErr w:type="spellStart"/>
             <w:r>
               <w:rPr>
                 <w:rFonts w:asciiTheme="minorHAnsi" w:hAnsiTheme="minorHAnsi"/>
@@ -273,37 +232,7 @@
                 <w:szCs w:val="22"/>
                 <w:lang w:val="da-DK"/>
               </w:rPr>
-              <w:t>inception</w:t>
-            </w:r>
-            <w:proofErr w:type="spellEnd"/>
-            <w:r>
-              <w:rPr>
-                <w:rFonts w:asciiTheme="minorHAnsi" w:hAnsiTheme="minorHAnsi"/>
-                <w:sz w:val="22"/>
-                <w:szCs w:val="22"/>
-                <w:lang w:val="da-DK"/>
-              </w:rPr>
-              <w:t xml:space="preserve"> </w:t>
-            </w:r>
-            <w:proofErr w:type="spellStart"/>
-            <w:r>
-              <w:rPr>
-                <w:rFonts w:asciiTheme="minorHAnsi" w:hAnsiTheme="minorHAnsi"/>
-                <w:sz w:val="22"/>
-                <w:szCs w:val="22"/>
-                <w:lang w:val="da-DK"/>
-              </w:rPr>
-              <w:t>draft</w:t>
-            </w:r>
-            <w:proofErr w:type="spellEnd"/>
-            <w:r>
-              <w:rPr>
-                <w:rFonts w:asciiTheme="minorHAnsi" w:hAnsiTheme="minorHAnsi"/>
-                <w:sz w:val="22"/>
-                <w:szCs w:val="22"/>
-                <w:lang w:val="da-DK"/>
-              </w:rPr>
-              <w:t xml:space="preserve"> 2</w:t>
+              <w:t>inception draft 2</w:t>
             </w:r>
           </w:p>
         </w:tc>
@@ -403,7 +332,6 @@
                 <w:lang w:val="da-DK"/>
               </w:rPr>
             </w:pPr>
-            <w:proofErr w:type="spellStart"/>
             <w:r>
               <w:rPr>
                 <w:rFonts w:asciiTheme="minorHAnsi" w:hAnsiTheme="minorHAnsi"/>
@@ -411,37 +339,7 @@
                 <w:szCs w:val="22"/>
                 <w:lang w:val="da-DK"/>
               </w:rPr>
-              <w:t>inception</w:t>
-            </w:r>
-            <w:proofErr w:type="spellEnd"/>
-            <w:r>
-              <w:rPr>
-                <w:rFonts w:asciiTheme="minorHAnsi" w:hAnsiTheme="minorHAnsi"/>
-                <w:sz w:val="22"/>
-                <w:szCs w:val="22"/>
-                <w:lang w:val="da-DK"/>
-              </w:rPr>
-              <w:t xml:space="preserve"> </w:t>
-            </w:r>
-            <w:proofErr w:type="spellStart"/>
-            <w:r>
-              <w:rPr>
-                <w:rFonts w:asciiTheme="minorHAnsi" w:hAnsiTheme="minorHAnsi"/>
-                <w:sz w:val="22"/>
-                <w:szCs w:val="22"/>
-                <w:lang w:val="da-DK"/>
-              </w:rPr>
-              <w:t>draft</w:t>
-            </w:r>
-            <w:proofErr w:type="spellEnd"/>
-            <w:r>
-              <w:rPr>
-                <w:rFonts w:asciiTheme="minorHAnsi" w:hAnsiTheme="minorHAnsi"/>
-                <w:sz w:val="22"/>
-                <w:szCs w:val="22"/>
-                <w:lang w:val="da-DK"/>
-              </w:rPr>
-              <w:t xml:space="preserve"> 3</w:t>
+              <w:t>inception draft 3</w:t>
             </w:r>
           </w:p>
         </w:tc>
@@ -491,7 +389,6 @@
               </w:rPr>
               <w:t>ikke-</w:t>
             </w:r>
-            <w:proofErr w:type="spellStart"/>
             <w:r>
               <w:rPr>
                 <w:rFonts w:asciiTheme="minorHAnsi" w:hAnsiTheme="minorHAnsi"/>
@@ -499,49 +396,8 @@
                 <w:szCs w:val="22"/>
                 <w:lang w:val="da-DK"/>
               </w:rPr>
-              <w:t>funktional</w:t>
+              <w:t>funktional krav, dataformator fixed</w:t>
             </w:r>
-            <w:proofErr w:type="spellEnd"/>
-            <w:r>
-              <w:rPr>
-                <w:rFonts w:asciiTheme="minorHAnsi" w:hAnsiTheme="minorHAnsi"/>
-                <w:sz w:val="22"/>
-                <w:szCs w:val="22"/>
-                <w:lang w:val="da-DK"/>
-              </w:rPr>
-              <w:t xml:space="preserve"> krav, </w:t>
-            </w:r>
-            <w:proofErr w:type="spellStart"/>
-            <w:r>
-              <w:rPr>
-                <w:rFonts w:asciiTheme="minorHAnsi" w:hAnsiTheme="minorHAnsi"/>
-                <w:sz w:val="22"/>
-                <w:szCs w:val="22"/>
-                <w:lang w:val="da-DK"/>
-              </w:rPr>
-              <w:t>dataformator</w:t>
-            </w:r>
-            <w:proofErr w:type="spellEnd"/>
-            <w:r>
-              <w:rPr>
-                <w:rFonts w:asciiTheme="minorHAnsi" w:hAnsiTheme="minorHAnsi"/>
-                <w:sz w:val="22"/>
-                <w:szCs w:val="22"/>
-                <w:lang w:val="da-DK"/>
-              </w:rPr>
-              <w:t xml:space="preserve"> </w:t>
-            </w:r>
-            <w:proofErr w:type="spellStart"/>
-            <w:r>
-              <w:rPr>
-                <w:rFonts w:asciiTheme="minorHAnsi" w:hAnsiTheme="minorHAnsi"/>
-                <w:sz w:val="22"/>
-                <w:szCs w:val="22"/>
-                <w:lang w:val="da-DK"/>
-              </w:rPr>
-              <w:t>fixed</w:t>
-            </w:r>
-            <w:proofErr w:type="spellEnd"/>
           </w:p>
         </w:tc>
         <w:tc>
@@ -557,7 +413,6 @@
                 <w:lang w:val="da-DK"/>
               </w:rPr>
             </w:pPr>
-            <w:proofErr w:type="spellStart"/>
             <w:r>
               <w:rPr>
                 <w:rFonts w:asciiTheme="minorHAnsi" w:hAnsiTheme="minorHAnsi"/>
@@ -567,7 +422,6 @@
               </w:rPr>
               <w:t>Juyoung</w:t>
             </w:r>
-            <w:proofErr w:type="spellEnd"/>
           </w:p>
         </w:tc>
       </w:tr>
@@ -585,7 +439,6 @@
                 <w:lang w:val="da-DK"/>
               </w:rPr>
             </w:pPr>
-            <w:proofErr w:type="spellStart"/>
             <w:r>
               <w:rPr>
                 <w:rFonts w:asciiTheme="minorHAnsi" w:hAnsiTheme="minorHAnsi"/>
@@ -593,37 +446,7 @@
                 <w:szCs w:val="22"/>
                 <w:lang w:val="da-DK"/>
               </w:rPr>
-              <w:t>Inception</w:t>
-            </w:r>
-            <w:proofErr w:type="spellEnd"/>
-            <w:r>
-              <w:rPr>
-                <w:rFonts w:asciiTheme="minorHAnsi" w:hAnsiTheme="minorHAnsi"/>
-                <w:sz w:val="22"/>
-                <w:szCs w:val="22"/>
-                <w:lang w:val="da-DK"/>
-              </w:rPr>
-              <w:t xml:space="preserve"> </w:t>
-            </w:r>
-            <w:proofErr w:type="spellStart"/>
-            <w:r>
-              <w:rPr>
-                <w:rFonts w:asciiTheme="minorHAnsi" w:hAnsiTheme="minorHAnsi"/>
-                <w:sz w:val="22"/>
-                <w:szCs w:val="22"/>
-                <w:lang w:val="da-DK"/>
-              </w:rPr>
-              <w:t>draft</w:t>
-            </w:r>
-            <w:proofErr w:type="spellEnd"/>
-            <w:r>
-              <w:rPr>
-                <w:rFonts w:asciiTheme="minorHAnsi" w:hAnsiTheme="minorHAnsi"/>
-                <w:sz w:val="22"/>
-                <w:szCs w:val="22"/>
-                <w:lang w:val="da-DK"/>
-              </w:rPr>
-              <w:t xml:space="preserve"> 4</w:t>
+              <w:t>Inception draft 4</w:t>
             </w:r>
           </w:p>
         </w:tc>
@@ -714,7 +537,6 @@
                 <w:lang w:val="da-DK"/>
               </w:rPr>
             </w:pPr>
-            <w:proofErr w:type="spellStart"/>
             <w:r>
               <w:rPr>
                 <w:rFonts w:asciiTheme="minorHAnsi" w:hAnsiTheme="minorHAnsi"/>
@@ -722,37 +544,7 @@
                 <w:szCs w:val="22"/>
                 <w:lang w:val="da-DK"/>
               </w:rPr>
-              <w:t>Inception</w:t>
-            </w:r>
-            <w:proofErr w:type="spellEnd"/>
-            <w:r>
-              <w:rPr>
-                <w:rFonts w:asciiTheme="minorHAnsi" w:hAnsiTheme="minorHAnsi"/>
-                <w:sz w:val="22"/>
-                <w:szCs w:val="22"/>
-                <w:lang w:val="da-DK"/>
-              </w:rPr>
-              <w:t xml:space="preserve"> </w:t>
-            </w:r>
-            <w:proofErr w:type="spellStart"/>
-            <w:r>
-              <w:rPr>
-                <w:rFonts w:asciiTheme="minorHAnsi" w:hAnsiTheme="minorHAnsi"/>
-                <w:sz w:val="22"/>
-                <w:szCs w:val="22"/>
-                <w:lang w:val="da-DK"/>
-              </w:rPr>
-              <w:t>draft</w:t>
-            </w:r>
-            <w:proofErr w:type="spellEnd"/>
-            <w:r>
-              <w:rPr>
-                <w:rFonts w:asciiTheme="minorHAnsi" w:hAnsiTheme="minorHAnsi"/>
-                <w:sz w:val="22"/>
-                <w:szCs w:val="22"/>
-                <w:lang w:val="da-DK"/>
-              </w:rPr>
-              <w:t xml:space="preserve"> 5</w:t>
+              <w:t>Inception draft 5</w:t>
             </w:r>
           </w:p>
         </w:tc>
@@ -800,47 +592,7 @@
                 <w:szCs w:val="22"/>
                 <w:lang w:val="da-DK"/>
               </w:rPr>
-              <w:t xml:space="preserve">Hoved og </w:t>
-            </w:r>
-            <w:proofErr w:type="spellStart"/>
-            <w:r>
-              <w:rPr>
-                <w:rFonts w:asciiTheme="minorHAnsi" w:hAnsiTheme="minorHAnsi"/>
-                <w:sz w:val="22"/>
-                <w:szCs w:val="22"/>
-                <w:lang w:val="da-DK"/>
-              </w:rPr>
-              <w:t>ekstention</w:t>
-            </w:r>
-            <w:proofErr w:type="spellEnd"/>
-            <w:r>
-              <w:rPr>
-                <w:rFonts w:asciiTheme="minorHAnsi" w:hAnsiTheme="minorHAnsi"/>
-                <w:sz w:val="22"/>
-                <w:szCs w:val="22"/>
-                <w:lang w:val="da-DK"/>
-              </w:rPr>
-              <w:t xml:space="preserve"> </w:t>
-            </w:r>
-            <w:proofErr w:type="spellStart"/>
-            <w:r>
-              <w:rPr>
-                <w:rFonts w:asciiTheme="minorHAnsi" w:hAnsiTheme="minorHAnsi"/>
-                <w:sz w:val="22"/>
-                <w:szCs w:val="22"/>
-                <w:lang w:val="da-DK"/>
-              </w:rPr>
-              <w:t>scenarieter</w:t>
-            </w:r>
-            <w:proofErr w:type="spellEnd"/>
-            <w:r>
-              <w:rPr>
-                <w:rFonts w:asciiTheme="minorHAnsi" w:hAnsiTheme="minorHAnsi"/>
-                <w:sz w:val="22"/>
-                <w:szCs w:val="22"/>
-                <w:lang w:val="da-DK"/>
-              </w:rPr>
-              <w:t xml:space="preserve"> tjekket</w:t>
+              <w:t>Hoved og ekstention scenarieter tjekket</w:t>
             </w:r>
           </w:p>
         </w:tc>
@@ -857,7 +609,6 @@
                 <w:lang w:val="da-DK"/>
               </w:rPr>
             </w:pPr>
-            <w:proofErr w:type="spellStart"/>
             <w:r>
               <w:rPr>
                 <w:rFonts w:asciiTheme="minorHAnsi" w:hAnsiTheme="minorHAnsi"/>
@@ -867,7 +618,6 @@
               </w:rPr>
               <w:t>Juyoung</w:t>
             </w:r>
-            <w:proofErr w:type="spellEnd"/>
           </w:p>
         </w:tc>
       </w:tr>
@@ -934,14 +684,116 @@
         <w:pStyle w:val="Heading2"/>
       </w:pPr>
       <w:r>
-        <w:t>Afgrænsning (</w:t>
-      </w:r>
-      <w:proofErr w:type="spellStart"/>
-      <w:r>
-        <w:t>Scope</w:t>
-      </w:r>
-      <w:proofErr w:type="spellEnd"/>
-      <w:r>
+        <w:t>Afgrænsning (Scope)</w:t>
+      </w:r>
+    </w:p>
+    <w:p>
+      <w:pPr>
+        <w:pStyle w:val="BodyA"/>
+        <w:rPr>
+          <w:rFonts w:asciiTheme="minorHAnsi" w:hAnsiTheme="minorHAnsi"/>
+        </w:rPr>
+      </w:pPr>
+      <w:r>
+        <w:rPr>
+          <w:rFonts w:asciiTheme="minorHAnsi" w:hAnsiTheme="minorHAnsi"/>
+        </w:rPr>
+        <w:t xml:space="preserve">Systemet </w:t>
+      </w:r>
+      <w:r>
+        <w:rPr>
+          <w:rFonts w:asciiTheme="minorHAnsi" w:hAnsiTheme="minorHAnsi"/>
+        </w:rPr>
+        <w:t>er under udvikling.</w:t>
+      </w:r>
+    </w:p>
+    <w:p>
+      <w:pPr>
+        <w:pStyle w:val="BodyA"/>
+        <w:rPr>
+          <w:rFonts w:asciiTheme="minorHAnsi" w:hAnsiTheme="minorHAnsi"/>
+        </w:rPr>
+      </w:pPr>
+    </w:p>
+    <w:p>
+      <w:pPr>
+        <w:pStyle w:val="Heading2"/>
+      </w:pPr>
+      <w:r>
+        <w:t>Niveau (Level)</w:t>
+      </w:r>
+    </w:p>
+    <w:p>
+      <w:pPr>
+        <w:pStyle w:val="BodyA"/>
+        <w:rPr>
+          <w:rFonts w:asciiTheme="minorHAnsi" w:hAnsiTheme="minorHAnsi"/>
+        </w:rPr>
+      </w:pPr>
+      <w:r>
+        <w:rPr>
+          <w:rFonts w:asciiTheme="minorHAnsi" w:hAnsiTheme="minorHAnsi"/>
+        </w:rPr>
+        <w:t>Brugermål</w:t>
+      </w:r>
+    </w:p>
+    <w:p>
+      <w:pPr>
+        <w:pStyle w:val="BodyA"/>
+        <w:rPr>
+          <w:rFonts w:asciiTheme="minorHAnsi" w:hAnsiTheme="minorHAnsi"/>
+        </w:rPr>
+      </w:pPr>
+    </w:p>
+    <w:p>
+      <w:pPr>
+        <w:pStyle w:val="Heading2"/>
+      </w:pPr>
+      <w:r>
+        <w:t>Primære aktør (Primary Actor)</w:t>
+      </w:r>
+    </w:p>
+    <w:p>
+      <w:pPr>
+        <w:pStyle w:val="BodyA"/>
+        <w:rPr>
+          <w:rFonts w:asciiTheme="minorHAnsi" w:hAnsiTheme="minorHAnsi"/>
+          <w:color w:val="auto"/>
+        </w:rPr>
+      </w:pPr>
+      <w:r>
+        <w:rPr>
+          <w:rFonts w:asciiTheme="minorHAnsi" w:hAnsiTheme="minorHAnsi"/>
+          <w:color w:val="auto"/>
+        </w:rPr>
+        <w:t>Bruger</w:t>
+      </w:r>
+      <w:r>
+        <w:rPr>
+          <w:rFonts w:asciiTheme="minorHAnsi" w:hAnsiTheme="minorHAnsi"/>
+          <w:color w:val="auto"/>
+        </w:rPr>
+        <w:t xml:space="preserve"> </w:t>
+      </w:r>
+      <w:r>
+        <w:rPr>
+          <w:rFonts w:asciiTheme="minorHAnsi" w:hAnsiTheme="minorHAnsi"/>
+          <w:color w:val="auto"/>
+        </w:rPr>
+        <w:t>(</w:t>
+      </w:r>
+      <w:r>
+        <w:rPr>
+          <w:rFonts w:asciiTheme="minorHAnsi" w:hAnsiTheme="minorHAnsi"/>
+          <w:color w:val="auto"/>
+        </w:rPr>
+        <w:t>Kunde eller bestillingsmodtagelse</w:t>
+      </w:r>
+      <w:r>
+        <w:rPr>
+          <w:rFonts w:asciiTheme="minorHAnsi" w:hAnsiTheme="minorHAnsi"/>
+          <w:color w:val="auto"/>
+        </w:rPr>
         <w:t>)</w:t>
       </w:r>
     </w:p>
@@ -952,17 +804,13 @@
           <w:rFonts w:asciiTheme="minorHAnsi" w:hAnsiTheme="minorHAnsi"/>
         </w:rPr>
       </w:pPr>
-      <w:r>
-        <w:rPr>
-          <w:rFonts w:asciiTheme="minorHAnsi" w:hAnsiTheme="minorHAnsi"/>
-        </w:rPr>
-        <w:t xml:space="preserve">Systemet </w:t>
-      </w:r>
-      <w:r>
-        <w:rPr>
-          <w:rFonts w:asciiTheme="minorHAnsi" w:hAnsiTheme="minorHAnsi"/>
-        </w:rPr>
-        <w:t>er under udvikling.</w:t>
+    </w:p>
+    <w:p>
+      <w:pPr>
+        <w:pStyle w:val="Heading2"/>
+      </w:pPr>
+      <w:r>
+        <w:t>Interessenter og interesser (Stakeholders and Interests)</w:t>
       </w:r>
     </w:p>
     <w:p>
@@ -972,239 +820,93 @@
           <w:rFonts w:asciiTheme="minorHAnsi" w:hAnsiTheme="minorHAnsi"/>
         </w:rPr>
       </w:pPr>
+      <w:r>
+        <w:rPr>
+          <w:rFonts w:asciiTheme="minorHAnsi" w:hAnsiTheme="minorHAnsi"/>
+        </w:rPr>
+        <w:t xml:space="preserve">MidtTrafik er interesseret </w:t>
+      </w:r>
+      <w:r>
+        <w:rPr>
+          <w:rFonts w:asciiTheme="minorHAnsi" w:hAnsiTheme="minorHAnsi"/>
+        </w:rPr>
+        <w:t>i, at processen foregår hurtigt og effektivt.</w:t>
+      </w:r>
+    </w:p>
+    <w:p>
+      <w:pPr>
+        <w:pStyle w:val="BodyA"/>
+        <w:rPr>
+          <w:rFonts w:asciiTheme="minorHAnsi" w:hAnsiTheme="minorHAnsi"/>
+        </w:rPr>
+      </w:pPr>
+      <w:r>
+        <w:rPr>
+          <w:rFonts w:asciiTheme="minorHAnsi" w:hAnsiTheme="minorHAnsi"/>
+        </w:rPr>
+        <w:t xml:space="preserve">En </w:t>
+      </w:r>
+      <w:r>
+        <w:rPr>
+          <w:rFonts w:asciiTheme="minorHAnsi" w:hAnsiTheme="minorHAnsi"/>
+        </w:rPr>
+        <w:t>bruger</w:t>
+      </w:r>
+      <w:r>
+        <w:rPr>
+          <w:rFonts w:asciiTheme="minorHAnsi" w:hAnsiTheme="minorHAnsi"/>
+        </w:rPr>
+        <w:t xml:space="preserve"> (primære aktør) er interesseret i, at systemet er brugervenligt.</w:t>
+      </w:r>
+    </w:p>
+    <w:p>
+      <w:pPr>
+        <w:pStyle w:val="BodyA"/>
+        <w:rPr>
+          <w:rFonts w:asciiTheme="minorHAnsi" w:hAnsiTheme="minorHAnsi"/>
+          <w:color w:val="auto"/>
+        </w:rPr>
+      </w:pPr>
+      <w:r>
+        <w:rPr>
+          <w:rFonts w:asciiTheme="minorHAnsi" w:hAnsiTheme="minorHAnsi"/>
+          <w:color w:val="auto"/>
+        </w:rPr>
+        <w:t>Datatilsynet er interesseret i</w:t>
+      </w:r>
+      <w:r>
+        <w:rPr>
+          <w:rFonts w:asciiTheme="minorHAnsi" w:hAnsiTheme="minorHAnsi"/>
+          <w:color w:val="auto"/>
+        </w:rPr>
+        <w:t xml:space="preserve"> at historik</w:t>
+      </w:r>
+      <w:r>
+        <w:rPr>
+          <w:rFonts w:asciiTheme="minorHAnsi" w:hAnsiTheme="minorHAnsi"/>
+          <w:color w:val="auto"/>
+        </w:rPr>
+        <w:t xml:space="preserve"> ved cpr-nummer</w:t>
+      </w:r>
+      <w:r>
+        <w:rPr>
+          <w:rFonts w:asciiTheme="minorHAnsi" w:hAnsiTheme="minorHAnsi"/>
+          <w:color w:val="auto"/>
+        </w:rPr>
+        <w:t xml:space="preserve"> håndtering behandles fortroligt.</w:t>
+      </w:r>
+    </w:p>
+    <w:p>
+      <w:pPr>
+        <w:pStyle w:val="BodyA"/>
+      </w:pPr>
     </w:p>
     <w:p>
       <w:pPr>
         <w:pStyle w:val="Heading2"/>
       </w:pPr>
       <w:r>
-        <w:t>Niveau (Level)</w:t>
-      </w:r>
-    </w:p>
-    <w:p>
-      <w:pPr>
-        <w:pStyle w:val="BodyA"/>
-        <w:rPr>
-          <w:rFonts w:asciiTheme="minorHAnsi" w:hAnsiTheme="minorHAnsi"/>
-        </w:rPr>
-      </w:pPr>
-      <w:r>
-        <w:rPr>
-          <w:rFonts w:asciiTheme="minorHAnsi" w:hAnsiTheme="minorHAnsi"/>
-        </w:rPr>
-        <w:t>Brugermål</w:t>
-      </w:r>
-    </w:p>
-    <w:p>
-      <w:pPr>
-        <w:pStyle w:val="BodyA"/>
-        <w:rPr>
-          <w:rFonts w:asciiTheme="minorHAnsi" w:hAnsiTheme="minorHAnsi"/>
-        </w:rPr>
-      </w:pPr>
-    </w:p>
-    <w:p>
-      <w:pPr>
-        <w:pStyle w:val="Heading2"/>
-      </w:pPr>
-      <w:r>
-        <w:t>Primære aktør (</w:t>
-      </w:r>
-      <w:proofErr w:type="spellStart"/>
-      <w:r>
-        <w:t>Primary</w:t>
-      </w:r>
-      <w:proofErr w:type="spellEnd"/>
-      <w:r>
-        <w:t xml:space="preserve"> </w:t>
-      </w:r>
-      <w:proofErr w:type="spellStart"/>
-      <w:r>
-        <w:t>Actor</w:t>
-      </w:r>
-      <w:proofErr w:type="spellEnd"/>
-      <w:r>
-        <w:t>)</w:t>
-      </w:r>
-    </w:p>
-    <w:p>
-      <w:pPr>
-        <w:pStyle w:val="BodyA"/>
-        <w:rPr>
-          <w:rFonts w:asciiTheme="minorHAnsi" w:hAnsiTheme="minorHAnsi"/>
-          <w:color w:val="auto"/>
-        </w:rPr>
-      </w:pPr>
-      <w:r>
-        <w:rPr>
-          <w:rFonts w:asciiTheme="minorHAnsi" w:hAnsiTheme="minorHAnsi"/>
-          <w:color w:val="auto"/>
-        </w:rPr>
-        <w:t>Bruger</w:t>
-      </w:r>
-      <w:r>
-        <w:rPr>
-          <w:rFonts w:asciiTheme="minorHAnsi" w:hAnsiTheme="minorHAnsi"/>
-          <w:color w:val="auto"/>
-        </w:rPr>
-        <w:t xml:space="preserve"> </w:t>
-      </w:r>
-      <w:r>
-        <w:rPr>
-          <w:rFonts w:asciiTheme="minorHAnsi" w:hAnsiTheme="minorHAnsi"/>
-          <w:color w:val="auto"/>
-        </w:rPr>
-        <w:t>(</w:t>
-      </w:r>
-      <w:r>
-        <w:rPr>
-          <w:rFonts w:asciiTheme="minorHAnsi" w:hAnsiTheme="minorHAnsi"/>
-          <w:color w:val="auto"/>
-        </w:rPr>
-        <w:t>Kunde eller bestillingsmodtagelse</w:t>
-      </w:r>
-      <w:r>
-        <w:rPr>
-          <w:rFonts w:asciiTheme="minorHAnsi" w:hAnsiTheme="minorHAnsi"/>
-          <w:color w:val="auto"/>
-        </w:rPr>
-        <w:t>)</w:t>
-      </w:r>
-    </w:p>
-    <w:p>
-      <w:pPr>
-        <w:pStyle w:val="BodyA"/>
-        <w:rPr>
-          <w:rFonts w:asciiTheme="minorHAnsi" w:hAnsiTheme="minorHAnsi"/>
-        </w:rPr>
-      </w:pPr>
-    </w:p>
-    <w:p>
-      <w:pPr>
-        <w:pStyle w:val="Heading2"/>
-      </w:pPr>
-      <w:r>
-        <w:t>Interessenter og interesser (</w:t>
-      </w:r>
-      <w:proofErr w:type="spellStart"/>
-      <w:r>
-        <w:t>Stakeholders</w:t>
-      </w:r>
-      <w:proofErr w:type="spellEnd"/>
-      <w:r>
-        <w:t xml:space="preserve"> and </w:t>
-      </w:r>
-      <w:proofErr w:type="spellStart"/>
-      <w:r>
-        <w:t>Interests</w:t>
-      </w:r>
-      <w:proofErr w:type="spellEnd"/>
-      <w:r>
-        <w:t>)</w:t>
-      </w:r>
-    </w:p>
-    <w:p>
-      <w:pPr>
-        <w:pStyle w:val="BodyA"/>
-        <w:rPr>
-          <w:rFonts w:asciiTheme="minorHAnsi" w:hAnsiTheme="minorHAnsi"/>
-        </w:rPr>
-      </w:pPr>
-      <w:r>
-        <w:rPr>
-          <w:rFonts w:asciiTheme="minorHAnsi" w:hAnsiTheme="minorHAnsi"/>
-        </w:rPr>
-        <w:t xml:space="preserve">MidtTrafik er interesseret </w:t>
-      </w:r>
-      <w:r>
-        <w:rPr>
-          <w:rFonts w:asciiTheme="minorHAnsi" w:hAnsiTheme="minorHAnsi"/>
-        </w:rPr>
-        <w:t>i, at processen foregår hurtigt og effektivt.</w:t>
-      </w:r>
-    </w:p>
-    <w:p>
-      <w:pPr>
-        <w:pStyle w:val="BodyA"/>
-        <w:rPr>
-          <w:rFonts w:asciiTheme="minorHAnsi" w:hAnsiTheme="minorHAnsi"/>
-        </w:rPr>
-      </w:pPr>
-      <w:r>
-        <w:rPr>
-          <w:rFonts w:asciiTheme="minorHAnsi" w:hAnsiTheme="minorHAnsi"/>
-        </w:rPr>
-        <w:t xml:space="preserve">En </w:t>
-      </w:r>
-      <w:r>
-        <w:rPr>
-          <w:rFonts w:asciiTheme="minorHAnsi" w:hAnsiTheme="minorHAnsi"/>
-        </w:rPr>
-        <w:t>bruger</w:t>
-      </w:r>
-      <w:r>
-        <w:rPr>
-          <w:rFonts w:asciiTheme="minorHAnsi" w:hAnsiTheme="minorHAnsi"/>
-        </w:rPr>
-        <w:t xml:space="preserve"> (primære aktør) er interesseret i, at systemet er brugervenligt.</w:t>
-      </w:r>
-    </w:p>
-    <w:p>
-      <w:pPr>
-        <w:pStyle w:val="BodyA"/>
-        <w:rPr>
-          <w:rFonts w:asciiTheme="minorHAnsi" w:hAnsiTheme="minorHAnsi"/>
-          <w:color w:val="auto"/>
-        </w:rPr>
-      </w:pPr>
-      <w:r>
-        <w:rPr>
-          <w:rFonts w:asciiTheme="minorHAnsi" w:hAnsiTheme="minorHAnsi"/>
-          <w:color w:val="auto"/>
-        </w:rPr>
-        <w:t>Datatilsynet er interesseret i</w:t>
-      </w:r>
-      <w:r>
-        <w:rPr>
-          <w:rFonts w:asciiTheme="minorHAnsi" w:hAnsiTheme="minorHAnsi"/>
-          <w:color w:val="auto"/>
-        </w:rPr>
-        <w:t xml:space="preserve"> at historik</w:t>
-      </w:r>
-      <w:r>
-        <w:rPr>
-          <w:rFonts w:asciiTheme="minorHAnsi" w:hAnsiTheme="minorHAnsi"/>
-          <w:color w:val="auto"/>
-        </w:rPr>
-        <w:t xml:space="preserve"> ved cpr-nummer</w:t>
-      </w:r>
-      <w:r>
-        <w:rPr>
-          <w:rFonts w:asciiTheme="minorHAnsi" w:hAnsiTheme="minorHAnsi"/>
-          <w:color w:val="auto"/>
-        </w:rPr>
-        <w:t xml:space="preserve"> håndtering behandles fortroligt.</w:t>
-      </w:r>
-    </w:p>
-    <w:p>
-      <w:pPr>
-        <w:pStyle w:val="BodyA"/>
-      </w:pPr>
-    </w:p>
-    <w:p>
-      <w:pPr>
-        <w:pStyle w:val="Heading2"/>
-      </w:pPr>
-      <w:r>
-        <w:t>Forudsætninger (</w:t>
-      </w:r>
-      <w:proofErr w:type="spellStart"/>
-      <w:r>
-        <w:t>Preconditions</w:t>
-      </w:r>
-      <w:proofErr w:type="spellEnd"/>
-      <w:r>
-        <w:t>)</w:t>
+        <w:t>Forudsætninger (Preconditions)</w:t>
       </w:r>
     </w:p>
     <w:p>
@@ -1274,27 +976,7 @@
           <w:szCs w:val="22"/>
           <w:lang w:val="da-DK"/>
         </w:rPr>
-        <w:t>FS-UC</w:t>
-      </w:r>
-      <w:proofErr w:type="gramStart"/>
-      <w:r>
-        <w:rPr>
-          <w:rFonts w:asciiTheme="minorHAnsi" w:hAnsiTheme="minorHAnsi"/>
-          <w:sz w:val="22"/>
-          <w:szCs w:val="22"/>
-          <w:lang w:val="da-DK"/>
-        </w:rPr>
-        <w:t>3 :</w:t>
-      </w:r>
-      <w:proofErr w:type="gramEnd"/>
-      <w:r>
-        <w:rPr>
-          <w:rFonts w:asciiTheme="minorHAnsi" w:hAnsiTheme="minorHAnsi"/>
-          <w:sz w:val="22"/>
-          <w:szCs w:val="22"/>
-          <w:lang w:val="da-DK"/>
-        </w:rPr>
-        <w:t xml:space="preserve"> Login) er udf</w:t>
+        <w:t>FS-UC3 : Login) er udf</w:t>
       </w:r>
       <w:r>
         <w:rPr>
@@ -1321,23 +1003,7 @@
         <w:pStyle w:val="Heading2"/>
       </w:pPr>
       <w:r>
-        <w:t xml:space="preserve">Succesgaranti (Success </w:t>
-      </w:r>
-      <w:proofErr w:type="spellStart"/>
-      <w:r>
-        <w:t>Guarantee</w:t>
-      </w:r>
-      <w:proofErr w:type="spellEnd"/>
-      <w:r>
-        <w:t xml:space="preserve"> / </w:t>
-      </w:r>
-      <w:proofErr w:type="spellStart"/>
-      <w:r>
-        <w:t>Postconditions</w:t>
-      </w:r>
-      <w:proofErr w:type="spellEnd"/>
-      <w:r>
-        <w:t>)</w:t>
+        <w:t>Succesgaranti (Success Guarantee / Postconditions)</w:t>
       </w:r>
     </w:p>
     <w:p>
@@ -2156,8 +1822,6 @@
         <w:tab/>
         <w:t>1. Systemet oplyser, at cpr-nummer ikke findes.</w:t>
       </w:r>
-      <w:bookmarkStart w:id="0" w:name="_GoBack"/>
-      <w:bookmarkEnd w:id="0"/>
     </w:p>
     <w:p>
       <w:pPr>
@@ -2221,15 +1885,7 @@
         <w:pStyle w:val="Heading2"/>
       </w:pPr>
       <w:r>
-        <w:t xml:space="preserve">Ikke-funktionelle krav (Special </w:t>
-      </w:r>
-      <w:proofErr w:type="spellStart"/>
-      <w:r>
-        <w:t>Requirements</w:t>
-      </w:r>
-      <w:proofErr w:type="spellEnd"/>
-      <w:r>
-        <w:t>)</w:t>
+        <w:t>Ikke-funktionelle krav (Special Requirements)</w:t>
       </w:r>
     </w:p>
     <w:p>
@@ -2357,30 +2013,23 @@
           <w:rFonts w:ascii="Calibri" w:eastAsia="Calibri" w:hAnsi="Calibri" w:cs="Calibri"/>
           <w:color w:val="auto"/>
         </w:rPr>
-        <w:t xml:space="preserve">illingsmodtagelse vælger </w:t>
-      </w:r>
-      <w:proofErr w:type="spellStart"/>
+        <w:t>illingsmodtagelse vælger ko</w:t>
+      </w:r>
+      <w:bookmarkStart w:id="0" w:name="_GoBack"/>
+      <w:bookmarkEnd w:id="0"/>
       <w:r>
         <w:rPr>
           <w:rFonts w:ascii="Calibri" w:eastAsia="Calibri" w:hAnsi="Calibri" w:cs="Calibri"/>
           <w:color w:val="auto"/>
         </w:rPr>
-        <w:t>kummune</w:t>
+        <w:t>mmune</w:t>
       </w:r>
       <w:r>
         <w:rPr>
           <w:rFonts w:ascii="Calibri" w:eastAsia="Calibri" w:hAnsi="Calibri" w:cs="Calibri"/>
           <w:color w:val="auto"/>
         </w:rPr>
-        <w:t>s</w:t>
-      </w:r>
-      <w:proofErr w:type="spellEnd"/>
-      <w:r>
-        <w:rPr>
-          <w:rFonts w:ascii="Calibri" w:eastAsia="Calibri" w:hAnsi="Calibri" w:cs="Calibri"/>
-          <w:color w:val="auto"/>
-        </w:rPr>
-        <w:t xml:space="preserve"> navn fra foruddefineret liste for at forbygge fejl.</w:t>
+        <w:t>s navn fra foruddefineret liste for at forbygge fejl.</w:t>
       </w:r>
     </w:p>
     <w:p>
@@ -2453,23 +2102,7 @@
         <w:pStyle w:val="Heading2"/>
       </w:pPr>
       <w:r>
-        <w:t>Hyppighed (</w:t>
-      </w:r>
-      <w:proofErr w:type="spellStart"/>
-      <w:r>
-        <w:t>Frequency</w:t>
-      </w:r>
-      <w:proofErr w:type="spellEnd"/>
-      <w:r>
-        <w:t xml:space="preserve"> of </w:t>
-      </w:r>
-      <w:proofErr w:type="spellStart"/>
-      <w:r>
-        <w:t>Occurrence</w:t>
-      </w:r>
-      <w:proofErr w:type="spellEnd"/>
-      <w:r>
-        <w:t>)</w:t>
+        <w:t>Hyppighed (Frequency of Occurrence)</w:t>
       </w:r>
     </w:p>
     <w:p>
@@ -2567,15 +2200,7 @@
         <w:pStyle w:val="Heading2"/>
       </w:pPr>
       <w:r>
-        <w:t>Diverse (</w:t>
-      </w:r>
-      <w:proofErr w:type="spellStart"/>
-      <w:r>
-        <w:t>Miscellaneous</w:t>
-      </w:r>
-      <w:proofErr w:type="spellEnd"/>
-      <w:r>
-        <w:t>)</w:t>
+        <w:t>Diverse (Miscellaneous)</w:t>
       </w:r>
     </w:p>
     <w:p>

</xml_diff>

<commit_message>
plan, usecase liste, uformelle usecase fixed
</commit_message>
<xml_diff>
--- a/Analysis/UC/FormelUseCase 1 Se historik.docx
+++ b/Analysis/UC/FormelUseCase 1 Se historik.docx
@@ -278,14 +278,25 @@
                 <w:lang w:val="da-DK"/>
               </w:rPr>
             </w:pPr>
-            <w:r>
-              <w:rPr>
-                <w:rFonts w:asciiTheme="minorHAnsi" w:hAnsiTheme="minorHAnsi"/>
-                <w:sz w:val="22"/>
-                <w:szCs w:val="22"/>
-                <w:lang w:val="da-DK"/>
-              </w:rPr>
-              <w:t xml:space="preserve">inception </w:t>
+            <w:proofErr w:type="spellStart"/>
+            <w:r>
+              <w:rPr>
+                <w:rFonts w:asciiTheme="minorHAnsi" w:hAnsiTheme="minorHAnsi"/>
+                <w:sz w:val="22"/>
+                <w:szCs w:val="22"/>
+                <w:lang w:val="da-DK"/>
+              </w:rPr>
+              <w:t>inception</w:t>
+            </w:r>
+            <w:proofErr w:type="spellEnd"/>
+            <w:r>
+              <w:rPr>
+                <w:rFonts w:asciiTheme="minorHAnsi" w:hAnsiTheme="minorHAnsi"/>
+                <w:sz w:val="22"/>
+                <w:szCs w:val="22"/>
+                <w:lang w:val="da-DK"/>
+              </w:rPr>
+              <w:t xml:space="preserve"> </w:t>
             </w:r>
             <w:proofErr w:type="spellStart"/>
             <w:r>
@@ -405,14 +416,25 @@
                 <w:lang w:val="da-DK"/>
               </w:rPr>
             </w:pPr>
-            <w:r>
-              <w:rPr>
-                <w:rFonts w:asciiTheme="minorHAnsi" w:hAnsiTheme="minorHAnsi"/>
-                <w:sz w:val="22"/>
-                <w:szCs w:val="22"/>
-                <w:lang w:val="da-DK"/>
-              </w:rPr>
-              <w:t xml:space="preserve">inception </w:t>
+            <w:proofErr w:type="spellStart"/>
+            <w:r>
+              <w:rPr>
+                <w:rFonts w:asciiTheme="minorHAnsi" w:hAnsiTheme="minorHAnsi"/>
+                <w:sz w:val="22"/>
+                <w:szCs w:val="22"/>
+                <w:lang w:val="da-DK"/>
+              </w:rPr>
+              <w:t>inception</w:t>
+            </w:r>
+            <w:proofErr w:type="spellEnd"/>
+            <w:r>
+              <w:rPr>
+                <w:rFonts w:asciiTheme="minorHAnsi" w:hAnsiTheme="minorHAnsi"/>
+                <w:sz w:val="22"/>
+                <w:szCs w:val="22"/>
+                <w:lang w:val="da-DK"/>
+              </w:rPr>
+              <w:t xml:space="preserve"> </w:t>
             </w:r>
             <w:proofErr w:type="spellStart"/>
             <w:r>
@@ -1877,8 +1899,6 @@
         </w:rPr>
         <w:t>:</w:t>
       </w:r>
-      <w:bookmarkStart w:id="0" w:name="_GoBack"/>
-      <w:bookmarkEnd w:id="0"/>
     </w:p>
     <w:p>
       <w:pPr>
@@ -1956,6 +1976,82 @@
         </w:rPr>
         <w:t xml:space="preserve">Systemet præsenterer en oversigt over de matchende ture. </w:t>
       </w:r>
+    </w:p>
+    <w:p>
+      <w:pPr>
+        <w:pStyle w:val="ListParagraph"/>
+        <w:ind w:left="1080"/>
+        <w:rPr>
+          <w:rFonts w:asciiTheme="minorHAnsi" w:hAnsiTheme="minorHAnsi"/>
+          <w:color w:val="FF0000"/>
+          <w:sz w:val="22"/>
+          <w:szCs w:val="22"/>
+          <w:lang w:val="da-DK"/>
+        </w:rPr>
+      </w:pPr>
+      <w:proofErr w:type="gramStart"/>
+      <w:r>
+        <w:rPr>
+          <w:rFonts w:asciiTheme="minorHAnsi" w:hAnsiTheme="minorHAnsi"/>
+          <w:color w:val="FF0000"/>
+          <w:sz w:val="22"/>
+          <w:szCs w:val="22"/>
+          <w:lang w:val="da-DK"/>
+        </w:rPr>
+        <w:t>ellers :</w:t>
+      </w:r>
+      <w:proofErr w:type="gramEnd"/>
+      <w:r>
+        <w:rPr>
+          <w:rFonts w:asciiTheme="minorHAnsi" w:hAnsiTheme="minorHAnsi"/>
+          <w:color w:val="FF0000"/>
+          <w:sz w:val="22"/>
+          <w:szCs w:val="22"/>
+          <w:lang w:val="da-DK"/>
+        </w:rPr>
+        <w:t xml:space="preserve"> </w:t>
+      </w:r>
+      <w:r>
+        <w:rPr>
+          <w:rFonts w:asciiTheme="minorHAnsi" w:hAnsiTheme="minorHAnsi"/>
+          <w:sz w:val="22"/>
+          <w:szCs w:val="22"/>
+          <w:lang w:val="da-DK"/>
+        </w:rPr>
+        <w:t>Hovedscenariet fortsættes fra pkt. 5.</w:t>
+      </w:r>
+      <w:r>
+        <w:rPr>
+          <w:rFonts w:asciiTheme="minorHAnsi" w:hAnsiTheme="minorHAnsi"/>
+          <w:sz w:val="22"/>
+          <w:szCs w:val="22"/>
+          <w:lang w:val="da-DK"/>
+        </w:rPr>
+        <w:t xml:space="preserve"> </w:t>
+      </w:r>
+      <w:r>
+        <w:rPr>
+          <w:rFonts w:asciiTheme="minorHAnsi" w:hAnsiTheme="minorHAnsi"/>
+          <w:color w:val="FF0000"/>
+          <w:sz w:val="22"/>
+          <w:szCs w:val="22"/>
+          <w:lang w:val="da-DK"/>
+        </w:rPr>
+        <w:t>(men kunde har ikke adgang til at eksportere historikken)</w:t>
+      </w:r>
+    </w:p>
+    <w:p>
+      <w:pPr>
+        <w:pStyle w:val="ListParagraph"/>
+        <w:ind w:left="1080"/>
+        <w:rPr>
+          <w:rFonts w:asciiTheme="minorHAnsi" w:hAnsiTheme="minorHAnsi"/>
+          <w:color w:val="FF0000"/>
+          <w:sz w:val="22"/>
+          <w:szCs w:val="22"/>
+          <w:lang w:val="da-DK"/>
+        </w:rPr>
+      </w:pPr>
     </w:p>
     <w:p>
       <w:pPr>
@@ -2660,6 +2756,8 @@
         </w:rPr>
         <w:t>.</w:t>
       </w:r>
+      <w:bookmarkStart w:id="0" w:name="_GoBack"/>
+      <w:bookmarkEnd w:id="0"/>
     </w:p>
     <w:p>
       <w:pPr>

</xml_diff>

<commit_message>
UC1 reviewed with Sebastian + UC1-AD added
</commit_message>
<xml_diff>
--- a/Analysis/UC/FormelUseCase 1 Se historik.docx
+++ b/Analysis/UC/FormelUseCase 1 Se historik.docx
@@ -77,7 +77,6 @@
                 <w:lang w:val="da-DK"/>
               </w:rPr>
             </w:pPr>
-            <w:proofErr w:type="spellStart"/>
             <w:r>
               <w:rPr>
                 <w:rFonts w:asciiTheme="minorHAnsi" w:hAnsiTheme="minorHAnsi"/>
@@ -87,7 +86,6 @@
               </w:rPr>
               <w:t>Description</w:t>
             </w:r>
-            <w:proofErr w:type="spellEnd"/>
           </w:p>
         </w:tc>
         <w:tc>
@@ -129,7 +127,6 @@
                 <w:lang w:val="da-DK"/>
               </w:rPr>
             </w:pPr>
-            <w:proofErr w:type="spellStart"/>
             <w:r>
               <w:rPr>
                 <w:rFonts w:asciiTheme="minorHAnsi" w:hAnsiTheme="minorHAnsi"/>
@@ -137,37 +134,7 @@
                 <w:szCs w:val="22"/>
                 <w:lang w:val="da-DK"/>
               </w:rPr>
-              <w:t>inception</w:t>
-            </w:r>
-            <w:proofErr w:type="spellEnd"/>
-            <w:r>
-              <w:rPr>
-                <w:rFonts w:asciiTheme="minorHAnsi" w:hAnsiTheme="minorHAnsi"/>
-                <w:sz w:val="22"/>
-                <w:szCs w:val="22"/>
-                <w:lang w:val="da-DK"/>
-              </w:rPr>
-              <w:t xml:space="preserve"> </w:t>
-            </w:r>
-            <w:proofErr w:type="spellStart"/>
-            <w:r>
-              <w:rPr>
-                <w:rFonts w:asciiTheme="minorHAnsi" w:hAnsiTheme="minorHAnsi"/>
-                <w:sz w:val="22"/>
-                <w:szCs w:val="22"/>
-                <w:lang w:val="da-DK"/>
-              </w:rPr>
-              <w:t>draft</w:t>
-            </w:r>
-            <w:proofErr w:type="spellEnd"/>
-            <w:r>
-              <w:rPr>
-                <w:rFonts w:asciiTheme="minorHAnsi" w:hAnsiTheme="minorHAnsi"/>
-                <w:sz w:val="22"/>
-                <w:szCs w:val="22"/>
-                <w:lang w:val="da-DK"/>
-              </w:rPr>
-              <w:t xml:space="preserve"> 1</w:t>
+              <w:t>inception draft 1</w:t>
             </w:r>
           </w:p>
         </w:tc>
@@ -215,27 +182,7 @@
                 <w:szCs w:val="22"/>
                 <w:lang w:val="da-DK"/>
               </w:rPr>
-              <w:t xml:space="preserve">First </w:t>
-            </w:r>
-            <w:proofErr w:type="spellStart"/>
-            <w:r>
-              <w:rPr>
-                <w:rFonts w:asciiTheme="minorHAnsi" w:hAnsiTheme="minorHAnsi"/>
-                <w:sz w:val="22"/>
-                <w:szCs w:val="22"/>
-                <w:lang w:val="da-DK"/>
-              </w:rPr>
-              <w:t>draft</w:t>
-            </w:r>
-            <w:proofErr w:type="spellEnd"/>
-            <w:r>
-              <w:rPr>
-                <w:rFonts w:asciiTheme="minorHAnsi" w:hAnsiTheme="minorHAnsi"/>
-                <w:sz w:val="22"/>
-                <w:szCs w:val="22"/>
-                <w:lang w:val="da-DK"/>
-              </w:rPr>
-              <w:t xml:space="preserve"> </w:t>
+              <w:t xml:space="preserve">First draft </w:t>
             </w:r>
           </w:p>
         </w:tc>
@@ -278,7 +225,6 @@
                 <w:lang w:val="da-DK"/>
               </w:rPr>
             </w:pPr>
-            <w:proofErr w:type="spellStart"/>
             <w:r>
               <w:rPr>
                 <w:rFonts w:asciiTheme="minorHAnsi" w:hAnsiTheme="minorHAnsi"/>
@@ -286,37 +232,7 @@
                 <w:szCs w:val="22"/>
                 <w:lang w:val="da-DK"/>
               </w:rPr>
-              <w:t>inception</w:t>
-            </w:r>
-            <w:proofErr w:type="spellEnd"/>
-            <w:r>
-              <w:rPr>
-                <w:rFonts w:asciiTheme="minorHAnsi" w:hAnsiTheme="minorHAnsi"/>
-                <w:sz w:val="22"/>
-                <w:szCs w:val="22"/>
-                <w:lang w:val="da-DK"/>
-              </w:rPr>
-              <w:t xml:space="preserve"> </w:t>
-            </w:r>
-            <w:proofErr w:type="spellStart"/>
-            <w:r>
-              <w:rPr>
-                <w:rFonts w:asciiTheme="minorHAnsi" w:hAnsiTheme="minorHAnsi"/>
-                <w:sz w:val="22"/>
-                <w:szCs w:val="22"/>
-                <w:lang w:val="da-DK"/>
-              </w:rPr>
-              <w:t>draft</w:t>
-            </w:r>
-            <w:proofErr w:type="spellEnd"/>
-            <w:r>
-              <w:rPr>
-                <w:rFonts w:asciiTheme="minorHAnsi" w:hAnsiTheme="minorHAnsi"/>
-                <w:sz w:val="22"/>
-                <w:szCs w:val="22"/>
-                <w:lang w:val="da-DK"/>
-              </w:rPr>
-              <w:t xml:space="preserve"> 2</w:t>
+              <w:t>inception draft 2</w:t>
             </w:r>
           </w:p>
         </w:tc>
@@ -416,7 +332,6 @@
                 <w:lang w:val="da-DK"/>
               </w:rPr>
             </w:pPr>
-            <w:proofErr w:type="spellStart"/>
             <w:r>
               <w:rPr>
                 <w:rFonts w:asciiTheme="minorHAnsi" w:hAnsiTheme="minorHAnsi"/>
@@ -424,37 +339,7 @@
                 <w:szCs w:val="22"/>
                 <w:lang w:val="da-DK"/>
               </w:rPr>
-              <w:t>inception</w:t>
-            </w:r>
-            <w:proofErr w:type="spellEnd"/>
-            <w:r>
-              <w:rPr>
-                <w:rFonts w:asciiTheme="minorHAnsi" w:hAnsiTheme="minorHAnsi"/>
-                <w:sz w:val="22"/>
-                <w:szCs w:val="22"/>
-                <w:lang w:val="da-DK"/>
-              </w:rPr>
-              <w:t xml:space="preserve"> </w:t>
-            </w:r>
-            <w:proofErr w:type="spellStart"/>
-            <w:r>
-              <w:rPr>
-                <w:rFonts w:asciiTheme="minorHAnsi" w:hAnsiTheme="minorHAnsi"/>
-                <w:sz w:val="22"/>
-                <w:szCs w:val="22"/>
-                <w:lang w:val="da-DK"/>
-              </w:rPr>
-              <w:t>draft</w:t>
-            </w:r>
-            <w:proofErr w:type="spellEnd"/>
-            <w:r>
-              <w:rPr>
-                <w:rFonts w:asciiTheme="minorHAnsi" w:hAnsiTheme="minorHAnsi"/>
-                <w:sz w:val="22"/>
-                <w:szCs w:val="22"/>
-                <w:lang w:val="da-DK"/>
-              </w:rPr>
-              <w:t xml:space="preserve"> 3</w:t>
+              <w:t>inception draft 3</w:t>
             </w:r>
           </w:p>
         </w:tc>
@@ -504,7 +389,6 @@
               </w:rPr>
               <w:t>ikke-</w:t>
             </w:r>
-            <w:proofErr w:type="spellStart"/>
             <w:r>
               <w:rPr>
                 <w:rFonts w:asciiTheme="minorHAnsi" w:hAnsiTheme="minorHAnsi"/>
@@ -512,49 +396,8 @@
                 <w:szCs w:val="22"/>
                 <w:lang w:val="da-DK"/>
               </w:rPr>
-              <w:t>funktional</w:t>
+              <w:t>funktional krav, dataformator fixed</w:t>
             </w:r>
-            <w:proofErr w:type="spellEnd"/>
-            <w:r>
-              <w:rPr>
-                <w:rFonts w:asciiTheme="minorHAnsi" w:hAnsiTheme="minorHAnsi"/>
-                <w:sz w:val="22"/>
-                <w:szCs w:val="22"/>
-                <w:lang w:val="da-DK"/>
-              </w:rPr>
-              <w:t xml:space="preserve"> krav, </w:t>
-            </w:r>
-            <w:proofErr w:type="spellStart"/>
-            <w:r>
-              <w:rPr>
-                <w:rFonts w:asciiTheme="minorHAnsi" w:hAnsiTheme="minorHAnsi"/>
-                <w:sz w:val="22"/>
-                <w:szCs w:val="22"/>
-                <w:lang w:val="da-DK"/>
-              </w:rPr>
-              <w:t>dataformator</w:t>
-            </w:r>
-            <w:proofErr w:type="spellEnd"/>
-            <w:r>
-              <w:rPr>
-                <w:rFonts w:asciiTheme="minorHAnsi" w:hAnsiTheme="minorHAnsi"/>
-                <w:sz w:val="22"/>
-                <w:szCs w:val="22"/>
-                <w:lang w:val="da-DK"/>
-              </w:rPr>
-              <w:t xml:space="preserve"> </w:t>
-            </w:r>
-            <w:proofErr w:type="spellStart"/>
-            <w:r>
-              <w:rPr>
-                <w:rFonts w:asciiTheme="minorHAnsi" w:hAnsiTheme="minorHAnsi"/>
-                <w:sz w:val="22"/>
-                <w:szCs w:val="22"/>
-                <w:lang w:val="da-DK"/>
-              </w:rPr>
-              <w:t>fixed</w:t>
-            </w:r>
-            <w:proofErr w:type="spellEnd"/>
           </w:p>
         </w:tc>
         <w:tc>
@@ -570,7 +413,6 @@
                 <w:lang w:val="da-DK"/>
               </w:rPr>
             </w:pPr>
-            <w:proofErr w:type="spellStart"/>
             <w:r>
               <w:rPr>
                 <w:rFonts w:asciiTheme="minorHAnsi" w:hAnsiTheme="minorHAnsi"/>
@@ -580,7 +422,6 @@
               </w:rPr>
               <w:t>Juyoung</w:t>
             </w:r>
-            <w:proofErr w:type="spellEnd"/>
           </w:p>
         </w:tc>
       </w:tr>
@@ -598,7 +439,6 @@
                 <w:lang w:val="da-DK"/>
               </w:rPr>
             </w:pPr>
-            <w:proofErr w:type="spellStart"/>
             <w:r>
               <w:rPr>
                 <w:rFonts w:asciiTheme="minorHAnsi" w:hAnsiTheme="minorHAnsi"/>
@@ -606,9 +446,8 @@
                 <w:szCs w:val="22"/>
                 <w:lang w:val="da-DK"/>
               </w:rPr>
-              <w:t>Inception</w:t>
+              <w:t>i</w:t>
             </w:r>
-            <w:proofErr w:type="spellEnd"/>
             <w:r>
               <w:rPr>
                 <w:rFonts w:asciiTheme="minorHAnsi" w:hAnsiTheme="minorHAnsi"/>
@@ -616,27 +455,7 @@
                 <w:szCs w:val="22"/>
                 <w:lang w:val="da-DK"/>
               </w:rPr>
-              <w:t xml:space="preserve"> </w:t>
-            </w:r>
-            <w:proofErr w:type="spellStart"/>
-            <w:r>
-              <w:rPr>
-                <w:rFonts w:asciiTheme="minorHAnsi" w:hAnsiTheme="minorHAnsi"/>
-                <w:sz w:val="22"/>
-                <w:szCs w:val="22"/>
-                <w:lang w:val="da-DK"/>
-              </w:rPr>
-              <w:t>draft</w:t>
-            </w:r>
-            <w:proofErr w:type="spellEnd"/>
-            <w:r>
-              <w:rPr>
-                <w:rFonts w:asciiTheme="minorHAnsi" w:hAnsiTheme="minorHAnsi"/>
-                <w:sz w:val="22"/>
-                <w:szCs w:val="22"/>
-                <w:lang w:val="da-DK"/>
-              </w:rPr>
-              <w:t xml:space="preserve"> 4</w:t>
+              <w:t>nception draft 4</w:t>
             </w:r>
           </w:p>
         </w:tc>
@@ -727,7 +546,6 @@
                 <w:lang w:val="da-DK"/>
               </w:rPr>
             </w:pPr>
-            <w:proofErr w:type="spellStart"/>
             <w:r>
               <w:rPr>
                 <w:rFonts w:asciiTheme="minorHAnsi" w:hAnsiTheme="minorHAnsi"/>
@@ -735,9 +553,8 @@
                 <w:szCs w:val="22"/>
                 <w:lang w:val="da-DK"/>
               </w:rPr>
-              <w:t>Inception</w:t>
+              <w:t>i</w:t>
             </w:r>
-            <w:proofErr w:type="spellEnd"/>
             <w:r>
               <w:rPr>
                 <w:rFonts w:asciiTheme="minorHAnsi" w:hAnsiTheme="minorHAnsi"/>
@@ -745,27 +562,7 @@
                 <w:szCs w:val="22"/>
                 <w:lang w:val="da-DK"/>
               </w:rPr>
-              <w:t xml:space="preserve"> </w:t>
-            </w:r>
-            <w:proofErr w:type="spellStart"/>
-            <w:r>
-              <w:rPr>
-                <w:rFonts w:asciiTheme="minorHAnsi" w:hAnsiTheme="minorHAnsi"/>
-                <w:sz w:val="22"/>
-                <w:szCs w:val="22"/>
-                <w:lang w:val="da-DK"/>
-              </w:rPr>
-              <w:t>draft</w:t>
-            </w:r>
-            <w:proofErr w:type="spellEnd"/>
-            <w:r>
-              <w:rPr>
-                <w:rFonts w:asciiTheme="minorHAnsi" w:hAnsiTheme="minorHAnsi"/>
-                <w:sz w:val="22"/>
-                <w:szCs w:val="22"/>
-                <w:lang w:val="da-DK"/>
-              </w:rPr>
-              <w:t xml:space="preserve"> 5</w:t>
+              <w:t>nception draft 5</w:t>
             </w:r>
           </w:p>
         </w:tc>
@@ -815,7 +612,6 @@
               </w:rPr>
               <w:t xml:space="preserve">Hoved og </w:t>
             </w:r>
-            <w:proofErr w:type="spellStart"/>
             <w:r>
               <w:rPr>
                 <w:rFonts w:asciiTheme="minorHAnsi" w:hAnsiTheme="minorHAnsi"/>
@@ -823,9 +619,8 @@
                 <w:szCs w:val="22"/>
                 <w:lang w:val="da-DK"/>
               </w:rPr>
-              <w:t>ekstention</w:t>
+              <w:t>variation-</w:t>
             </w:r>
-            <w:proofErr w:type="spellEnd"/>
             <w:r>
               <w:rPr>
                 <w:rFonts w:asciiTheme="minorHAnsi" w:hAnsiTheme="minorHAnsi"/>
@@ -833,27 +628,7 @@
                 <w:szCs w:val="22"/>
                 <w:lang w:val="da-DK"/>
               </w:rPr>
-              <w:t xml:space="preserve"> </w:t>
-            </w:r>
-            <w:proofErr w:type="spellStart"/>
-            <w:r>
-              <w:rPr>
-                <w:rFonts w:asciiTheme="minorHAnsi" w:hAnsiTheme="minorHAnsi"/>
-                <w:sz w:val="22"/>
-                <w:szCs w:val="22"/>
-                <w:lang w:val="da-DK"/>
-              </w:rPr>
-              <w:t>scenarieter</w:t>
-            </w:r>
-            <w:proofErr w:type="spellEnd"/>
-            <w:r>
-              <w:rPr>
-                <w:rFonts w:asciiTheme="minorHAnsi" w:hAnsiTheme="minorHAnsi"/>
-                <w:sz w:val="22"/>
-                <w:szCs w:val="22"/>
-                <w:lang w:val="da-DK"/>
-              </w:rPr>
-              <w:t xml:space="preserve"> tjekket</w:t>
+              <w:t xml:space="preserve"> scenarieter tjekket</w:t>
             </w:r>
           </w:p>
         </w:tc>
@@ -870,7 +645,6 @@
                 <w:lang w:val="da-DK"/>
               </w:rPr>
             </w:pPr>
-            <w:proofErr w:type="spellStart"/>
             <w:r>
               <w:rPr>
                 <w:rFonts w:asciiTheme="minorHAnsi" w:hAnsiTheme="minorHAnsi"/>
@@ -880,7 +654,220 @@
               </w:rPr>
               <w:t>Juyoung</w:t>
             </w:r>
-            <w:proofErr w:type="spellEnd"/>
+          </w:p>
+        </w:tc>
+      </w:tr>
+      <w:tr>
+        <w:tc>
+          <w:tcPr>
+            <w:tcW w:w="2254" w:type="dxa"/>
+          </w:tcPr>
+          <w:p>
+            <w:pPr>
+              <w:rPr>
+                <w:rFonts w:asciiTheme="minorHAnsi" w:hAnsiTheme="minorHAnsi"/>
+                <w:sz w:val="22"/>
+                <w:szCs w:val="22"/>
+                <w:lang w:val="da-DK"/>
+              </w:rPr>
+            </w:pPr>
+            <w:r>
+              <w:rPr>
+                <w:rFonts w:asciiTheme="minorHAnsi" w:hAnsiTheme="minorHAnsi"/>
+                <w:sz w:val="22"/>
+                <w:szCs w:val="22"/>
+                <w:lang w:val="da-DK"/>
+              </w:rPr>
+              <w:t>inception draft 6</w:t>
+            </w:r>
+          </w:p>
+        </w:tc>
+        <w:tc>
+          <w:tcPr>
+            <w:tcW w:w="2254" w:type="dxa"/>
+          </w:tcPr>
+          <w:p>
+            <w:pPr>
+              <w:rPr>
+                <w:rFonts w:asciiTheme="minorHAnsi" w:hAnsiTheme="minorHAnsi"/>
+                <w:sz w:val="22"/>
+                <w:szCs w:val="22"/>
+                <w:lang w:val="da-DK"/>
+              </w:rPr>
+            </w:pPr>
+            <w:r>
+              <w:rPr>
+                <w:rFonts w:asciiTheme="minorHAnsi" w:hAnsiTheme="minorHAnsi"/>
+                <w:sz w:val="22"/>
+                <w:szCs w:val="22"/>
+                <w:lang w:val="da-DK"/>
+              </w:rPr>
+              <w:t>10. maj 2016</w:t>
+            </w:r>
+          </w:p>
+        </w:tc>
+        <w:tc>
+          <w:tcPr>
+            <w:tcW w:w="2575" w:type="dxa"/>
+          </w:tcPr>
+          <w:p>
+            <w:pPr>
+              <w:rPr>
+                <w:rFonts w:asciiTheme="minorHAnsi" w:hAnsiTheme="minorHAnsi"/>
+                <w:sz w:val="22"/>
+                <w:szCs w:val="22"/>
+                <w:lang w:val="da-DK"/>
+              </w:rPr>
+            </w:pPr>
+            <w:r>
+              <w:rPr>
+                <w:rFonts w:asciiTheme="minorHAnsi" w:hAnsiTheme="minorHAnsi"/>
+                <w:sz w:val="22"/>
+                <w:szCs w:val="22"/>
+                <w:lang w:val="da-DK"/>
+              </w:rPr>
+              <w:t>variation 4.c added</w:t>
+            </w:r>
+          </w:p>
+        </w:tc>
+        <w:tc>
+          <w:tcPr>
+            <w:tcW w:w="1933" w:type="dxa"/>
+          </w:tcPr>
+          <w:p>
+            <w:pPr>
+              <w:rPr>
+                <w:rFonts w:asciiTheme="minorHAnsi" w:hAnsiTheme="minorHAnsi"/>
+                <w:sz w:val="22"/>
+                <w:szCs w:val="22"/>
+                <w:lang w:val="da-DK"/>
+              </w:rPr>
+            </w:pPr>
+            <w:r>
+              <w:rPr>
+                <w:rFonts w:asciiTheme="minorHAnsi" w:hAnsiTheme="minorHAnsi"/>
+                <w:sz w:val="22"/>
+                <w:szCs w:val="22"/>
+                <w:lang w:val="da-DK"/>
+              </w:rPr>
+              <w:t>Juyoung</w:t>
+            </w:r>
+          </w:p>
+        </w:tc>
+      </w:tr>
+      <w:tr>
+        <w:tc>
+          <w:tcPr>
+            <w:tcW w:w="2254" w:type="dxa"/>
+          </w:tcPr>
+          <w:p>
+            <w:pPr>
+              <w:rPr>
+                <w:rFonts w:asciiTheme="minorHAnsi" w:hAnsiTheme="minorHAnsi"/>
+                <w:sz w:val="22"/>
+                <w:szCs w:val="22"/>
+                <w:lang w:val="da-DK"/>
+              </w:rPr>
+            </w:pPr>
+            <w:r>
+              <w:rPr>
+                <w:rFonts w:asciiTheme="minorHAnsi" w:hAnsiTheme="minorHAnsi"/>
+                <w:sz w:val="22"/>
+                <w:szCs w:val="22"/>
+                <w:lang w:val="da-DK"/>
+              </w:rPr>
+              <w:t>inception draft 7</w:t>
+            </w:r>
+          </w:p>
+        </w:tc>
+        <w:tc>
+          <w:tcPr>
+            <w:tcW w:w="2254" w:type="dxa"/>
+          </w:tcPr>
+          <w:p>
+            <w:pPr>
+              <w:rPr>
+                <w:rFonts w:asciiTheme="minorHAnsi" w:hAnsiTheme="minorHAnsi"/>
+                <w:sz w:val="22"/>
+                <w:szCs w:val="22"/>
+                <w:lang w:val="da-DK"/>
+              </w:rPr>
+            </w:pPr>
+            <w:r>
+              <w:rPr>
+                <w:rFonts w:asciiTheme="minorHAnsi" w:hAnsiTheme="minorHAnsi"/>
+                <w:sz w:val="22"/>
+                <w:szCs w:val="22"/>
+                <w:lang w:val="da-DK"/>
+              </w:rPr>
+              <w:t>10. maj 2016</w:t>
+            </w:r>
+          </w:p>
+        </w:tc>
+        <w:tc>
+          <w:tcPr>
+            <w:tcW w:w="2575" w:type="dxa"/>
+          </w:tcPr>
+          <w:p>
+            <w:pPr>
+              <w:rPr>
+                <w:rFonts w:asciiTheme="minorHAnsi" w:hAnsiTheme="minorHAnsi"/>
+                <w:sz w:val="22"/>
+                <w:szCs w:val="20"/>
+                <w:lang w:val="da-DK"/>
+              </w:rPr>
+            </w:pPr>
+            <w:r>
+              <w:rPr>
+                <w:rFonts w:asciiTheme="minorHAnsi" w:hAnsiTheme="minorHAnsi"/>
+                <w:sz w:val="22"/>
+                <w:szCs w:val="20"/>
+                <w:lang w:val="da-DK"/>
+              </w:rPr>
+              <w:t>Datatilsynet er interesseret i at historik indeholdende cpr-num</w:t>
+            </w:r>
+            <w:r>
+              <w:rPr>
+                <w:rFonts w:asciiTheme="minorHAnsi" w:hAnsiTheme="minorHAnsi"/>
+                <w:sz w:val="22"/>
+                <w:szCs w:val="20"/>
+                <w:lang w:val="da-DK"/>
+              </w:rPr>
+              <w:t>mer</w:t>
+            </w:r>
+            <w:r>
+              <w:rPr>
+                <w:rFonts w:asciiTheme="minorHAnsi" w:hAnsiTheme="minorHAnsi"/>
+                <w:sz w:val="22"/>
+                <w:szCs w:val="20"/>
+                <w:lang w:val="da-DK"/>
+              </w:rPr>
+              <w:t>-håndtering</w:t>
+            </w:r>
+          </w:p>
+        </w:tc>
+        <w:tc>
+          <w:tcPr>
+            <w:tcW w:w="1933" w:type="dxa"/>
+          </w:tcPr>
+          <w:p>
+            <w:pPr>
+              <w:rPr>
+                <w:rFonts w:asciiTheme="minorHAnsi" w:hAnsiTheme="minorHAnsi"/>
+                <w:sz w:val="22"/>
+                <w:szCs w:val="22"/>
+                <w:lang w:val="da-DK"/>
+              </w:rPr>
+            </w:pPr>
+            <w:r>
+              <w:rPr>
+                <w:rFonts w:asciiTheme="minorHAnsi" w:hAnsiTheme="minorHAnsi"/>
+                <w:sz w:val="22"/>
+                <w:szCs w:val="22"/>
+                <w:lang w:val="da-DK"/>
+              </w:rPr>
+              <w:t>Juyoung</w:t>
+            </w:r>
           </w:p>
         </w:tc>
       </w:tr>
@@ -926,6 +913,26 @@
       <w:pPr>
         <w:pStyle w:val="Heading1"/>
       </w:pPr>
+    </w:p>
+    <w:p>
+      <w:pPr>
+        <w:pStyle w:val="Heading1"/>
+      </w:pPr>
+    </w:p>
+    <w:p>
+      <w:pPr>
+        <w:pStyle w:val="Heading1"/>
+      </w:pPr>
+    </w:p>
+    <w:p>
+      <w:pPr>
+        <w:pStyle w:val="Heading1"/>
+      </w:pPr>
+    </w:p>
+    <w:p>
+      <w:pPr>
+        <w:pStyle w:val="Heading1"/>
+      </w:pPr>
       <w:r>
         <w:t>SF-</w:t>
       </w:r>
@@ -947,14 +954,116 @@
         <w:pStyle w:val="Heading2"/>
       </w:pPr>
       <w:r>
-        <w:t>Afgrænsning (</w:t>
-      </w:r>
-      <w:proofErr w:type="spellStart"/>
-      <w:r>
-        <w:t>Scope</w:t>
-      </w:r>
-      <w:proofErr w:type="spellEnd"/>
-      <w:r>
+        <w:t>Afgrænsning (Scope)</w:t>
+      </w:r>
+    </w:p>
+    <w:p>
+      <w:pPr>
+        <w:pStyle w:val="BodyA"/>
+        <w:rPr>
+          <w:rFonts w:asciiTheme="minorHAnsi" w:hAnsiTheme="minorHAnsi"/>
+        </w:rPr>
+      </w:pPr>
+      <w:r>
+        <w:rPr>
+          <w:rFonts w:asciiTheme="minorHAnsi" w:hAnsiTheme="minorHAnsi"/>
+        </w:rPr>
+        <w:t xml:space="preserve">Systemet </w:t>
+      </w:r>
+      <w:r>
+        <w:rPr>
+          <w:rFonts w:asciiTheme="minorHAnsi" w:hAnsiTheme="minorHAnsi"/>
+        </w:rPr>
+        <w:t>er under udvikling.</w:t>
+      </w:r>
+    </w:p>
+    <w:p>
+      <w:pPr>
+        <w:pStyle w:val="BodyA"/>
+        <w:rPr>
+          <w:rFonts w:asciiTheme="minorHAnsi" w:hAnsiTheme="minorHAnsi"/>
+        </w:rPr>
+      </w:pPr>
+    </w:p>
+    <w:p>
+      <w:pPr>
+        <w:pStyle w:val="Heading2"/>
+      </w:pPr>
+      <w:r>
+        <w:t>Niveau (Level)</w:t>
+      </w:r>
+    </w:p>
+    <w:p>
+      <w:pPr>
+        <w:pStyle w:val="BodyA"/>
+        <w:rPr>
+          <w:rFonts w:asciiTheme="minorHAnsi" w:hAnsiTheme="minorHAnsi"/>
+        </w:rPr>
+      </w:pPr>
+      <w:r>
+        <w:rPr>
+          <w:rFonts w:asciiTheme="minorHAnsi" w:hAnsiTheme="minorHAnsi"/>
+        </w:rPr>
+        <w:t>Brugermål</w:t>
+      </w:r>
+    </w:p>
+    <w:p>
+      <w:pPr>
+        <w:pStyle w:val="BodyA"/>
+        <w:rPr>
+          <w:rFonts w:asciiTheme="minorHAnsi" w:hAnsiTheme="minorHAnsi"/>
+        </w:rPr>
+      </w:pPr>
+    </w:p>
+    <w:p>
+      <w:pPr>
+        <w:pStyle w:val="Heading2"/>
+      </w:pPr>
+      <w:r>
+        <w:t>Primære aktør (Primary Actor)</w:t>
+      </w:r>
+    </w:p>
+    <w:p>
+      <w:pPr>
+        <w:pStyle w:val="BodyA"/>
+        <w:rPr>
+          <w:rFonts w:asciiTheme="minorHAnsi" w:hAnsiTheme="minorHAnsi"/>
+          <w:color w:val="auto"/>
+        </w:rPr>
+      </w:pPr>
+      <w:r>
+        <w:rPr>
+          <w:rFonts w:asciiTheme="minorHAnsi" w:hAnsiTheme="minorHAnsi"/>
+          <w:color w:val="auto"/>
+        </w:rPr>
+        <w:t>Bruger</w:t>
+      </w:r>
+      <w:r>
+        <w:rPr>
+          <w:rFonts w:asciiTheme="minorHAnsi" w:hAnsiTheme="minorHAnsi"/>
+          <w:color w:val="auto"/>
+        </w:rPr>
+        <w:t xml:space="preserve"> </w:t>
+      </w:r>
+      <w:r>
+        <w:rPr>
+          <w:rFonts w:asciiTheme="minorHAnsi" w:hAnsiTheme="minorHAnsi"/>
+          <w:color w:val="auto"/>
+        </w:rPr>
+        <w:t>(</w:t>
+      </w:r>
+      <w:r>
+        <w:rPr>
+          <w:rFonts w:asciiTheme="minorHAnsi" w:hAnsiTheme="minorHAnsi"/>
+          <w:color w:val="auto"/>
+        </w:rPr>
+        <w:t>Kunde eller bestillingsmodtagelse</w:t>
+      </w:r>
+      <w:r>
+        <w:rPr>
+          <w:rFonts w:asciiTheme="minorHAnsi" w:hAnsiTheme="minorHAnsi"/>
+          <w:color w:val="auto"/>
+        </w:rPr>
         <w:t>)</w:t>
       </w:r>
     </w:p>
@@ -965,17 +1074,13 @@
           <w:rFonts w:asciiTheme="minorHAnsi" w:hAnsiTheme="minorHAnsi"/>
         </w:rPr>
       </w:pPr>
-      <w:r>
-        <w:rPr>
-          <w:rFonts w:asciiTheme="minorHAnsi" w:hAnsiTheme="minorHAnsi"/>
-        </w:rPr>
-        <w:t xml:space="preserve">Systemet </w:t>
-      </w:r>
-      <w:r>
-        <w:rPr>
-          <w:rFonts w:asciiTheme="minorHAnsi" w:hAnsiTheme="minorHAnsi"/>
-        </w:rPr>
-        <w:t>er under udvikling.</w:t>
+    </w:p>
+    <w:p>
+      <w:pPr>
+        <w:pStyle w:val="Heading2"/>
+      </w:pPr>
+      <w:r>
+        <w:t>Interessenter og interesser (Stakeholders and Interests)</w:t>
       </w:r>
     </w:p>
     <w:p>
@@ -985,247 +1090,109 @@
           <w:rFonts w:asciiTheme="minorHAnsi" w:hAnsiTheme="minorHAnsi"/>
         </w:rPr>
       </w:pPr>
+      <w:r>
+        <w:rPr>
+          <w:rFonts w:asciiTheme="minorHAnsi" w:hAnsiTheme="minorHAnsi"/>
+        </w:rPr>
+        <w:t xml:space="preserve">MidtTrafik er interesseret </w:t>
+      </w:r>
+      <w:r>
+        <w:rPr>
+          <w:rFonts w:asciiTheme="minorHAnsi" w:hAnsiTheme="minorHAnsi"/>
+        </w:rPr>
+        <w:t>i, at processen foregår hurtigt og effektivt.</w:t>
+      </w:r>
+    </w:p>
+    <w:p>
+      <w:pPr>
+        <w:pStyle w:val="BodyA"/>
+        <w:rPr>
+          <w:rFonts w:asciiTheme="minorHAnsi" w:hAnsiTheme="minorHAnsi"/>
+        </w:rPr>
+      </w:pPr>
+      <w:r>
+        <w:rPr>
+          <w:rFonts w:asciiTheme="minorHAnsi" w:hAnsiTheme="minorHAnsi"/>
+        </w:rPr>
+        <w:t xml:space="preserve">En </w:t>
+      </w:r>
+      <w:r>
+        <w:rPr>
+          <w:rFonts w:asciiTheme="minorHAnsi" w:hAnsiTheme="minorHAnsi"/>
+        </w:rPr>
+        <w:t>bruger</w:t>
+      </w:r>
+      <w:r>
+        <w:rPr>
+          <w:rFonts w:asciiTheme="minorHAnsi" w:hAnsiTheme="minorHAnsi"/>
+        </w:rPr>
+        <w:t xml:space="preserve"> (primære aktør) er interesseret i, at systemet er brugervenligt.</w:t>
+      </w:r>
+    </w:p>
+    <w:p>
+      <w:pPr>
+        <w:pStyle w:val="BodyA"/>
+        <w:rPr>
+          <w:rFonts w:asciiTheme="minorHAnsi" w:hAnsiTheme="minorHAnsi"/>
+          <w:color w:val="auto"/>
+        </w:rPr>
+      </w:pPr>
+      <w:r>
+        <w:rPr>
+          <w:rFonts w:asciiTheme="minorHAnsi" w:hAnsiTheme="minorHAnsi"/>
+          <w:color w:val="auto"/>
+        </w:rPr>
+        <w:t>Datatilsynet er interesseret i</w:t>
+      </w:r>
+      <w:r>
+        <w:rPr>
+          <w:rFonts w:asciiTheme="minorHAnsi" w:hAnsiTheme="minorHAnsi"/>
+          <w:color w:val="auto"/>
+        </w:rPr>
+        <w:t xml:space="preserve"> at historik</w:t>
+      </w:r>
+      <w:r>
+        <w:rPr>
+          <w:rFonts w:asciiTheme="minorHAnsi" w:hAnsiTheme="minorHAnsi"/>
+          <w:color w:val="auto"/>
+        </w:rPr>
+        <w:t xml:space="preserve"> indeholdende cpr-num</w:t>
+      </w:r>
+      <w:r>
+        <w:rPr>
+          <w:rFonts w:asciiTheme="minorHAnsi" w:hAnsiTheme="minorHAnsi"/>
+          <w:color w:val="auto"/>
+        </w:rPr>
+        <w:t>mer</w:t>
+      </w:r>
+      <w:bookmarkStart w:id="0" w:name="_GoBack"/>
+      <w:bookmarkEnd w:id="0"/>
+      <w:r>
+        <w:rPr>
+          <w:rFonts w:asciiTheme="minorHAnsi" w:hAnsiTheme="minorHAnsi"/>
+          <w:color w:val="auto"/>
+        </w:rPr>
+        <w:t>-</w:t>
+      </w:r>
+      <w:r>
+        <w:rPr>
+          <w:rFonts w:asciiTheme="minorHAnsi" w:hAnsiTheme="minorHAnsi"/>
+          <w:color w:val="auto"/>
+        </w:rPr>
+        <w:t>håndtering behandles fortroligt.</w:t>
+      </w:r>
+    </w:p>
+    <w:p>
+      <w:pPr>
+        <w:pStyle w:val="BodyA"/>
+      </w:pPr>
     </w:p>
     <w:p>
       <w:pPr>
         <w:pStyle w:val="Heading2"/>
       </w:pPr>
       <w:r>
-        <w:t>Niveau (Level)</w:t>
-      </w:r>
-    </w:p>
-    <w:p>
-      <w:pPr>
-        <w:pStyle w:val="BodyA"/>
-        <w:rPr>
-          <w:rFonts w:asciiTheme="minorHAnsi" w:hAnsiTheme="minorHAnsi"/>
-        </w:rPr>
-      </w:pPr>
-      <w:r>
-        <w:rPr>
-          <w:rFonts w:asciiTheme="minorHAnsi" w:hAnsiTheme="minorHAnsi"/>
-        </w:rPr>
-        <w:t>Brugermål</w:t>
-      </w:r>
-    </w:p>
-    <w:p>
-      <w:pPr>
-        <w:pStyle w:val="BodyA"/>
-        <w:rPr>
-          <w:rFonts w:asciiTheme="minorHAnsi" w:hAnsiTheme="minorHAnsi"/>
-        </w:rPr>
-      </w:pPr>
-    </w:p>
-    <w:p>
-      <w:pPr>
-        <w:pStyle w:val="Heading2"/>
-      </w:pPr>
-      <w:r>
-        <w:t>Primære aktør (</w:t>
-      </w:r>
-      <w:proofErr w:type="spellStart"/>
-      <w:r>
-        <w:t>Primary</w:t>
-      </w:r>
-      <w:proofErr w:type="spellEnd"/>
-      <w:r>
-        <w:t xml:space="preserve"> </w:t>
-      </w:r>
-      <w:proofErr w:type="spellStart"/>
-      <w:r>
-        <w:t>Actor</w:t>
-      </w:r>
-      <w:proofErr w:type="spellEnd"/>
-      <w:r>
-        <w:t>)</w:t>
-      </w:r>
-    </w:p>
-    <w:p>
-      <w:pPr>
-        <w:pStyle w:val="BodyA"/>
-        <w:rPr>
-          <w:rFonts w:asciiTheme="minorHAnsi" w:hAnsiTheme="minorHAnsi"/>
-          <w:color w:val="auto"/>
-        </w:rPr>
-      </w:pPr>
-      <w:r>
-        <w:rPr>
-          <w:rFonts w:asciiTheme="minorHAnsi" w:hAnsiTheme="minorHAnsi"/>
-          <w:color w:val="auto"/>
-        </w:rPr>
-        <w:t>Bruger</w:t>
-      </w:r>
-      <w:r>
-        <w:rPr>
-          <w:rFonts w:asciiTheme="minorHAnsi" w:hAnsiTheme="minorHAnsi"/>
-          <w:color w:val="auto"/>
-        </w:rPr>
-        <w:t xml:space="preserve"> </w:t>
-      </w:r>
-      <w:r>
-        <w:rPr>
-          <w:rFonts w:asciiTheme="minorHAnsi" w:hAnsiTheme="minorHAnsi"/>
-          <w:color w:val="auto"/>
-        </w:rPr>
-        <w:t>(</w:t>
-      </w:r>
-      <w:r>
-        <w:rPr>
-          <w:rFonts w:asciiTheme="minorHAnsi" w:hAnsiTheme="minorHAnsi"/>
-          <w:color w:val="auto"/>
-        </w:rPr>
-        <w:t>Kunde eller bestillingsmodtagelse</w:t>
-      </w:r>
-      <w:r>
-        <w:rPr>
-          <w:rFonts w:asciiTheme="minorHAnsi" w:hAnsiTheme="minorHAnsi"/>
-          <w:color w:val="auto"/>
-        </w:rPr>
-        <w:t>)</w:t>
-      </w:r>
-    </w:p>
-    <w:p>
-      <w:pPr>
-        <w:pStyle w:val="BodyA"/>
-        <w:rPr>
-          <w:rFonts w:asciiTheme="minorHAnsi" w:hAnsiTheme="minorHAnsi"/>
-        </w:rPr>
-      </w:pPr>
-    </w:p>
-    <w:p>
-      <w:pPr>
-        <w:pStyle w:val="Heading2"/>
-      </w:pPr>
-      <w:r>
-        <w:t>Interessenter og interesser (</w:t>
-      </w:r>
-      <w:proofErr w:type="spellStart"/>
-      <w:r>
-        <w:t>Stakeholders</w:t>
-      </w:r>
-      <w:proofErr w:type="spellEnd"/>
-      <w:r>
-        <w:t xml:space="preserve"> and </w:t>
-      </w:r>
-      <w:proofErr w:type="spellStart"/>
-      <w:r>
-        <w:t>Interests</w:t>
-      </w:r>
-      <w:proofErr w:type="spellEnd"/>
-      <w:r>
-        <w:t>)</w:t>
-      </w:r>
-    </w:p>
-    <w:p>
-      <w:pPr>
-        <w:pStyle w:val="BodyA"/>
-        <w:rPr>
-          <w:rFonts w:asciiTheme="minorHAnsi" w:hAnsiTheme="minorHAnsi"/>
-        </w:rPr>
-      </w:pPr>
-      <w:proofErr w:type="spellStart"/>
-      <w:r>
-        <w:rPr>
-          <w:rFonts w:asciiTheme="minorHAnsi" w:hAnsiTheme="minorHAnsi"/>
-        </w:rPr>
-        <w:t>MidtTrafik</w:t>
-      </w:r>
-      <w:proofErr w:type="spellEnd"/>
-      <w:r>
-        <w:rPr>
-          <w:rFonts w:asciiTheme="minorHAnsi" w:hAnsiTheme="minorHAnsi"/>
-        </w:rPr>
-        <w:t xml:space="preserve"> er interesseret </w:t>
-      </w:r>
-      <w:r>
-        <w:rPr>
-          <w:rFonts w:asciiTheme="minorHAnsi" w:hAnsiTheme="minorHAnsi"/>
-        </w:rPr>
-        <w:t>i, at processen foregår hurtigt og effektivt.</w:t>
-      </w:r>
-    </w:p>
-    <w:p>
-      <w:pPr>
-        <w:pStyle w:val="BodyA"/>
-        <w:rPr>
-          <w:rFonts w:asciiTheme="minorHAnsi" w:hAnsiTheme="minorHAnsi"/>
-        </w:rPr>
-      </w:pPr>
-      <w:r>
-        <w:rPr>
-          <w:rFonts w:asciiTheme="minorHAnsi" w:hAnsiTheme="minorHAnsi"/>
-        </w:rPr>
-        <w:t xml:space="preserve">En </w:t>
-      </w:r>
-      <w:r>
-        <w:rPr>
-          <w:rFonts w:asciiTheme="minorHAnsi" w:hAnsiTheme="minorHAnsi"/>
-        </w:rPr>
-        <w:t>bruger</w:t>
-      </w:r>
-      <w:r>
-        <w:rPr>
-          <w:rFonts w:asciiTheme="minorHAnsi" w:hAnsiTheme="minorHAnsi"/>
-        </w:rPr>
-        <w:t xml:space="preserve"> (primære aktør) er interesseret i, at systemet er brugervenligt.</w:t>
-      </w:r>
-    </w:p>
-    <w:p>
-      <w:pPr>
-        <w:pStyle w:val="BodyA"/>
-        <w:rPr>
-          <w:rFonts w:asciiTheme="minorHAnsi" w:hAnsiTheme="minorHAnsi"/>
-          <w:color w:val="auto"/>
-        </w:rPr>
-      </w:pPr>
-      <w:r>
-        <w:rPr>
-          <w:rFonts w:asciiTheme="minorHAnsi" w:hAnsiTheme="minorHAnsi"/>
-          <w:color w:val="auto"/>
-        </w:rPr>
-        <w:t>Datatilsynet er interesseret i</w:t>
-      </w:r>
-      <w:r>
-        <w:rPr>
-          <w:rFonts w:asciiTheme="minorHAnsi" w:hAnsiTheme="minorHAnsi"/>
-          <w:color w:val="auto"/>
-        </w:rPr>
-        <w:t xml:space="preserve"> at historik</w:t>
-      </w:r>
-      <w:r>
-        <w:rPr>
-          <w:rFonts w:asciiTheme="minorHAnsi" w:hAnsiTheme="minorHAnsi"/>
-          <w:color w:val="auto"/>
-        </w:rPr>
-        <w:t xml:space="preserve"> ved cpr-nummer</w:t>
-      </w:r>
-      <w:r>
-        <w:rPr>
-          <w:rFonts w:asciiTheme="minorHAnsi" w:hAnsiTheme="minorHAnsi"/>
-          <w:color w:val="auto"/>
-        </w:rPr>
-        <w:t xml:space="preserve"> håndtering behandles fortroligt.</w:t>
-      </w:r>
-    </w:p>
-    <w:p>
-      <w:pPr>
-        <w:pStyle w:val="BodyA"/>
-      </w:pPr>
-    </w:p>
-    <w:p>
-      <w:pPr>
-        <w:pStyle w:val="Heading2"/>
-      </w:pPr>
-      <w:r>
-        <w:t>Forudsætninger (</w:t>
-      </w:r>
-      <w:proofErr w:type="spellStart"/>
-      <w:r>
-        <w:t>Preconditions</w:t>
-      </w:r>
-      <w:proofErr w:type="spellEnd"/>
-      <w:r>
-        <w:t>)</w:t>
+        <w:t>Forudsætninger (Preconditions)</w:t>
       </w:r>
     </w:p>
     <w:p>
@@ -1243,11 +1210,13 @@
         <w:spacing w:after="160" w:line="259" w:lineRule="auto"/>
         <w:rPr>
           <w:rFonts w:ascii="Calibri" w:eastAsia="Calibri" w:hAnsi="Calibri" w:cs="Calibri"/>
+          <w:color w:val="FF0000"/>
         </w:rPr>
       </w:pPr>
       <w:r>
         <w:rPr>
           <w:rFonts w:ascii="Calibri" w:eastAsia="Calibri" w:hAnsi="Calibri" w:cs="Calibri"/>
+          <w:color w:val="FF0000"/>
         </w:rPr>
         <w:t>Systemet er i klartilstand.</w:t>
       </w:r>
@@ -1295,27 +1264,7 @@
           <w:szCs w:val="22"/>
           <w:lang w:val="da-DK"/>
         </w:rPr>
-        <w:t>FS-UC</w:t>
-      </w:r>
-      <w:proofErr w:type="gramStart"/>
-      <w:r>
-        <w:rPr>
-          <w:rFonts w:asciiTheme="minorHAnsi" w:hAnsiTheme="minorHAnsi"/>
-          <w:sz w:val="22"/>
-          <w:szCs w:val="22"/>
-          <w:lang w:val="da-DK"/>
-        </w:rPr>
-        <w:t>3 :</w:t>
-      </w:r>
-      <w:proofErr w:type="gramEnd"/>
-      <w:r>
-        <w:rPr>
-          <w:rFonts w:asciiTheme="minorHAnsi" w:hAnsiTheme="minorHAnsi"/>
-          <w:sz w:val="22"/>
-          <w:szCs w:val="22"/>
-          <w:lang w:val="da-DK"/>
-        </w:rPr>
-        <w:t xml:space="preserve"> Login) er udf</w:t>
+        <w:t>FS-UC3 : Login) er udf</w:t>
       </w:r>
       <w:r>
         <w:rPr>
@@ -1342,23 +1291,7 @@
         <w:pStyle w:val="Heading2"/>
       </w:pPr>
       <w:r>
-        <w:t xml:space="preserve">Succesgaranti (Success </w:t>
-      </w:r>
-      <w:proofErr w:type="spellStart"/>
-      <w:r>
-        <w:t>Guarantee</w:t>
-      </w:r>
-      <w:proofErr w:type="spellEnd"/>
-      <w:r>
-        <w:t xml:space="preserve"> / </w:t>
-      </w:r>
-      <w:proofErr w:type="spellStart"/>
-      <w:r>
-        <w:t>Postconditions</w:t>
-      </w:r>
-      <w:proofErr w:type="spellEnd"/>
-      <w:r>
-        <w:t>)</w:t>
+        <w:t>Succesgaranti (Success Guarantee / Postconditions)</w:t>
       </w:r>
     </w:p>
     <w:p>
@@ -1411,7 +1344,21 @@
           <w:rFonts w:asciiTheme="minorHAnsi" w:hAnsiTheme="minorHAnsi"/>
           <w:color w:val="auto"/>
         </w:rPr>
-        <w:t>turhistorik matchende med angivne oplysninger.</w:t>
+        <w:t>turhistorik matchende med angivne oplysninger</w:t>
+      </w:r>
+      <w:r>
+        <w:rPr>
+          <w:rFonts w:asciiTheme="minorHAnsi" w:hAnsiTheme="minorHAnsi"/>
+          <w:color w:val="auto"/>
+        </w:rPr>
+        <w:t>, og historikken er eksporteret</w:t>
+      </w:r>
+      <w:r>
+        <w:rPr>
+          <w:rFonts w:asciiTheme="minorHAnsi" w:hAnsiTheme="minorHAnsi"/>
+          <w:color w:val="auto"/>
+        </w:rPr>
+        <w:t>.</w:t>
       </w:r>
     </w:p>
     <w:p>
@@ -1448,19 +1395,31 @@
         </w:numPr>
         <w:rPr>
           <w:rFonts w:asciiTheme="minorHAnsi" w:hAnsiTheme="minorHAnsi"/>
-          <w:sz w:val="22"/>
-          <w:szCs w:val="22"/>
-          <w:lang w:val="da-DK"/>
-        </w:rPr>
-      </w:pPr>
-      <w:r>
-        <w:rPr>
-          <w:rFonts w:asciiTheme="minorHAnsi" w:hAnsiTheme="minorHAnsi"/>
+          <w:color w:val="FF0000"/>
+          <w:sz w:val="22"/>
+          <w:szCs w:val="22"/>
+          <w:lang w:val="da-DK"/>
+        </w:rPr>
+      </w:pPr>
+      <w:r>
+        <w:rPr>
+          <w:rFonts w:asciiTheme="minorHAnsi" w:hAnsiTheme="minorHAnsi"/>
+          <w:color w:val="FF0000"/>
           <w:sz w:val="22"/>
           <w:szCs w:val="22"/>
           <w:lang w:val="da-DK"/>
         </w:rPr>
         <w:t>Systemet er klar til at oplyse historik.</w:t>
+      </w:r>
+      <w:r>
+        <w:rPr>
+          <w:rFonts w:asciiTheme="minorHAnsi" w:hAnsiTheme="minorHAnsi"/>
+          <w:color w:val="FF0000"/>
+          <w:sz w:val="22"/>
+          <w:szCs w:val="22"/>
+          <w:lang w:val="da-DK"/>
+        </w:rPr>
+        <w:t xml:space="preserve"> (forudsætninger?)</w:t>
       </w:r>
     </w:p>
     <w:p>
@@ -1484,7 +1443,43 @@
           <w:szCs w:val="22"/>
           <w:lang w:val="da-DK"/>
         </w:rPr>
-        <w:t>Bruger beder systemet at se historik.</w:t>
+        <w:t xml:space="preserve">Bruger beder systemet </w:t>
+      </w:r>
+      <w:r>
+        <w:rPr>
+          <w:rFonts w:asciiTheme="minorHAnsi" w:hAnsiTheme="minorHAnsi"/>
+          <w:sz w:val="22"/>
+          <w:szCs w:val="22"/>
+          <w:lang w:val="da-DK"/>
+        </w:rPr>
+        <w:t xml:space="preserve">om </w:t>
+      </w:r>
+      <w:r>
+        <w:rPr>
+          <w:rFonts w:asciiTheme="minorHAnsi" w:hAnsiTheme="minorHAnsi"/>
+          <w:sz w:val="22"/>
+          <w:szCs w:val="22"/>
+          <w:lang w:val="da-DK"/>
+        </w:rPr>
+        <w:t xml:space="preserve">at </w:t>
+      </w:r>
+      <w:r>
+        <w:rPr>
+          <w:rFonts w:asciiTheme="minorHAnsi" w:hAnsiTheme="minorHAnsi"/>
+          <w:sz w:val="22"/>
+          <w:szCs w:val="22"/>
+          <w:lang w:val="da-DK"/>
+        </w:rPr>
+        <w:t>vi</w:t>
+      </w:r>
+      <w:r>
+        <w:rPr>
+          <w:rFonts w:asciiTheme="minorHAnsi" w:hAnsiTheme="minorHAnsi"/>
+          <w:sz w:val="22"/>
+          <w:szCs w:val="22"/>
+          <w:lang w:val="da-DK"/>
+        </w:rPr>
+        <w:t>se historik.</w:t>
       </w:r>
     </w:p>
     <w:p>
@@ -1568,6 +1563,7 @@
           <w:szCs w:val="22"/>
           <w:lang w:val="da-DK"/>
         </w:rPr>
+        <w:lastRenderedPageBreak/>
         <w:t>Br</w:t>
       </w:r>
       <w:r>
@@ -1989,7 +1985,6 @@
           <w:lang w:val="da-DK"/>
         </w:rPr>
       </w:pPr>
-      <w:proofErr w:type="gramStart"/>
       <w:r>
         <w:rPr>
           <w:rFonts w:asciiTheme="minorHAnsi" w:hAnsiTheme="minorHAnsi"/>
@@ -1998,9 +1993,26 @@
           <w:szCs w:val="22"/>
           <w:lang w:val="da-DK"/>
         </w:rPr>
-        <w:t>ellers :</w:t>
-      </w:r>
-      <w:proofErr w:type="gramEnd"/>
+        <w:t xml:space="preserve">ellers : </w:t>
+      </w:r>
+      <w:r>
+        <w:rPr>
+          <w:rFonts w:asciiTheme="minorHAnsi" w:hAnsiTheme="minorHAnsi"/>
+          <w:sz w:val="22"/>
+          <w:szCs w:val="22"/>
+          <w:lang w:val="da-DK"/>
+        </w:rPr>
+        <w:t>Hovedscenariet fortsættes fra pkt. 5.</w:t>
+      </w:r>
+      <w:r>
+        <w:rPr>
+          <w:rFonts w:asciiTheme="minorHAnsi" w:hAnsiTheme="minorHAnsi"/>
+          <w:sz w:val="22"/>
+          <w:szCs w:val="22"/>
+          <w:lang w:val="da-DK"/>
+        </w:rPr>
+        <w:t xml:space="preserve"> </w:t>
+      </w:r>
       <w:r>
         <w:rPr>
           <w:rFonts w:asciiTheme="minorHAnsi" w:hAnsiTheme="minorHAnsi"/>
@@ -2009,44 +2021,13 @@
           <w:szCs w:val="22"/>
           <w:lang w:val="da-DK"/>
         </w:rPr>
-        <w:t xml:space="preserve"> </w:t>
-      </w:r>
-      <w:r>
-        <w:rPr>
-          <w:rFonts w:asciiTheme="minorHAnsi" w:hAnsiTheme="minorHAnsi"/>
-          <w:sz w:val="22"/>
-          <w:szCs w:val="22"/>
-          <w:lang w:val="da-DK"/>
-        </w:rPr>
-        <w:t>Hovedscenariet fortsættes fra pkt. 5.</w:t>
-      </w:r>
-      <w:r>
-        <w:rPr>
-          <w:rFonts w:asciiTheme="minorHAnsi" w:hAnsiTheme="minorHAnsi"/>
-          <w:sz w:val="22"/>
-          <w:szCs w:val="22"/>
-          <w:lang w:val="da-DK"/>
-        </w:rPr>
-        <w:t xml:space="preserve"> </w:t>
-      </w:r>
-      <w:r>
-        <w:rPr>
-          <w:rFonts w:asciiTheme="minorHAnsi" w:hAnsiTheme="minorHAnsi"/>
-          <w:color w:val="FF0000"/>
-          <w:sz w:val="22"/>
-          <w:szCs w:val="22"/>
-          <w:lang w:val="da-DK"/>
-        </w:rPr>
         <w:t>(men kunde har ikke adgang til at eksportere historikken)</w:t>
       </w:r>
     </w:p>
     <w:p>
       <w:pPr>
-        <w:pStyle w:val="ListParagraph"/>
-        <w:ind w:left="1080"/>
-        <w:rPr>
-          <w:rFonts w:asciiTheme="minorHAnsi" w:hAnsiTheme="minorHAnsi"/>
-          <w:color w:val="FF0000"/>
+        <w:rPr>
+          <w:rFonts w:asciiTheme="minorHAnsi" w:hAnsiTheme="minorHAnsi"/>
           <w:sz w:val="22"/>
           <w:szCs w:val="22"/>
           <w:lang w:val="da-DK"/>
@@ -2063,36 +2044,14 @@
           <w:lang w:val="da-DK"/>
         </w:rPr>
       </w:pPr>
-    </w:p>
-    <w:p>
-      <w:pPr>
-        <w:ind w:left="1080"/>
-        <w:rPr>
-          <w:rFonts w:asciiTheme="minorHAnsi" w:hAnsiTheme="minorHAnsi"/>
-          <w:sz w:val="22"/>
-          <w:szCs w:val="22"/>
-          <w:lang w:val="da-DK"/>
-        </w:rPr>
-      </w:pPr>
-    </w:p>
-    <w:p>
-      <w:pPr>
-        <w:ind w:left="360"/>
-        <w:rPr>
-          <w:rFonts w:asciiTheme="minorHAnsi" w:hAnsiTheme="minorHAnsi"/>
-          <w:sz w:val="22"/>
-          <w:szCs w:val="22"/>
-          <w:lang w:val="da-DK"/>
-        </w:rPr>
-      </w:pPr>
-      <w:r>
-        <w:rPr>
-          <w:rFonts w:asciiTheme="minorHAnsi" w:hAnsiTheme="minorHAnsi"/>
-          <w:sz w:val="22"/>
-          <w:szCs w:val="22"/>
-          <w:lang w:val="da-DK"/>
-        </w:rPr>
-        <w:t>4.b. Hvis B</w:t>
+      <w:r>
+        <w:rPr>
+          <w:rFonts w:asciiTheme="minorHAnsi" w:hAnsiTheme="minorHAnsi"/>
+          <w:sz w:val="22"/>
+          <w:szCs w:val="22"/>
+          <w:lang w:val="da-DK"/>
+        </w:rPr>
+        <w:t>4.b. Hvis b</w:t>
       </w:r>
       <w:r>
         <w:rPr>
@@ -2261,12 +2220,145 @@
     </w:p>
     <w:p>
       <w:pPr>
-        <w:pStyle w:val="BodyA"/>
+        <w:ind w:left="360"/>
+        <w:rPr>
+          <w:rFonts w:asciiTheme="minorHAnsi" w:hAnsiTheme="minorHAnsi"/>
+          <w:sz w:val="22"/>
+          <w:szCs w:val="22"/>
+          <w:lang w:val="da-DK"/>
+        </w:rPr>
+      </w:pPr>
+      <w:r>
+        <w:rPr>
+          <w:rFonts w:asciiTheme="minorHAnsi" w:hAnsiTheme="minorHAnsi"/>
+          <w:sz w:val="22"/>
+          <w:szCs w:val="22"/>
+          <w:lang w:val="da-DK"/>
+        </w:rPr>
+        <w:t xml:space="preserve">4.c. Hvis </w:t>
+      </w:r>
+      <w:r>
+        <w:rPr>
+          <w:rFonts w:asciiTheme="minorHAnsi" w:hAnsiTheme="minorHAnsi"/>
+          <w:sz w:val="22"/>
+          <w:szCs w:val="22"/>
+          <w:lang w:val="da-DK"/>
+        </w:rPr>
+        <w:t xml:space="preserve">oplysninger indeholder </w:t>
+      </w:r>
+      <w:r>
+        <w:rPr>
+          <w:rFonts w:asciiTheme="minorHAnsi" w:hAnsiTheme="minorHAnsi"/>
+          <w:sz w:val="22"/>
+          <w:szCs w:val="22"/>
+          <w:lang w:val="da-DK"/>
+        </w:rPr>
+        <w:t>fejl:</w:t>
+      </w:r>
+    </w:p>
+    <w:p>
+      <w:pPr>
+        <w:pStyle w:val="ListParagraph"/>
+        <w:numPr>
+          <w:ilvl w:val="0"/>
+          <w:numId w:val="8"/>
+        </w:numPr>
+        <w:pBdr>
+          <w:top w:val="none" w:sz="0" w:space="0" w:color="auto"/>
+          <w:left w:val="none" w:sz="0" w:space="0" w:color="auto"/>
+          <w:bottom w:val="none" w:sz="0" w:space="0" w:color="auto"/>
+          <w:right w:val="none" w:sz="0" w:space="0" w:color="auto"/>
+          <w:between w:val="none" w:sz="0" w:space="0" w:color="auto"/>
+          <w:bar w:val="none" w:sz="0" w:color="auto"/>
+        </w:pBdr>
+        <w:autoSpaceDE w:val="0"/>
+        <w:autoSpaceDN w:val="0"/>
+        <w:adjustRightInd w:val="0"/>
         <w:spacing w:line="288" w:lineRule="auto"/>
-        <w:rPr>
-          <w:rFonts w:asciiTheme="minorHAnsi" w:hAnsiTheme="minorHAnsi"/>
-        </w:rPr>
-      </w:pPr>
+        <w:ind w:left="1080"/>
+        <w:rPr>
+          <w:rFonts w:ascii="Calibri" w:eastAsiaTheme="minorEastAsia" w:hAnsi="Calibri" w:cs="Calibri"/>
+          <w:color w:val="000000"/>
+          <w:sz w:val="22"/>
+          <w:szCs w:val="22"/>
+          <w:bdr w:val="none" w:sz="0" w:space="0" w:color="auto"/>
+          <w:lang w:val="da-DK" w:eastAsia="ko-KR"/>
+        </w:rPr>
+      </w:pPr>
+      <w:r>
+        <w:rPr>
+          <w:rFonts w:ascii="Calibri" w:eastAsiaTheme="minorEastAsia" w:hAnsi="Calibri" w:cs="Calibri"/>
+          <w:color w:val="000000"/>
+          <w:sz w:val="22"/>
+          <w:szCs w:val="22"/>
+          <w:bdr w:val="none" w:sz="0" w:space="0" w:color="auto"/>
+          <w:lang w:val="da-DK" w:eastAsia="ko-KR"/>
+        </w:rPr>
+        <w:t>Systemet oplyser, der er fejl i oplysninger.</w:t>
+      </w:r>
+    </w:p>
+    <w:p>
+      <w:pPr>
+        <w:pStyle w:val="ListParagraph"/>
+        <w:numPr>
+          <w:ilvl w:val="0"/>
+          <w:numId w:val="8"/>
+        </w:numPr>
+        <w:pBdr>
+          <w:top w:val="none" w:sz="0" w:space="0" w:color="auto"/>
+          <w:left w:val="none" w:sz="0" w:space="0" w:color="auto"/>
+          <w:bottom w:val="none" w:sz="0" w:space="0" w:color="auto"/>
+          <w:right w:val="none" w:sz="0" w:space="0" w:color="auto"/>
+          <w:between w:val="none" w:sz="0" w:space="0" w:color="auto"/>
+          <w:bar w:val="none" w:sz="0" w:color="auto"/>
+        </w:pBdr>
+        <w:autoSpaceDE w:val="0"/>
+        <w:autoSpaceDN w:val="0"/>
+        <w:adjustRightInd w:val="0"/>
+        <w:spacing w:line="288" w:lineRule="auto"/>
+        <w:ind w:left="1080"/>
+        <w:rPr>
+          <w:rFonts w:ascii="Calibri" w:eastAsiaTheme="minorEastAsia" w:hAnsi="Calibri" w:cs="Calibri"/>
+          <w:color w:val="000000"/>
+          <w:sz w:val="22"/>
+          <w:szCs w:val="22"/>
+          <w:bdr w:val="none" w:sz="0" w:space="0" w:color="auto"/>
+          <w:lang w:val="da-DK" w:eastAsia="ko-KR"/>
+        </w:rPr>
+      </w:pPr>
+      <w:r>
+        <w:rPr>
+          <w:rFonts w:ascii="Calibri" w:eastAsiaTheme="minorEastAsia" w:hAnsi="Calibri" w:cs="Calibri"/>
+          <w:color w:val="000000"/>
+          <w:sz w:val="22"/>
+          <w:szCs w:val="22"/>
+          <w:bdr w:val="none" w:sz="0" w:space="0" w:color="auto"/>
+          <w:lang w:val="da-DK" w:eastAsia="ko-KR"/>
+        </w:rPr>
+        <w:t>Hove</w:t>
+      </w:r>
+      <w:r>
+        <w:rPr>
+          <w:rFonts w:ascii="Calibri" w:eastAsiaTheme="minorEastAsia" w:hAnsi="Calibri" w:cs="Calibri"/>
+          <w:color w:val="000000"/>
+          <w:sz w:val="22"/>
+          <w:szCs w:val="22"/>
+          <w:bdr w:val="none" w:sz="0" w:space="0" w:color="auto"/>
+          <w:lang w:val="da-DK" w:eastAsia="ko-KR"/>
+        </w:rPr>
+        <w:t>dscenariet fortsættes fra pkt. 4</w:t>
+      </w:r>
+      <w:r>
+        <w:rPr>
+          <w:rFonts w:ascii="Calibri" w:eastAsiaTheme="minorEastAsia" w:hAnsi="Calibri" w:cs="Calibri"/>
+          <w:color w:val="000000"/>
+          <w:sz w:val="22"/>
+          <w:szCs w:val="22"/>
+          <w:bdr w:val="none" w:sz="0" w:space="0" w:color="auto"/>
+          <w:lang w:val="da-DK" w:eastAsia="ko-KR"/>
+        </w:rPr>
+        <w:t>.</w:t>
+      </w:r>
     </w:p>
     <w:p>
       <w:pPr>
@@ -2281,6 +2373,7 @@
           <w:tab w:val="left" w:pos="9128"/>
         </w:tabs>
         <w:spacing w:after="160" w:line="259" w:lineRule="auto"/>
+        <w:ind w:left="360"/>
         <w:rPr>
           <w:rFonts w:ascii="Calibri" w:eastAsia="Calibri" w:hAnsi="Calibri" w:cs="Calibri"/>
         </w:rPr>
@@ -2291,15 +2384,7 @@
         <w:pStyle w:val="Heading2"/>
       </w:pPr>
       <w:r>
-        <w:t xml:space="preserve">Ikke-funktionelle krav (Special </w:t>
-      </w:r>
-      <w:proofErr w:type="spellStart"/>
-      <w:r>
-        <w:t>Requirements</w:t>
-      </w:r>
-      <w:proofErr w:type="spellEnd"/>
-      <w:r>
-        <w:t>)</w:t>
+        <w:t>Ikke-funktionelle krav (Special Requirements)</w:t>
       </w:r>
     </w:p>
     <w:p>
@@ -2488,7 +2573,19 @@
         <w:rPr>
           <w:rFonts w:asciiTheme="minorHAnsi" w:hAnsiTheme="minorHAnsi"/>
         </w:rPr>
-        <w:t xml:space="preserve"> bestillingsmodtagelse en mulighed for at eksportere en CSV-fil med en oversigt.</w:t>
+        <w:t xml:space="preserve"> bestillingsmodtagelse</w:t>
+      </w:r>
+      <w:r>
+        <w:rPr>
+          <w:rFonts w:asciiTheme="minorHAnsi" w:hAnsiTheme="minorHAnsi"/>
+        </w:rPr>
+        <w:t>n</w:t>
+      </w:r>
+      <w:r>
+        <w:rPr>
+          <w:rFonts w:asciiTheme="minorHAnsi" w:hAnsiTheme="minorHAnsi"/>
+        </w:rPr>
+        <w:t xml:space="preserve"> mulighed for at eksportere en CSV-fil med en oversigt.</w:t>
       </w:r>
     </w:p>
     <w:p>
@@ -2514,23 +2611,7 @@
         <w:pStyle w:val="Heading2"/>
       </w:pPr>
       <w:r>
-        <w:t>Hyppighed (</w:t>
-      </w:r>
-      <w:proofErr w:type="spellStart"/>
-      <w:r>
-        <w:t>Frequency</w:t>
-      </w:r>
-      <w:proofErr w:type="spellEnd"/>
-      <w:r>
-        <w:t xml:space="preserve"> of </w:t>
-      </w:r>
-      <w:proofErr w:type="spellStart"/>
-      <w:r>
-        <w:t>Occurrence</w:t>
-      </w:r>
-      <w:proofErr w:type="spellEnd"/>
-      <w:r>
-        <w:t>)</w:t>
+        <w:t>Hyppighed (Frequency of Occurrence)</w:t>
       </w:r>
     </w:p>
     <w:p>
@@ -2628,15 +2709,7 @@
         <w:pStyle w:val="Heading2"/>
       </w:pPr>
       <w:r>
-        <w:t>Diverse (</w:t>
-      </w:r>
-      <w:proofErr w:type="spellStart"/>
-      <w:r>
-        <w:t>Miscellaneous</w:t>
-      </w:r>
-      <w:proofErr w:type="spellEnd"/>
-      <w:r>
-        <w:t>)</w:t>
+        <w:t>Diverse (Miscellaneous)</w:t>
       </w:r>
     </w:p>
     <w:p>
@@ -2756,8 +2829,6 @@
         </w:rPr>
         <w:t>.</w:t>
       </w:r>
-      <w:bookmarkStart w:id="0" w:name="_GoBack"/>
-      <w:bookmarkEnd w:id="0"/>
     </w:p>
     <w:p>
       <w:pPr>
@@ -2863,53 +2934,6 @@
         </w:rPr>
         <w:t>start- og slut dato for tidsinterval, CPR opslag og kommune</w:t>
       </w:r>
-    </w:p>
-    <w:p>
-      <w:pPr>
-        <w:pStyle w:val="Body"/>
-        <w:tabs>
-          <w:tab w:val="left" w:pos="1304"/>
-          <w:tab w:val="left" w:pos="2608"/>
-          <w:tab w:val="left" w:pos="3912"/>
-          <w:tab w:val="left" w:pos="5216"/>
-          <w:tab w:val="left" w:pos="6520"/>
-          <w:tab w:val="left" w:pos="7824"/>
-          <w:tab w:val="left" w:pos="9128"/>
-        </w:tabs>
-        <w:spacing w:after="160" w:line="259" w:lineRule="auto"/>
-        <w:rPr>
-          <w:rFonts w:ascii="Calibri" w:eastAsia="Calibri" w:hAnsi="Calibri" w:cs="Calibri"/>
-          <w:u w:color="000000"/>
-          <w:lang w:val="da-DK"/>
-        </w:rPr>
-      </w:pPr>
-    </w:p>
-    <w:p>
-      <w:pPr>
-        <w:pStyle w:val="Body"/>
-        <w:tabs>
-          <w:tab w:val="left" w:pos="1304"/>
-          <w:tab w:val="left" w:pos="2608"/>
-          <w:tab w:val="left" w:pos="3912"/>
-          <w:tab w:val="left" w:pos="5216"/>
-          <w:tab w:val="left" w:pos="6520"/>
-          <w:tab w:val="left" w:pos="7824"/>
-          <w:tab w:val="left" w:pos="9128"/>
-        </w:tabs>
-        <w:spacing w:after="160" w:line="259" w:lineRule="auto"/>
-        <w:rPr>
-          <w:rFonts w:ascii="Calibri" w:eastAsia="Calibri" w:hAnsi="Calibri" w:cs="Calibri"/>
-          <w:u w:color="000000"/>
-          <w:lang w:val="da-DK"/>
-        </w:rPr>
-      </w:pPr>
-    </w:p>
-    <w:p>
-      <w:pPr>
-        <w:rPr>
-          <w:lang w:val="da-DK"/>
-        </w:rPr>
-      </w:pPr>
     </w:p>
     <w:sectPr>
       <w:headerReference w:type="default" r:id="rId7"/>
@@ -3378,12 +3402,98 @@
     </w:lvl>
   </w:abstractNum>
   <w:abstractNum w:abstractNumId="3" w15:restartNumberingAfterBreak="0">
+    <w:nsid w:val="44692D9A"/>
+    <w:multiLevelType w:val="hybridMultilevel"/>
+    <w:tmpl w:val="37B0B98C"/>
+    <w:lvl w:ilvl="0" w:tplc="0409000F">
+      <w:start w:val="1"/>
+      <w:numFmt w:val="decimal"/>
+      <w:lvlText w:val="%1."/>
+      <w:lvlJc w:val="left"/>
+      <w:pPr>
+        <w:ind w:left="720" w:hanging="360"/>
+      </w:pPr>
+    </w:lvl>
+    <w:lvl w:ilvl="1" w:tplc="04090019" w:tentative="1">
+      <w:start w:val="1"/>
+      <w:numFmt w:val="lowerLetter"/>
+      <w:lvlText w:val="%2."/>
+      <w:lvlJc w:val="left"/>
+      <w:pPr>
+        <w:ind w:left="1440" w:hanging="360"/>
+      </w:pPr>
+    </w:lvl>
+    <w:lvl w:ilvl="2" w:tplc="0409001B" w:tentative="1">
+      <w:start w:val="1"/>
+      <w:numFmt w:val="lowerRoman"/>
+      <w:lvlText w:val="%3."/>
+      <w:lvlJc w:val="right"/>
+      <w:pPr>
+        <w:ind w:left="2160" w:hanging="180"/>
+      </w:pPr>
+    </w:lvl>
+    <w:lvl w:ilvl="3" w:tplc="0409000F" w:tentative="1">
+      <w:start w:val="1"/>
+      <w:numFmt w:val="decimal"/>
+      <w:lvlText w:val="%4."/>
+      <w:lvlJc w:val="left"/>
+      <w:pPr>
+        <w:ind w:left="2880" w:hanging="360"/>
+      </w:pPr>
+    </w:lvl>
+    <w:lvl w:ilvl="4" w:tplc="04090019" w:tentative="1">
+      <w:start w:val="1"/>
+      <w:numFmt w:val="lowerLetter"/>
+      <w:lvlText w:val="%5."/>
+      <w:lvlJc w:val="left"/>
+      <w:pPr>
+        <w:ind w:left="3600" w:hanging="360"/>
+      </w:pPr>
+    </w:lvl>
+    <w:lvl w:ilvl="5" w:tplc="0409001B" w:tentative="1">
+      <w:start w:val="1"/>
+      <w:numFmt w:val="lowerRoman"/>
+      <w:lvlText w:val="%6."/>
+      <w:lvlJc w:val="right"/>
+      <w:pPr>
+        <w:ind w:left="4320" w:hanging="180"/>
+      </w:pPr>
+    </w:lvl>
+    <w:lvl w:ilvl="6" w:tplc="0409000F" w:tentative="1">
+      <w:start w:val="1"/>
+      <w:numFmt w:val="decimal"/>
+      <w:lvlText w:val="%7."/>
+      <w:lvlJc w:val="left"/>
+      <w:pPr>
+        <w:ind w:left="5040" w:hanging="360"/>
+      </w:pPr>
+    </w:lvl>
+    <w:lvl w:ilvl="7" w:tplc="04090019" w:tentative="1">
+      <w:start w:val="1"/>
+      <w:numFmt w:val="lowerLetter"/>
+      <w:lvlText w:val="%8."/>
+      <w:lvlJc w:val="left"/>
+      <w:pPr>
+        <w:ind w:left="5760" w:hanging="360"/>
+      </w:pPr>
+    </w:lvl>
+    <w:lvl w:ilvl="8" w:tplc="0409001B" w:tentative="1">
+      <w:start w:val="1"/>
+      <w:numFmt w:val="lowerRoman"/>
+      <w:lvlText w:val="%9."/>
+      <w:lvlJc w:val="right"/>
+      <w:pPr>
+        <w:ind w:left="6480" w:hanging="180"/>
+      </w:pPr>
+    </w:lvl>
+  </w:abstractNum>
+  <w:abstractNum w:abstractNumId="4" w15:restartNumberingAfterBreak="0">
     <w:nsid w:val="589C11DE"/>
     <w:multiLevelType w:val="hybridMultilevel"/>
     <w:tmpl w:val="E2800ADC"/>
     <w:numStyleLink w:val="Numbered"/>
   </w:abstractNum>
-  <w:abstractNum w:abstractNumId="4" w15:restartNumberingAfterBreak="0">
+  <w:abstractNum w:abstractNumId="5" w15:restartNumberingAfterBreak="0">
     <w:nsid w:val="6969327D"/>
     <w:multiLevelType w:val="hybridMultilevel"/>
     <w:tmpl w:val="21CE3962"/>
@@ -3469,7 +3579,93 @@
       </w:pPr>
     </w:lvl>
   </w:abstractNum>
-  <w:abstractNum w:abstractNumId="5" w15:restartNumberingAfterBreak="0">
+  <w:abstractNum w:abstractNumId="6" w15:restartNumberingAfterBreak="0">
+    <w:nsid w:val="6DD84C80"/>
+    <w:multiLevelType w:val="hybridMultilevel"/>
+    <w:tmpl w:val="6024A8B0"/>
+    <w:lvl w:ilvl="0" w:tplc="0409000F">
+      <w:start w:val="1"/>
+      <w:numFmt w:val="decimal"/>
+      <w:lvlText w:val="%1."/>
+      <w:lvlJc w:val="left"/>
+      <w:pPr>
+        <w:ind w:left="1080" w:hanging="360"/>
+      </w:pPr>
+    </w:lvl>
+    <w:lvl w:ilvl="1" w:tplc="04090019">
+      <w:start w:val="1"/>
+      <w:numFmt w:val="lowerLetter"/>
+      <w:lvlText w:val="%2."/>
+      <w:lvlJc w:val="left"/>
+      <w:pPr>
+        <w:ind w:left="1800" w:hanging="360"/>
+      </w:pPr>
+    </w:lvl>
+    <w:lvl w:ilvl="2" w:tplc="0409001B" w:tentative="1">
+      <w:start w:val="1"/>
+      <w:numFmt w:val="lowerRoman"/>
+      <w:lvlText w:val="%3."/>
+      <w:lvlJc w:val="right"/>
+      <w:pPr>
+        <w:ind w:left="2520" w:hanging="180"/>
+      </w:pPr>
+    </w:lvl>
+    <w:lvl w:ilvl="3" w:tplc="0409000F" w:tentative="1">
+      <w:start w:val="1"/>
+      <w:numFmt w:val="decimal"/>
+      <w:lvlText w:val="%4."/>
+      <w:lvlJc w:val="left"/>
+      <w:pPr>
+        <w:ind w:left="3240" w:hanging="360"/>
+      </w:pPr>
+    </w:lvl>
+    <w:lvl w:ilvl="4" w:tplc="04090019" w:tentative="1">
+      <w:start w:val="1"/>
+      <w:numFmt w:val="lowerLetter"/>
+      <w:lvlText w:val="%5."/>
+      <w:lvlJc w:val="left"/>
+      <w:pPr>
+        <w:ind w:left="3960" w:hanging="360"/>
+      </w:pPr>
+    </w:lvl>
+    <w:lvl w:ilvl="5" w:tplc="0409001B" w:tentative="1">
+      <w:start w:val="1"/>
+      <w:numFmt w:val="lowerRoman"/>
+      <w:lvlText w:val="%6."/>
+      <w:lvlJc w:val="right"/>
+      <w:pPr>
+        <w:ind w:left="4680" w:hanging="180"/>
+      </w:pPr>
+    </w:lvl>
+    <w:lvl w:ilvl="6" w:tplc="0409000F" w:tentative="1">
+      <w:start w:val="1"/>
+      <w:numFmt w:val="decimal"/>
+      <w:lvlText w:val="%7."/>
+      <w:lvlJc w:val="left"/>
+      <w:pPr>
+        <w:ind w:left="5400" w:hanging="360"/>
+      </w:pPr>
+    </w:lvl>
+    <w:lvl w:ilvl="7" w:tplc="04090019" w:tentative="1">
+      <w:start w:val="1"/>
+      <w:numFmt w:val="lowerLetter"/>
+      <w:lvlText w:val="%8."/>
+      <w:lvlJc w:val="left"/>
+      <w:pPr>
+        <w:ind w:left="6120" w:hanging="360"/>
+      </w:pPr>
+    </w:lvl>
+    <w:lvl w:ilvl="8" w:tplc="0409001B" w:tentative="1">
+      <w:start w:val="1"/>
+      <w:numFmt w:val="lowerRoman"/>
+      <w:lvlText w:val="%9."/>
+      <w:lvlJc w:val="right"/>
+      <w:pPr>
+        <w:ind w:left="6840" w:hanging="180"/>
+      </w:pPr>
+    </w:lvl>
+  </w:abstractNum>
+  <w:abstractNum w:abstractNumId="7" w15:restartNumberingAfterBreak="0">
     <w:nsid w:val="7F9A0D83"/>
     <w:multiLevelType w:val="hybridMultilevel"/>
     <w:tmpl w:val="3EEC5A66"/>
@@ -3559,19 +3755,25 @@
     <w:abstractNumId w:val="0"/>
   </w:num>
   <w:num w:numId="2">
-    <w:abstractNumId w:val="3"/>
+    <w:abstractNumId w:val="4"/>
   </w:num>
   <w:num w:numId="3">
-    <w:abstractNumId w:val="5"/>
+    <w:abstractNumId w:val="7"/>
   </w:num>
   <w:num w:numId="4">
-    <w:abstractNumId w:val="4"/>
+    <w:abstractNumId w:val="5"/>
   </w:num>
   <w:num w:numId="5">
     <w:abstractNumId w:val="1"/>
   </w:num>
   <w:num w:numId="6">
     <w:abstractNumId w:val="2"/>
+  </w:num>
+  <w:num w:numId="7">
+    <w:abstractNumId w:val="6"/>
+  </w:num>
+  <w:num w:numId="8">
+    <w:abstractNumId w:val="3"/>
   </w:num>
 </w:numbering>
 </file>

</xml_diff>

<commit_message>
UC1,2,3 DM, SSD, Usecase, TC fixed + UC1-AD
</commit_message>
<xml_diff>
--- a/Analysis/UC/FormelUseCase 1 Se historik.docx
+++ b/Analysis/UC/FormelUseCase 1 Se historik.docx
@@ -77,6 +77,7 @@
                 <w:lang w:val="da-DK"/>
               </w:rPr>
             </w:pPr>
+            <w:proofErr w:type="spellStart"/>
             <w:r>
               <w:rPr>
                 <w:rFonts w:asciiTheme="minorHAnsi" w:hAnsiTheme="minorHAnsi"/>
@@ -86,6 +87,7 @@
               </w:rPr>
               <w:t>Description</w:t>
             </w:r>
+            <w:proofErr w:type="spellEnd"/>
           </w:p>
         </w:tc>
         <w:tc>
@@ -127,14 +129,45 @@
                 <w:lang w:val="da-DK"/>
               </w:rPr>
             </w:pPr>
-            <w:r>
-              <w:rPr>
-                <w:rFonts w:asciiTheme="minorHAnsi" w:hAnsiTheme="minorHAnsi"/>
-                <w:sz w:val="22"/>
-                <w:szCs w:val="22"/>
-                <w:lang w:val="da-DK"/>
-              </w:rPr>
-              <w:t>inception draft 1</w:t>
+            <w:proofErr w:type="spellStart"/>
+            <w:r>
+              <w:rPr>
+                <w:rFonts w:asciiTheme="minorHAnsi" w:hAnsiTheme="minorHAnsi"/>
+                <w:sz w:val="22"/>
+                <w:szCs w:val="22"/>
+                <w:lang w:val="da-DK"/>
+              </w:rPr>
+              <w:t>inception</w:t>
+            </w:r>
+            <w:proofErr w:type="spellEnd"/>
+            <w:r>
+              <w:rPr>
+                <w:rFonts w:asciiTheme="minorHAnsi" w:hAnsiTheme="minorHAnsi"/>
+                <w:sz w:val="22"/>
+                <w:szCs w:val="22"/>
+                <w:lang w:val="da-DK"/>
+              </w:rPr>
+              <w:t xml:space="preserve"> </w:t>
+            </w:r>
+            <w:proofErr w:type="spellStart"/>
+            <w:r>
+              <w:rPr>
+                <w:rFonts w:asciiTheme="minorHAnsi" w:hAnsiTheme="minorHAnsi"/>
+                <w:sz w:val="22"/>
+                <w:szCs w:val="22"/>
+                <w:lang w:val="da-DK"/>
+              </w:rPr>
+              <w:t>draft</w:t>
+            </w:r>
+            <w:proofErr w:type="spellEnd"/>
+            <w:r>
+              <w:rPr>
+                <w:rFonts w:asciiTheme="minorHAnsi" w:hAnsiTheme="minorHAnsi"/>
+                <w:sz w:val="22"/>
+                <w:szCs w:val="22"/>
+                <w:lang w:val="da-DK"/>
+              </w:rPr>
+              <w:t xml:space="preserve"> 1</w:t>
             </w:r>
           </w:p>
         </w:tc>
@@ -182,7 +215,27 @@
                 <w:szCs w:val="22"/>
                 <w:lang w:val="da-DK"/>
               </w:rPr>
-              <w:t xml:space="preserve">First draft </w:t>
+              <w:t xml:space="preserve">First </w:t>
+            </w:r>
+            <w:proofErr w:type="spellStart"/>
+            <w:r>
+              <w:rPr>
+                <w:rFonts w:asciiTheme="minorHAnsi" w:hAnsiTheme="minorHAnsi"/>
+                <w:sz w:val="22"/>
+                <w:szCs w:val="22"/>
+                <w:lang w:val="da-DK"/>
+              </w:rPr>
+              <w:t>draft</w:t>
+            </w:r>
+            <w:proofErr w:type="spellEnd"/>
+            <w:r>
+              <w:rPr>
+                <w:rFonts w:asciiTheme="minorHAnsi" w:hAnsiTheme="minorHAnsi"/>
+                <w:sz w:val="22"/>
+                <w:szCs w:val="22"/>
+                <w:lang w:val="da-DK"/>
+              </w:rPr>
+              <w:t xml:space="preserve"> </w:t>
             </w:r>
           </w:p>
         </w:tc>
@@ -232,7 +285,27 @@
                 <w:szCs w:val="22"/>
                 <w:lang w:val="da-DK"/>
               </w:rPr>
-              <w:t>inception draft 2</w:t>
+              <w:t xml:space="preserve">inception </w:t>
+            </w:r>
+            <w:proofErr w:type="spellStart"/>
+            <w:r>
+              <w:rPr>
+                <w:rFonts w:asciiTheme="minorHAnsi" w:hAnsiTheme="minorHAnsi"/>
+                <w:sz w:val="22"/>
+                <w:szCs w:val="22"/>
+                <w:lang w:val="da-DK"/>
+              </w:rPr>
+              <w:t>draft</w:t>
+            </w:r>
+            <w:proofErr w:type="spellEnd"/>
+            <w:r>
+              <w:rPr>
+                <w:rFonts w:asciiTheme="minorHAnsi" w:hAnsiTheme="minorHAnsi"/>
+                <w:sz w:val="22"/>
+                <w:szCs w:val="22"/>
+                <w:lang w:val="da-DK"/>
+              </w:rPr>
+              <w:t xml:space="preserve"> 2</w:t>
             </w:r>
           </w:p>
         </w:tc>
@@ -339,7 +412,27 @@
                 <w:szCs w:val="22"/>
                 <w:lang w:val="da-DK"/>
               </w:rPr>
-              <w:t>inception draft 3</w:t>
+              <w:t xml:space="preserve">inception </w:t>
+            </w:r>
+            <w:proofErr w:type="spellStart"/>
+            <w:r>
+              <w:rPr>
+                <w:rFonts w:asciiTheme="minorHAnsi" w:hAnsiTheme="minorHAnsi"/>
+                <w:sz w:val="22"/>
+                <w:szCs w:val="22"/>
+                <w:lang w:val="da-DK"/>
+              </w:rPr>
+              <w:t>draft</w:t>
+            </w:r>
+            <w:proofErr w:type="spellEnd"/>
+            <w:r>
+              <w:rPr>
+                <w:rFonts w:asciiTheme="minorHAnsi" w:hAnsiTheme="minorHAnsi"/>
+                <w:sz w:val="22"/>
+                <w:szCs w:val="22"/>
+                <w:lang w:val="da-DK"/>
+              </w:rPr>
+              <w:t xml:space="preserve"> 3</w:t>
             </w:r>
           </w:p>
         </w:tc>
@@ -389,15 +482,57 @@
               </w:rPr>
               <w:t>ikke-</w:t>
             </w:r>
-            <w:r>
-              <w:rPr>
-                <w:rFonts w:asciiTheme="minorHAnsi" w:hAnsiTheme="minorHAnsi"/>
-                <w:sz w:val="22"/>
-                <w:szCs w:val="22"/>
-                <w:lang w:val="da-DK"/>
-              </w:rPr>
-              <w:t>funktional krav, dataformator fixed</w:t>
-            </w:r>
+            <w:proofErr w:type="spellStart"/>
+            <w:r>
+              <w:rPr>
+                <w:rFonts w:asciiTheme="minorHAnsi" w:hAnsiTheme="minorHAnsi"/>
+                <w:sz w:val="22"/>
+                <w:szCs w:val="22"/>
+                <w:lang w:val="da-DK"/>
+              </w:rPr>
+              <w:t>funktional</w:t>
+            </w:r>
+            <w:proofErr w:type="spellEnd"/>
+            <w:r>
+              <w:rPr>
+                <w:rFonts w:asciiTheme="minorHAnsi" w:hAnsiTheme="minorHAnsi"/>
+                <w:sz w:val="22"/>
+                <w:szCs w:val="22"/>
+                <w:lang w:val="da-DK"/>
+              </w:rPr>
+              <w:t xml:space="preserve"> krav, </w:t>
+            </w:r>
+            <w:proofErr w:type="spellStart"/>
+            <w:r>
+              <w:rPr>
+                <w:rFonts w:asciiTheme="minorHAnsi" w:hAnsiTheme="minorHAnsi"/>
+                <w:sz w:val="22"/>
+                <w:szCs w:val="22"/>
+                <w:lang w:val="da-DK"/>
+              </w:rPr>
+              <w:t>dataformator</w:t>
+            </w:r>
+            <w:proofErr w:type="spellEnd"/>
+            <w:r>
+              <w:rPr>
+                <w:rFonts w:asciiTheme="minorHAnsi" w:hAnsiTheme="minorHAnsi"/>
+                <w:sz w:val="22"/>
+                <w:szCs w:val="22"/>
+                <w:lang w:val="da-DK"/>
+              </w:rPr>
+              <w:t xml:space="preserve"> </w:t>
+            </w:r>
+            <w:proofErr w:type="spellStart"/>
+            <w:r>
+              <w:rPr>
+                <w:rFonts w:asciiTheme="minorHAnsi" w:hAnsiTheme="minorHAnsi"/>
+                <w:sz w:val="22"/>
+                <w:szCs w:val="22"/>
+                <w:lang w:val="da-DK"/>
+              </w:rPr>
+              <w:t>fixed</w:t>
+            </w:r>
+            <w:proofErr w:type="spellEnd"/>
           </w:p>
         </w:tc>
         <w:tc>
@@ -413,6 +548,7 @@
                 <w:lang w:val="da-DK"/>
               </w:rPr>
             </w:pPr>
+            <w:proofErr w:type="spellStart"/>
             <w:r>
               <w:rPr>
                 <w:rFonts w:asciiTheme="minorHAnsi" w:hAnsiTheme="minorHAnsi"/>
@@ -422,6 +558,7 @@
               </w:rPr>
               <w:t>Juyoung</w:t>
             </w:r>
+            <w:proofErr w:type="spellEnd"/>
           </w:p>
         </w:tc>
       </w:tr>
@@ -439,6 +576,7 @@
                 <w:lang w:val="da-DK"/>
               </w:rPr>
             </w:pPr>
+            <w:proofErr w:type="spellStart"/>
             <w:r>
               <w:rPr>
                 <w:rFonts w:asciiTheme="minorHAnsi" w:hAnsiTheme="minorHAnsi"/>
@@ -455,7 +593,37 @@
                 <w:szCs w:val="22"/>
                 <w:lang w:val="da-DK"/>
               </w:rPr>
-              <w:t>nception draft 4</w:t>
+              <w:t>nception</w:t>
+            </w:r>
+            <w:proofErr w:type="spellEnd"/>
+            <w:r>
+              <w:rPr>
+                <w:rFonts w:asciiTheme="minorHAnsi" w:hAnsiTheme="minorHAnsi"/>
+                <w:sz w:val="22"/>
+                <w:szCs w:val="22"/>
+                <w:lang w:val="da-DK"/>
+              </w:rPr>
+              <w:t xml:space="preserve"> </w:t>
+            </w:r>
+            <w:proofErr w:type="spellStart"/>
+            <w:r>
+              <w:rPr>
+                <w:rFonts w:asciiTheme="minorHAnsi" w:hAnsiTheme="minorHAnsi"/>
+                <w:sz w:val="22"/>
+                <w:szCs w:val="22"/>
+                <w:lang w:val="da-DK"/>
+              </w:rPr>
+              <w:t>draft</w:t>
+            </w:r>
+            <w:proofErr w:type="spellEnd"/>
+            <w:r>
+              <w:rPr>
+                <w:rFonts w:asciiTheme="minorHAnsi" w:hAnsiTheme="minorHAnsi"/>
+                <w:sz w:val="22"/>
+                <w:szCs w:val="22"/>
+                <w:lang w:val="da-DK"/>
+              </w:rPr>
+              <w:t xml:space="preserve"> 4</w:t>
             </w:r>
           </w:p>
         </w:tc>
@@ -546,6 +714,7 @@
                 <w:lang w:val="da-DK"/>
               </w:rPr>
             </w:pPr>
+            <w:proofErr w:type="spellStart"/>
             <w:r>
               <w:rPr>
                 <w:rFonts w:asciiTheme="minorHAnsi" w:hAnsiTheme="minorHAnsi"/>
@@ -562,7 +731,37 @@
                 <w:szCs w:val="22"/>
                 <w:lang w:val="da-DK"/>
               </w:rPr>
-              <w:t>nception draft 5</w:t>
+              <w:t>nception</w:t>
+            </w:r>
+            <w:proofErr w:type="spellEnd"/>
+            <w:r>
+              <w:rPr>
+                <w:rFonts w:asciiTheme="minorHAnsi" w:hAnsiTheme="minorHAnsi"/>
+                <w:sz w:val="22"/>
+                <w:szCs w:val="22"/>
+                <w:lang w:val="da-DK"/>
+              </w:rPr>
+              <w:t xml:space="preserve"> </w:t>
+            </w:r>
+            <w:proofErr w:type="spellStart"/>
+            <w:r>
+              <w:rPr>
+                <w:rFonts w:asciiTheme="minorHAnsi" w:hAnsiTheme="minorHAnsi"/>
+                <w:sz w:val="22"/>
+                <w:szCs w:val="22"/>
+                <w:lang w:val="da-DK"/>
+              </w:rPr>
+              <w:t>draft</w:t>
+            </w:r>
+            <w:proofErr w:type="spellEnd"/>
+            <w:r>
+              <w:rPr>
+                <w:rFonts w:asciiTheme="minorHAnsi" w:hAnsiTheme="minorHAnsi"/>
+                <w:sz w:val="22"/>
+                <w:szCs w:val="22"/>
+                <w:lang w:val="da-DK"/>
+              </w:rPr>
+              <w:t xml:space="preserve"> 5</w:t>
             </w:r>
           </w:p>
         </w:tc>
@@ -628,7 +827,27 @@
                 <w:szCs w:val="22"/>
                 <w:lang w:val="da-DK"/>
               </w:rPr>
-              <w:t xml:space="preserve"> scenarieter tjekket</w:t>
+              <w:t xml:space="preserve"> </w:t>
+            </w:r>
+            <w:proofErr w:type="spellStart"/>
+            <w:r>
+              <w:rPr>
+                <w:rFonts w:asciiTheme="minorHAnsi" w:hAnsiTheme="minorHAnsi"/>
+                <w:sz w:val="22"/>
+                <w:szCs w:val="22"/>
+                <w:lang w:val="da-DK"/>
+              </w:rPr>
+              <w:t>scenarieter</w:t>
+            </w:r>
+            <w:proofErr w:type="spellEnd"/>
+            <w:r>
+              <w:rPr>
+                <w:rFonts w:asciiTheme="minorHAnsi" w:hAnsiTheme="minorHAnsi"/>
+                <w:sz w:val="22"/>
+                <w:szCs w:val="22"/>
+                <w:lang w:val="da-DK"/>
+              </w:rPr>
+              <w:t xml:space="preserve"> tjekket</w:t>
             </w:r>
           </w:p>
         </w:tc>
@@ -645,6 +864,7 @@
                 <w:lang w:val="da-DK"/>
               </w:rPr>
             </w:pPr>
+            <w:proofErr w:type="spellStart"/>
             <w:r>
               <w:rPr>
                 <w:rFonts w:asciiTheme="minorHAnsi" w:hAnsiTheme="minorHAnsi"/>
@@ -654,6 +874,7 @@
               </w:rPr>
               <w:t>Juyoung</w:t>
             </w:r>
+            <w:proofErr w:type="spellEnd"/>
           </w:p>
         </w:tc>
       </w:tr>
@@ -671,14 +892,45 @@
                 <w:lang w:val="da-DK"/>
               </w:rPr>
             </w:pPr>
-            <w:r>
-              <w:rPr>
-                <w:rFonts w:asciiTheme="minorHAnsi" w:hAnsiTheme="minorHAnsi"/>
-                <w:sz w:val="22"/>
-                <w:szCs w:val="22"/>
-                <w:lang w:val="da-DK"/>
-              </w:rPr>
-              <w:t>inception draft 6</w:t>
+            <w:proofErr w:type="spellStart"/>
+            <w:r>
+              <w:rPr>
+                <w:rFonts w:asciiTheme="minorHAnsi" w:hAnsiTheme="minorHAnsi"/>
+                <w:sz w:val="22"/>
+                <w:szCs w:val="22"/>
+                <w:lang w:val="da-DK"/>
+              </w:rPr>
+              <w:t>inception</w:t>
+            </w:r>
+            <w:proofErr w:type="spellEnd"/>
+            <w:r>
+              <w:rPr>
+                <w:rFonts w:asciiTheme="minorHAnsi" w:hAnsiTheme="minorHAnsi"/>
+                <w:sz w:val="22"/>
+                <w:szCs w:val="22"/>
+                <w:lang w:val="da-DK"/>
+              </w:rPr>
+              <w:t xml:space="preserve"> </w:t>
+            </w:r>
+            <w:proofErr w:type="spellStart"/>
+            <w:r>
+              <w:rPr>
+                <w:rFonts w:asciiTheme="minorHAnsi" w:hAnsiTheme="minorHAnsi"/>
+                <w:sz w:val="22"/>
+                <w:szCs w:val="22"/>
+                <w:lang w:val="da-DK"/>
+              </w:rPr>
+              <w:t>draft</w:t>
+            </w:r>
+            <w:proofErr w:type="spellEnd"/>
+            <w:r>
+              <w:rPr>
+                <w:rFonts w:asciiTheme="minorHAnsi" w:hAnsiTheme="minorHAnsi"/>
+                <w:sz w:val="22"/>
+                <w:szCs w:val="22"/>
+                <w:lang w:val="da-DK"/>
+              </w:rPr>
+              <w:t xml:space="preserve"> 6</w:t>
             </w:r>
           </w:p>
         </w:tc>
@@ -726,8 +978,19 @@
                 <w:szCs w:val="22"/>
                 <w:lang w:val="da-DK"/>
               </w:rPr>
-              <w:t>variation 4.c added</w:t>
-            </w:r>
+              <w:t xml:space="preserve">variation 4.c </w:t>
+            </w:r>
+            <w:proofErr w:type="spellStart"/>
+            <w:r>
+              <w:rPr>
+                <w:rFonts w:asciiTheme="minorHAnsi" w:hAnsiTheme="minorHAnsi"/>
+                <w:sz w:val="22"/>
+                <w:szCs w:val="22"/>
+                <w:lang w:val="da-DK"/>
+              </w:rPr>
+              <w:t>added</w:t>
+            </w:r>
+            <w:proofErr w:type="spellEnd"/>
           </w:p>
         </w:tc>
         <w:tc>
@@ -743,6 +1006,7 @@
                 <w:lang w:val="da-DK"/>
               </w:rPr>
             </w:pPr>
+            <w:proofErr w:type="spellStart"/>
             <w:r>
               <w:rPr>
                 <w:rFonts w:asciiTheme="minorHAnsi" w:hAnsiTheme="minorHAnsi"/>
@@ -752,6 +1016,7 @@
               </w:rPr>
               <w:t>Juyoung</w:t>
             </w:r>
+            <w:proofErr w:type="spellEnd"/>
           </w:p>
         </w:tc>
       </w:tr>
@@ -769,14 +1034,45 @@
                 <w:lang w:val="da-DK"/>
               </w:rPr>
             </w:pPr>
-            <w:r>
-              <w:rPr>
-                <w:rFonts w:asciiTheme="minorHAnsi" w:hAnsiTheme="minorHAnsi"/>
-                <w:sz w:val="22"/>
-                <w:szCs w:val="22"/>
-                <w:lang w:val="da-DK"/>
-              </w:rPr>
-              <w:t>inception draft 7</w:t>
+            <w:proofErr w:type="spellStart"/>
+            <w:r>
+              <w:rPr>
+                <w:rFonts w:asciiTheme="minorHAnsi" w:hAnsiTheme="minorHAnsi"/>
+                <w:sz w:val="22"/>
+                <w:szCs w:val="22"/>
+                <w:lang w:val="da-DK"/>
+              </w:rPr>
+              <w:t>inception</w:t>
+            </w:r>
+            <w:proofErr w:type="spellEnd"/>
+            <w:r>
+              <w:rPr>
+                <w:rFonts w:asciiTheme="minorHAnsi" w:hAnsiTheme="minorHAnsi"/>
+                <w:sz w:val="22"/>
+                <w:szCs w:val="22"/>
+                <w:lang w:val="da-DK"/>
+              </w:rPr>
+              <w:t xml:space="preserve"> </w:t>
+            </w:r>
+            <w:proofErr w:type="spellStart"/>
+            <w:r>
+              <w:rPr>
+                <w:rFonts w:asciiTheme="minorHAnsi" w:hAnsiTheme="minorHAnsi"/>
+                <w:sz w:val="22"/>
+                <w:szCs w:val="22"/>
+                <w:lang w:val="da-DK"/>
+              </w:rPr>
+              <w:t>draft</w:t>
+            </w:r>
+            <w:proofErr w:type="spellEnd"/>
+            <w:r>
+              <w:rPr>
+                <w:rFonts w:asciiTheme="minorHAnsi" w:hAnsiTheme="minorHAnsi"/>
+                <w:sz w:val="22"/>
+                <w:szCs w:val="22"/>
+                <w:lang w:val="da-DK"/>
+              </w:rPr>
+              <w:t xml:space="preserve"> 7</w:t>
             </w:r>
           </w:p>
         </w:tc>
@@ -859,6 +1155,7 @@
                 <w:lang w:val="da-DK"/>
               </w:rPr>
             </w:pPr>
+            <w:proofErr w:type="spellStart"/>
             <w:r>
               <w:rPr>
                 <w:rFonts w:asciiTheme="minorHAnsi" w:hAnsiTheme="minorHAnsi"/>
@@ -868,6 +1165,158 @@
               </w:rPr>
               <w:t>Juyoung</w:t>
             </w:r>
+            <w:proofErr w:type="spellEnd"/>
+          </w:p>
+        </w:tc>
+      </w:tr>
+      <w:tr>
+        <w:tc>
+          <w:tcPr>
+            <w:tcW w:w="2254" w:type="dxa"/>
+          </w:tcPr>
+          <w:p>
+            <w:pPr>
+              <w:rPr>
+                <w:rFonts w:asciiTheme="minorHAnsi" w:hAnsiTheme="minorHAnsi"/>
+                <w:sz w:val="22"/>
+                <w:szCs w:val="22"/>
+                <w:lang w:val="da-DK"/>
+              </w:rPr>
+            </w:pPr>
+            <w:proofErr w:type="spellStart"/>
+            <w:r>
+              <w:rPr>
+                <w:rFonts w:asciiTheme="minorHAnsi" w:hAnsiTheme="minorHAnsi"/>
+                <w:sz w:val="22"/>
+                <w:szCs w:val="22"/>
+                <w:lang w:val="da-DK"/>
+              </w:rPr>
+              <w:t>inception</w:t>
+            </w:r>
+            <w:proofErr w:type="spellEnd"/>
+            <w:r>
+              <w:rPr>
+                <w:rFonts w:asciiTheme="minorHAnsi" w:hAnsiTheme="minorHAnsi"/>
+                <w:sz w:val="22"/>
+                <w:szCs w:val="22"/>
+                <w:lang w:val="da-DK"/>
+              </w:rPr>
+              <w:t xml:space="preserve"> </w:t>
+            </w:r>
+            <w:proofErr w:type="spellStart"/>
+            <w:r>
+              <w:rPr>
+                <w:rFonts w:asciiTheme="minorHAnsi" w:hAnsiTheme="minorHAnsi"/>
+                <w:sz w:val="22"/>
+                <w:szCs w:val="22"/>
+                <w:lang w:val="da-DK"/>
+              </w:rPr>
+              <w:t>draft</w:t>
+            </w:r>
+            <w:proofErr w:type="spellEnd"/>
+            <w:r>
+              <w:rPr>
+                <w:rFonts w:asciiTheme="minorHAnsi" w:hAnsiTheme="minorHAnsi"/>
+                <w:sz w:val="22"/>
+                <w:szCs w:val="22"/>
+                <w:lang w:val="da-DK"/>
+              </w:rPr>
+              <w:t xml:space="preserve"> 8</w:t>
+            </w:r>
+          </w:p>
+        </w:tc>
+        <w:tc>
+          <w:tcPr>
+            <w:tcW w:w="2254" w:type="dxa"/>
+          </w:tcPr>
+          <w:p>
+            <w:pPr>
+              <w:rPr>
+                <w:rFonts w:asciiTheme="minorHAnsi" w:hAnsiTheme="minorHAnsi"/>
+                <w:sz w:val="22"/>
+                <w:szCs w:val="22"/>
+                <w:lang w:val="da-DK"/>
+              </w:rPr>
+            </w:pPr>
+            <w:r>
+              <w:rPr>
+                <w:rFonts w:asciiTheme="minorHAnsi" w:hAnsiTheme="minorHAnsi"/>
+                <w:sz w:val="22"/>
+                <w:szCs w:val="22"/>
+                <w:lang w:val="da-DK"/>
+              </w:rPr>
+              <w:t>10. maj 2016</w:t>
+            </w:r>
+          </w:p>
+        </w:tc>
+        <w:tc>
+          <w:tcPr>
+            <w:tcW w:w="2575" w:type="dxa"/>
+          </w:tcPr>
+          <w:p>
+            <w:pPr>
+              <w:rPr>
+                <w:rFonts w:asciiTheme="minorHAnsi" w:hAnsiTheme="minorHAnsi"/>
+                <w:sz w:val="22"/>
+                <w:szCs w:val="20"/>
+                <w:lang w:val="da-DK"/>
+              </w:rPr>
+            </w:pPr>
+            <w:r>
+              <w:rPr>
+                <w:rFonts w:asciiTheme="minorHAnsi" w:hAnsiTheme="minorHAnsi"/>
+                <w:sz w:val="22"/>
+                <w:szCs w:val="20"/>
+                <w:lang w:val="da-DK"/>
+              </w:rPr>
+              <w:t xml:space="preserve">hovedscenariet </w:t>
+            </w:r>
+            <w:proofErr w:type="spellStart"/>
+            <w:r>
+              <w:rPr>
+                <w:rFonts w:asciiTheme="minorHAnsi" w:hAnsiTheme="minorHAnsi"/>
+                <w:sz w:val="22"/>
+                <w:szCs w:val="20"/>
+                <w:lang w:val="da-DK"/>
+              </w:rPr>
+              <w:t>fixed</w:t>
+            </w:r>
+            <w:proofErr w:type="spellEnd"/>
+            <w:r>
+              <w:rPr>
+                <w:rFonts w:asciiTheme="minorHAnsi" w:hAnsiTheme="minorHAnsi"/>
+                <w:sz w:val="22"/>
+                <w:szCs w:val="20"/>
+                <w:lang w:val="da-DK"/>
+              </w:rPr>
+              <w:t>, bruger (både kunde og bestillingsmodtagelse kan eksportere historikken som fil)</w:t>
+            </w:r>
+          </w:p>
+        </w:tc>
+        <w:tc>
+          <w:tcPr>
+            <w:tcW w:w="1933" w:type="dxa"/>
+          </w:tcPr>
+          <w:p>
+            <w:pPr>
+              <w:rPr>
+                <w:rFonts w:asciiTheme="minorHAnsi" w:hAnsiTheme="minorHAnsi"/>
+                <w:sz w:val="22"/>
+                <w:szCs w:val="22"/>
+                <w:lang w:val="da-DK"/>
+              </w:rPr>
+            </w:pPr>
+            <w:proofErr w:type="spellStart"/>
+            <w:r>
+              <w:rPr>
+                <w:rFonts w:asciiTheme="minorHAnsi" w:hAnsiTheme="minorHAnsi"/>
+                <w:sz w:val="22"/>
+                <w:szCs w:val="22"/>
+                <w:lang w:val="da-DK"/>
+              </w:rPr>
+              <w:t>Juyoung</w:t>
+            </w:r>
+            <w:proofErr w:type="spellEnd"/>
           </w:p>
         </w:tc>
       </w:tr>
@@ -933,6 +1382,11 @@
       <w:pPr>
         <w:pStyle w:val="Heading1"/>
       </w:pPr>
+    </w:p>
+    <w:p>
+      <w:pPr>
+        <w:pStyle w:val="Heading1"/>
+      </w:pPr>
       <w:r>
         <w:t>SF-</w:t>
       </w:r>
@@ -954,7 +1408,15 @@
         <w:pStyle w:val="Heading2"/>
       </w:pPr>
       <w:r>
-        <w:t>Afgrænsning (Scope)</w:t>
+        <w:t>Afgrænsning (</w:t>
+      </w:r>
+      <w:proofErr w:type="spellStart"/>
+      <w:r>
+        <w:t>Scope</w:t>
+      </w:r>
+      <w:proofErr w:type="spellEnd"/>
+      <w:r>
+        <w:t>)</w:t>
       </w:r>
     </w:p>
     <w:p>
@@ -1020,7 +1482,23 @@
         <w:pStyle w:val="Heading2"/>
       </w:pPr>
       <w:r>
-        <w:t>Primære aktør (Primary Actor)</w:t>
+        <w:t>Primære aktør (</w:t>
+      </w:r>
+      <w:proofErr w:type="spellStart"/>
+      <w:r>
+        <w:t>Primary</w:t>
+      </w:r>
+      <w:proofErr w:type="spellEnd"/>
+      <w:r>
+        <w:t xml:space="preserve"> </w:t>
+      </w:r>
+      <w:proofErr w:type="spellStart"/>
+      <w:r>
+        <w:t>Actor</w:t>
+      </w:r>
+      <w:proofErr w:type="spellEnd"/>
+      <w:r>
+        <w:t>)</w:t>
       </w:r>
     </w:p>
     <w:p>
@@ -1080,7 +1558,23 @@
         <w:pStyle w:val="Heading2"/>
       </w:pPr>
       <w:r>
-        <w:t>Interessenter og interesser (Stakeholders and Interests)</w:t>
+        <w:t>Interessenter og interesser (</w:t>
+      </w:r>
+      <w:proofErr w:type="spellStart"/>
+      <w:r>
+        <w:t>Stakeholders</w:t>
+      </w:r>
+      <w:proofErr w:type="spellEnd"/>
+      <w:r>
+        <w:t xml:space="preserve"> and </w:t>
+      </w:r>
+      <w:proofErr w:type="spellStart"/>
+      <w:r>
+        <w:t>Interests</w:t>
+      </w:r>
+      <w:proofErr w:type="spellEnd"/>
+      <w:r>
+        <w:t>)</w:t>
       </w:r>
     </w:p>
     <w:p>
@@ -1090,11 +1584,19 @@
           <w:rFonts w:asciiTheme="minorHAnsi" w:hAnsiTheme="minorHAnsi"/>
         </w:rPr>
       </w:pPr>
-      <w:r>
-        <w:rPr>
-          <w:rFonts w:asciiTheme="minorHAnsi" w:hAnsiTheme="minorHAnsi"/>
-        </w:rPr>
-        <w:t xml:space="preserve">MidtTrafik er interesseret </w:t>
+      <w:proofErr w:type="spellStart"/>
+      <w:r>
+        <w:rPr>
+          <w:rFonts w:asciiTheme="minorHAnsi" w:hAnsiTheme="minorHAnsi"/>
+        </w:rPr>
+        <w:t>MidtTrafik</w:t>
+      </w:r>
+      <w:proofErr w:type="spellEnd"/>
+      <w:r>
+        <w:rPr>
+          <w:rFonts w:asciiTheme="minorHAnsi" w:hAnsiTheme="minorHAnsi"/>
+        </w:rPr>
+        <w:t xml:space="preserve"> er interesseret </w:t>
       </w:r>
       <w:r>
         <w:rPr>
@@ -1165,8 +1667,6 @@
         </w:rPr>
         <w:t>mer</w:t>
       </w:r>
-      <w:bookmarkStart w:id="0" w:name="_GoBack"/>
-      <w:bookmarkEnd w:id="0"/>
       <w:r>
         <w:rPr>
           <w:rFonts w:asciiTheme="minorHAnsi" w:hAnsiTheme="minorHAnsi"/>
@@ -1192,7 +1692,15 @@
         <w:pStyle w:val="Heading2"/>
       </w:pPr>
       <w:r>
-        <w:t>Forudsætninger (Preconditions)</w:t>
+        <w:t>Forudsætninger (</w:t>
+      </w:r>
+      <w:proofErr w:type="spellStart"/>
+      <w:r>
+        <w:t>Preconditions</w:t>
+      </w:r>
+      <w:proofErr w:type="spellEnd"/>
+      <w:r>
+        <w:t>)</w:t>
       </w:r>
     </w:p>
     <w:p>
@@ -1210,13 +1718,13 @@
         <w:spacing w:after="160" w:line="259" w:lineRule="auto"/>
         <w:rPr>
           <w:rFonts w:ascii="Calibri" w:eastAsia="Calibri" w:hAnsi="Calibri" w:cs="Calibri"/>
-          <w:color w:val="FF0000"/>
+          <w:color w:val="auto"/>
         </w:rPr>
       </w:pPr>
       <w:r>
         <w:rPr>
           <w:rFonts w:ascii="Calibri" w:eastAsia="Calibri" w:hAnsi="Calibri" w:cs="Calibri"/>
-          <w:color w:val="FF0000"/>
+          <w:color w:val="auto"/>
         </w:rPr>
         <w:t>Systemet er i klartilstand.</w:t>
       </w:r>
@@ -1264,7 +1772,27 @@
           <w:szCs w:val="22"/>
           <w:lang w:val="da-DK"/>
         </w:rPr>
-        <w:t>FS-UC3 : Login) er udf</w:t>
+        <w:t>FS-UC</w:t>
+      </w:r>
+      <w:proofErr w:type="gramStart"/>
+      <w:r>
+        <w:rPr>
+          <w:rFonts w:asciiTheme="minorHAnsi" w:hAnsiTheme="minorHAnsi"/>
+          <w:sz w:val="22"/>
+          <w:szCs w:val="22"/>
+          <w:lang w:val="da-DK"/>
+        </w:rPr>
+        <w:t>3 :</w:t>
+      </w:r>
+      <w:proofErr w:type="gramEnd"/>
+      <w:r>
+        <w:rPr>
+          <w:rFonts w:asciiTheme="minorHAnsi" w:hAnsiTheme="minorHAnsi"/>
+          <w:sz w:val="22"/>
+          <w:szCs w:val="22"/>
+          <w:lang w:val="da-DK"/>
+        </w:rPr>
+        <w:t xml:space="preserve"> Login) er udf</w:t>
       </w:r>
       <w:r>
         <w:rPr>
@@ -1291,7 +1819,23 @@
         <w:pStyle w:val="Heading2"/>
       </w:pPr>
       <w:r>
-        <w:t>Succesgaranti (Success Guarantee / Postconditions)</w:t>
+        <w:t xml:space="preserve">Succesgaranti (Success </w:t>
+      </w:r>
+      <w:proofErr w:type="spellStart"/>
+      <w:r>
+        <w:t>Guarantee</w:t>
+      </w:r>
+      <w:proofErr w:type="spellEnd"/>
+      <w:r>
+        <w:t xml:space="preserve"> / </w:t>
+      </w:r>
+      <w:proofErr w:type="spellStart"/>
+      <w:r>
+        <w:t>Postconditions</w:t>
+      </w:r>
+      <w:proofErr w:type="spellEnd"/>
+      <w:r>
+        <w:t>)</w:t>
       </w:r>
     </w:p>
     <w:p>
@@ -1331,6 +1875,7 @@
         <w:pStyle w:val="BodyA"/>
         <w:rPr>
           <w:rFonts w:asciiTheme="minorHAnsi" w:hAnsiTheme="minorHAnsi"/>
+          <w:color w:val="auto"/>
         </w:rPr>
       </w:pPr>
       <w:r>
@@ -1351,14 +1896,36 @@
           <w:rFonts w:asciiTheme="minorHAnsi" w:hAnsiTheme="minorHAnsi"/>
           <w:color w:val="auto"/>
         </w:rPr>
-        <w:t>, og historikken er eksporteret</w:t>
-      </w:r>
+        <w:t>.</w:t>
+      </w:r>
+    </w:p>
+    <w:p>
+      <w:pPr>
+        <w:pStyle w:val="BodyA"/>
+        <w:rPr>
+          <w:rFonts w:asciiTheme="minorHAnsi" w:hAnsiTheme="minorHAnsi"/>
+        </w:rPr>
+      </w:pPr>
       <w:r>
         <w:rPr>
           <w:rFonts w:asciiTheme="minorHAnsi" w:hAnsiTheme="minorHAnsi"/>
           <w:color w:val="auto"/>
         </w:rPr>
-        <w:t>.</w:t>
+        <w:t>H</w:t>
+      </w:r>
+      <w:r>
+        <w:rPr>
+          <w:rFonts w:asciiTheme="minorHAnsi" w:hAnsiTheme="minorHAnsi"/>
+          <w:color w:val="auto"/>
+        </w:rPr>
+        <w:t>istorikken er eksporteret</w:t>
+      </w:r>
+      <w:r>
+        <w:rPr>
+          <w:rFonts w:asciiTheme="minorHAnsi" w:hAnsiTheme="minorHAnsi"/>
+          <w:color w:val="auto"/>
+        </w:rPr>
+        <w:t xml:space="preserve"> som fil.</w:t>
       </w:r>
     </w:p>
     <w:p>
@@ -1377,6 +1944,7 @@
         </w:rPr>
       </w:pPr>
       <w:r>
+        <w:lastRenderedPageBreak/>
         <w:t>Hovedscenarie (Main Success Scenario)</w:t>
       </w:r>
       <w:r>
@@ -1395,31 +1963,55 @@
         </w:numPr>
         <w:rPr>
           <w:rFonts w:asciiTheme="minorHAnsi" w:hAnsiTheme="minorHAnsi"/>
-          <w:color w:val="FF0000"/>
-          <w:sz w:val="22"/>
-          <w:szCs w:val="22"/>
-          <w:lang w:val="da-DK"/>
-        </w:rPr>
-      </w:pPr>
-      <w:r>
-        <w:rPr>
-          <w:rFonts w:asciiTheme="minorHAnsi" w:hAnsiTheme="minorHAnsi"/>
-          <w:color w:val="FF0000"/>
-          <w:sz w:val="22"/>
-          <w:szCs w:val="22"/>
-          <w:lang w:val="da-DK"/>
-        </w:rPr>
-        <w:t>Systemet er klar til at oplyse historik.</w:t>
-      </w:r>
-      <w:r>
-        <w:rPr>
-          <w:rFonts w:asciiTheme="minorHAnsi" w:hAnsiTheme="minorHAnsi"/>
-          <w:color w:val="FF0000"/>
-          <w:sz w:val="22"/>
-          <w:szCs w:val="22"/>
-          <w:lang w:val="da-DK"/>
-        </w:rPr>
-        <w:t xml:space="preserve"> (forudsætninger?)</w:t>
+          <w:sz w:val="22"/>
+          <w:szCs w:val="22"/>
+          <w:lang w:val="da-DK"/>
+        </w:rPr>
+      </w:pPr>
+      <w:r>
+        <w:rPr>
+          <w:rFonts w:asciiTheme="minorHAnsi" w:hAnsiTheme="minorHAnsi"/>
+          <w:sz w:val="22"/>
+          <w:szCs w:val="22"/>
+          <w:lang w:val="da-DK"/>
+        </w:rPr>
+        <w:t xml:space="preserve">Bruger beder systemet </w:t>
+      </w:r>
+      <w:r>
+        <w:rPr>
+          <w:rFonts w:asciiTheme="minorHAnsi" w:hAnsiTheme="minorHAnsi"/>
+          <w:sz w:val="22"/>
+          <w:szCs w:val="22"/>
+          <w:lang w:val="da-DK"/>
+        </w:rPr>
+        <w:t xml:space="preserve">om </w:t>
+      </w:r>
+      <w:r>
+        <w:rPr>
+          <w:rFonts w:asciiTheme="minorHAnsi" w:hAnsiTheme="minorHAnsi"/>
+          <w:sz w:val="22"/>
+          <w:szCs w:val="22"/>
+          <w:lang w:val="da-DK"/>
+        </w:rPr>
+        <w:t xml:space="preserve">at </w:t>
+      </w:r>
+      <w:r>
+        <w:rPr>
+          <w:rFonts w:asciiTheme="minorHAnsi" w:hAnsiTheme="minorHAnsi"/>
+          <w:sz w:val="22"/>
+          <w:szCs w:val="22"/>
+          <w:lang w:val="da-DK"/>
+        </w:rPr>
+        <w:t>vi</w:t>
+      </w:r>
+      <w:r>
+        <w:rPr>
+          <w:rFonts w:asciiTheme="minorHAnsi" w:hAnsiTheme="minorHAnsi"/>
+          <w:sz w:val="22"/>
+          <w:szCs w:val="22"/>
+          <w:lang w:val="da-DK"/>
+        </w:rPr>
+        <w:t>se historik.</w:t>
       </w:r>
     </w:p>
     <w:p>
@@ -1443,43 +2035,43 @@
           <w:szCs w:val="22"/>
           <w:lang w:val="da-DK"/>
         </w:rPr>
-        <w:t xml:space="preserve">Bruger beder systemet </w:t>
-      </w:r>
-      <w:r>
-        <w:rPr>
-          <w:rFonts w:asciiTheme="minorHAnsi" w:hAnsiTheme="minorHAnsi"/>
-          <w:sz w:val="22"/>
-          <w:szCs w:val="22"/>
-          <w:lang w:val="da-DK"/>
-        </w:rPr>
-        <w:t xml:space="preserve">om </w:t>
-      </w:r>
-      <w:r>
-        <w:rPr>
-          <w:rFonts w:asciiTheme="minorHAnsi" w:hAnsiTheme="minorHAnsi"/>
-          <w:sz w:val="22"/>
-          <w:szCs w:val="22"/>
-          <w:lang w:val="da-DK"/>
-        </w:rPr>
-        <w:t xml:space="preserve">at </w:t>
-      </w:r>
-      <w:r>
-        <w:rPr>
-          <w:rFonts w:asciiTheme="minorHAnsi" w:hAnsiTheme="minorHAnsi"/>
-          <w:sz w:val="22"/>
-          <w:szCs w:val="22"/>
-          <w:lang w:val="da-DK"/>
-        </w:rPr>
-        <w:t>vi</w:t>
-      </w:r>
-      <w:r>
-        <w:rPr>
-          <w:rFonts w:asciiTheme="minorHAnsi" w:hAnsiTheme="minorHAnsi"/>
-          <w:sz w:val="22"/>
-          <w:szCs w:val="22"/>
-          <w:lang w:val="da-DK"/>
-        </w:rPr>
-        <w:t>se historik.</w:t>
+        <w:t>Systemet angiver</w:t>
+      </w:r>
+      <w:r>
+        <w:rPr>
+          <w:rFonts w:asciiTheme="minorHAnsi" w:hAnsiTheme="minorHAnsi"/>
+          <w:sz w:val="22"/>
+          <w:szCs w:val="22"/>
+          <w:lang w:val="da-DK"/>
+        </w:rPr>
+        <w:t xml:space="preserve"> mulighed for søgning for</w:t>
+      </w:r>
+      <w:r>
+        <w:rPr>
+          <w:rFonts w:asciiTheme="minorHAnsi" w:hAnsiTheme="minorHAnsi"/>
+          <w:sz w:val="22"/>
+          <w:szCs w:val="22"/>
+          <w:lang w:val="da-DK"/>
+        </w:rPr>
+        <w:t xml:space="preserve"> </w:t>
+      </w:r>
+      <w:r>
+        <w:rPr>
+          <w:rFonts w:asciiTheme="minorHAnsi" w:hAnsiTheme="minorHAnsi"/>
+          <w:sz w:val="22"/>
+          <w:szCs w:val="22"/>
+          <w:lang w:val="da-DK"/>
+        </w:rPr>
+        <w:t xml:space="preserve">specifik </w:t>
+      </w:r>
+      <w:r>
+        <w:rPr>
+          <w:rFonts w:asciiTheme="minorHAnsi" w:hAnsiTheme="minorHAnsi"/>
+          <w:sz w:val="22"/>
+          <w:szCs w:val="22"/>
+          <w:lang w:val="da-DK"/>
+        </w:rPr>
+        <w:t>historik.</w:t>
       </w:r>
     </w:p>
     <w:p>
@@ -1503,43 +2095,25 @@
           <w:szCs w:val="22"/>
           <w:lang w:val="da-DK"/>
         </w:rPr>
-        <w:t>Systemet angiver</w:t>
-      </w:r>
-      <w:r>
-        <w:rPr>
-          <w:rFonts w:asciiTheme="minorHAnsi" w:hAnsiTheme="minorHAnsi"/>
-          <w:sz w:val="22"/>
-          <w:szCs w:val="22"/>
-          <w:lang w:val="da-DK"/>
-        </w:rPr>
-        <w:t xml:space="preserve"> mulighed for søgning for</w:t>
-      </w:r>
-      <w:r>
-        <w:rPr>
-          <w:rFonts w:asciiTheme="minorHAnsi" w:hAnsiTheme="minorHAnsi"/>
-          <w:sz w:val="22"/>
-          <w:szCs w:val="22"/>
-          <w:lang w:val="da-DK"/>
-        </w:rPr>
-        <w:t xml:space="preserve"> </w:t>
-      </w:r>
-      <w:r>
-        <w:rPr>
-          <w:rFonts w:asciiTheme="minorHAnsi" w:hAnsiTheme="minorHAnsi"/>
-          <w:sz w:val="22"/>
-          <w:szCs w:val="22"/>
-          <w:lang w:val="da-DK"/>
-        </w:rPr>
-        <w:t xml:space="preserve">specifik </w:t>
-      </w:r>
-      <w:r>
-        <w:rPr>
-          <w:rFonts w:asciiTheme="minorHAnsi" w:hAnsiTheme="minorHAnsi"/>
-          <w:sz w:val="22"/>
-          <w:szCs w:val="22"/>
-          <w:lang w:val="da-DK"/>
-        </w:rPr>
-        <w:t>historik.</w:t>
+        <w:t>Br</w:t>
+      </w:r>
+      <w:r>
+        <w:rPr>
+          <w:rFonts w:asciiTheme="minorHAnsi" w:hAnsiTheme="minorHAnsi"/>
+          <w:sz w:val="22"/>
+          <w:szCs w:val="22"/>
+          <w:lang w:val="da-DK"/>
+        </w:rPr>
+        <w:t>uger angiver en bestemt kommune</w:t>
+      </w:r>
+      <w:r>
+        <w:rPr>
+          <w:rFonts w:asciiTheme="minorHAnsi" w:hAnsiTheme="minorHAnsi"/>
+          <w:sz w:val="22"/>
+          <w:szCs w:val="22"/>
+          <w:lang w:val="da-DK"/>
+        </w:rPr>
+        <w:t xml:space="preserve"> og tidsinterval.</w:t>
       </w:r>
     </w:p>
     <w:p>
@@ -1563,26 +2137,61 @@
           <w:szCs w:val="22"/>
           <w:lang w:val="da-DK"/>
         </w:rPr>
-        <w:lastRenderedPageBreak/>
-        <w:t>Br</w:t>
-      </w:r>
-      <w:r>
-        <w:rPr>
-          <w:rFonts w:asciiTheme="minorHAnsi" w:hAnsiTheme="minorHAnsi"/>
-          <w:sz w:val="22"/>
-          <w:szCs w:val="22"/>
-          <w:lang w:val="da-DK"/>
-        </w:rPr>
-        <w:t>uger angiver en bestemt kommune</w:t>
-      </w:r>
-      <w:r>
-        <w:rPr>
-          <w:rFonts w:asciiTheme="minorHAnsi" w:hAnsiTheme="minorHAnsi"/>
-          <w:sz w:val="22"/>
-          <w:szCs w:val="22"/>
-          <w:lang w:val="da-DK"/>
-        </w:rPr>
-        <w:t xml:space="preserve"> og tidsinterval.</w:t>
+        <w:t xml:space="preserve">Systemet </w:t>
+      </w:r>
+      <w:r>
+        <w:rPr>
+          <w:rFonts w:asciiTheme="minorHAnsi" w:hAnsiTheme="minorHAnsi"/>
+          <w:sz w:val="22"/>
+          <w:szCs w:val="22"/>
+          <w:lang w:val="da-DK"/>
+        </w:rPr>
+        <w:t>præsenterer</w:t>
+      </w:r>
+      <w:r>
+        <w:rPr>
+          <w:rFonts w:asciiTheme="minorHAnsi" w:hAnsiTheme="minorHAnsi"/>
+          <w:sz w:val="22"/>
+          <w:szCs w:val="22"/>
+          <w:lang w:val="da-DK"/>
+        </w:rPr>
+        <w:t xml:space="preserve"> en oversigt over de </w:t>
+      </w:r>
+      <w:r>
+        <w:rPr>
+          <w:rFonts w:asciiTheme="minorHAnsi" w:hAnsiTheme="minorHAnsi"/>
+          <w:sz w:val="22"/>
+          <w:szCs w:val="22"/>
+          <w:lang w:val="da-DK"/>
+        </w:rPr>
+        <w:t>matchende</w:t>
+      </w:r>
+      <w:r>
+        <w:rPr>
+          <w:rFonts w:asciiTheme="minorHAnsi" w:hAnsiTheme="minorHAnsi"/>
+          <w:sz w:val="22"/>
+          <w:szCs w:val="22"/>
+          <w:lang w:val="da-DK"/>
+        </w:rPr>
+        <w:t xml:space="preserve"> </w:t>
+      </w:r>
+      <w:r>
+        <w:rPr>
+          <w:rFonts w:asciiTheme="minorHAnsi" w:hAnsiTheme="minorHAnsi"/>
+          <w:sz w:val="22"/>
+          <w:szCs w:val="22"/>
+          <w:lang w:val="da-DK"/>
+        </w:rPr>
+        <w:t>ture</w:t>
+      </w:r>
+      <w:r>
+        <w:rPr>
+          <w:rFonts w:asciiTheme="minorHAnsi" w:hAnsiTheme="minorHAnsi"/>
+          <w:sz w:val="22"/>
+          <w:szCs w:val="22"/>
+          <w:lang w:val="da-DK"/>
+        </w:rPr>
+        <w:t xml:space="preserve">. </w:t>
       </w:r>
     </w:p>
     <w:p>
@@ -1606,61 +2215,34 @@
           <w:szCs w:val="22"/>
           <w:lang w:val="da-DK"/>
         </w:rPr>
-        <w:t xml:space="preserve">Systemet </w:t>
-      </w:r>
-      <w:r>
-        <w:rPr>
-          <w:rFonts w:asciiTheme="minorHAnsi" w:hAnsiTheme="minorHAnsi"/>
-          <w:sz w:val="22"/>
-          <w:szCs w:val="22"/>
-          <w:lang w:val="da-DK"/>
-        </w:rPr>
-        <w:t>præsenterer</w:t>
-      </w:r>
-      <w:r>
-        <w:rPr>
-          <w:rFonts w:asciiTheme="minorHAnsi" w:hAnsiTheme="minorHAnsi"/>
-          <w:sz w:val="22"/>
-          <w:szCs w:val="22"/>
-          <w:lang w:val="da-DK"/>
-        </w:rPr>
-        <w:t xml:space="preserve"> en oversigt over de </w:t>
-      </w:r>
-      <w:r>
-        <w:rPr>
-          <w:rFonts w:asciiTheme="minorHAnsi" w:hAnsiTheme="minorHAnsi"/>
-          <w:sz w:val="22"/>
-          <w:szCs w:val="22"/>
-          <w:lang w:val="da-DK"/>
-        </w:rPr>
-        <w:t>matchende</w:t>
-      </w:r>
-      <w:r>
-        <w:rPr>
-          <w:rFonts w:asciiTheme="minorHAnsi" w:hAnsiTheme="minorHAnsi"/>
-          <w:sz w:val="22"/>
-          <w:szCs w:val="22"/>
-          <w:lang w:val="da-DK"/>
-        </w:rPr>
-        <w:t xml:space="preserve"> </w:t>
-      </w:r>
-      <w:r>
-        <w:rPr>
-          <w:rFonts w:asciiTheme="minorHAnsi" w:hAnsiTheme="minorHAnsi"/>
-          <w:sz w:val="22"/>
-          <w:szCs w:val="22"/>
-          <w:lang w:val="da-DK"/>
-        </w:rPr>
-        <w:t>ture</w:t>
-      </w:r>
-      <w:r>
-        <w:rPr>
-          <w:rFonts w:asciiTheme="minorHAnsi" w:hAnsiTheme="minorHAnsi"/>
-          <w:sz w:val="22"/>
-          <w:szCs w:val="22"/>
-          <w:lang w:val="da-DK"/>
-        </w:rPr>
-        <w:t xml:space="preserve">. </w:t>
+        <w:t xml:space="preserve">Bruger </w:t>
+      </w:r>
+      <w:r>
+        <w:rPr>
+          <w:rFonts w:asciiTheme="minorHAnsi" w:hAnsiTheme="minorHAnsi"/>
+          <w:sz w:val="22"/>
+          <w:szCs w:val="22"/>
+          <w:lang w:val="da-DK"/>
+        </w:rPr>
+        <w:t>beder systemet om at eksportere historik</w:t>
+      </w:r>
+      <w:r>
+        <w:rPr>
+          <w:rFonts w:asciiTheme="minorHAnsi" w:hAnsiTheme="minorHAnsi"/>
+          <w:sz w:val="22"/>
+          <w:szCs w:val="22"/>
+          <w:lang w:val="da-DK"/>
+        </w:rPr>
+        <w:t>ken</w:t>
+      </w:r>
+      <w:r>
+        <w:rPr>
+          <w:rFonts w:asciiTheme="minorHAnsi" w:hAnsiTheme="minorHAnsi"/>
+          <w:sz w:val="22"/>
+          <w:szCs w:val="22"/>
+          <w:lang w:val="da-DK"/>
+        </w:rPr>
+        <w:t>.</w:t>
       </w:r>
     </w:p>
     <w:p>
@@ -1684,58 +2266,16 @@
           <w:szCs w:val="22"/>
           <w:lang w:val="da-DK"/>
         </w:rPr>
-        <w:t xml:space="preserve">Bruger </w:t>
-      </w:r>
-      <w:r>
-        <w:rPr>
-          <w:rFonts w:asciiTheme="minorHAnsi" w:hAnsiTheme="minorHAnsi"/>
-          <w:sz w:val="22"/>
-          <w:szCs w:val="22"/>
-          <w:lang w:val="da-DK"/>
-        </w:rPr>
-        <w:t>beder systemet om at eksportere historik</w:t>
-      </w:r>
-      <w:r>
-        <w:rPr>
-          <w:rFonts w:asciiTheme="minorHAnsi" w:hAnsiTheme="minorHAnsi"/>
-          <w:sz w:val="22"/>
-          <w:szCs w:val="22"/>
-          <w:lang w:val="da-DK"/>
-        </w:rPr>
-        <w:t>ken</w:t>
-      </w:r>
-      <w:r>
-        <w:rPr>
-          <w:rFonts w:asciiTheme="minorHAnsi" w:hAnsiTheme="minorHAnsi"/>
-          <w:sz w:val="22"/>
-          <w:szCs w:val="22"/>
-          <w:lang w:val="da-DK"/>
-        </w:rPr>
-        <w:t>.</w:t>
-      </w:r>
-    </w:p>
-    <w:p>
-      <w:pPr>
-        <w:pStyle w:val="ListParagraph"/>
-        <w:numPr>
-          <w:ilvl w:val="2"/>
-          <w:numId w:val="2"/>
-        </w:numPr>
-        <w:rPr>
-          <w:rFonts w:asciiTheme="minorHAnsi" w:hAnsiTheme="minorHAnsi"/>
-          <w:sz w:val="22"/>
-          <w:szCs w:val="22"/>
-          <w:lang w:val="da-DK"/>
-        </w:rPr>
-      </w:pPr>
-      <w:r>
-        <w:rPr>
-          <w:rFonts w:asciiTheme="minorHAnsi" w:hAnsiTheme="minorHAnsi"/>
-          <w:sz w:val="22"/>
-          <w:szCs w:val="22"/>
-          <w:lang w:val="da-DK"/>
-        </w:rPr>
         <w:t>Systemet eksporterer historikken</w:t>
+      </w:r>
+      <w:r>
+        <w:rPr>
+          <w:rFonts w:asciiTheme="minorHAnsi" w:hAnsiTheme="minorHAnsi"/>
+          <w:sz w:val="22"/>
+          <w:szCs w:val="22"/>
+          <w:lang w:val="da-DK"/>
+        </w:rPr>
+        <w:t xml:space="preserve"> som fil</w:t>
       </w:r>
       <w:r>
         <w:rPr>
@@ -1820,21 +2360,30 @@
       <w:pPr>
         <w:pStyle w:val="BodyA"/>
         <w:numPr>
-          <w:ilvl w:val="1"/>
-          <w:numId w:val="2"/>
+          <w:ilvl w:val="0"/>
+          <w:numId w:val="9"/>
         </w:numPr>
         <w:spacing w:line="288" w:lineRule="auto"/>
+        <w:rPr>
+          <w:rFonts w:asciiTheme="minorHAnsi" w:hAnsiTheme="minorHAnsi"/>
+        </w:rPr>
+      </w:pPr>
+      <w:r>
+        <w:rPr>
+          <w:rFonts w:asciiTheme="minorHAnsi" w:hAnsiTheme="minorHAnsi"/>
+        </w:rPr>
+        <w:t>Systemet vender tilbage til klartilstand.</w:t>
+      </w:r>
+    </w:p>
+    <w:p>
+      <w:pPr>
+        <w:pStyle w:val="BodyA"/>
+        <w:spacing w:line="288" w:lineRule="auto"/>
         <w:ind w:left="1080"/>
         <w:rPr>
           <w:rFonts w:asciiTheme="minorHAnsi" w:hAnsiTheme="minorHAnsi"/>
         </w:rPr>
       </w:pPr>
-      <w:r>
-        <w:rPr>
-          <w:rFonts w:asciiTheme="minorHAnsi" w:hAnsiTheme="minorHAnsi"/>
-        </w:rPr>
-        <w:t>Systemet vender tilbage til klartilstand.</w:t>
-      </w:r>
     </w:p>
     <w:p>
       <w:pPr>
@@ -1846,36 +2395,23 @@
           <w:lang w:val="da-DK"/>
         </w:rPr>
       </w:pPr>
-    </w:p>
-    <w:p>
-      <w:pPr>
-        <w:ind w:left="360"/>
-        <w:rPr>
-          <w:rFonts w:asciiTheme="minorHAnsi" w:hAnsiTheme="minorHAnsi"/>
-          <w:sz w:val="22"/>
-          <w:szCs w:val="22"/>
-          <w:lang w:val="da-DK"/>
-        </w:rPr>
-      </w:pPr>
-    </w:p>
-    <w:p>
-      <w:pPr>
-        <w:ind w:left="360"/>
-        <w:rPr>
-          <w:rFonts w:asciiTheme="minorHAnsi" w:hAnsiTheme="minorHAnsi"/>
-          <w:sz w:val="22"/>
-          <w:szCs w:val="22"/>
-          <w:lang w:val="da-DK"/>
-        </w:rPr>
-      </w:pPr>
-      <w:r>
-        <w:rPr>
-          <w:rFonts w:asciiTheme="minorHAnsi" w:hAnsiTheme="minorHAnsi"/>
-          <w:sz w:val="22"/>
-          <w:szCs w:val="22"/>
-          <w:lang w:val="da-DK"/>
-        </w:rPr>
-        <w:t>4.a. Hvis kunde</w:t>
+      <w:r>
+        <w:rPr>
+          <w:rFonts w:asciiTheme="minorHAnsi" w:hAnsiTheme="minorHAnsi"/>
+          <w:sz w:val="22"/>
+          <w:szCs w:val="22"/>
+          <w:lang w:val="da-DK"/>
+        </w:rPr>
+        <w:t>3</w:t>
+      </w:r>
+      <w:r>
+        <w:rPr>
+          <w:rFonts w:asciiTheme="minorHAnsi" w:hAnsiTheme="minorHAnsi"/>
+          <w:sz w:val="22"/>
+          <w:szCs w:val="22"/>
+          <w:lang w:val="da-DK"/>
+        </w:rPr>
+        <w:t>.a. Hvis kunde</w:t>
       </w:r>
       <w:r>
         <w:rPr>
@@ -1900,8 +2436,8 @@
       <w:pPr>
         <w:pStyle w:val="ListParagraph"/>
         <w:numPr>
-          <w:ilvl w:val="2"/>
-          <w:numId w:val="2"/>
+          <w:ilvl w:val="0"/>
+          <w:numId w:val="10"/>
         </w:numPr>
         <w:rPr>
           <w:rFonts w:asciiTheme="minorHAnsi" w:hAnsiTheme="minorHAnsi"/>
@@ -1917,115 +2453,64 @@
           <w:szCs w:val="22"/>
           <w:lang w:val="da-DK"/>
         </w:rPr>
-        <w:t>Kunde</w:t>
-      </w:r>
-      <w:r>
-        <w:rPr>
-          <w:rFonts w:asciiTheme="minorHAnsi" w:hAnsiTheme="minorHAnsi"/>
-          <w:sz w:val="22"/>
-          <w:szCs w:val="22"/>
-          <w:lang w:val="da-DK"/>
-        </w:rPr>
-        <w:t>n</w:t>
-      </w:r>
-      <w:r>
-        <w:rPr>
-          <w:rFonts w:asciiTheme="minorHAnsi" w:hAnsiTheme="minorHAnsi"/>
-          <w:sz w:val="22"/>
-          <w:szCs w:val="22"/>
-          <w:lang w:val="da-DK"/>
-        </w:rPr>
-        <w:t xml:space="preserve"> </w:t>
-      </w:r>
-      <w:r>
-        <w:rPr>
-          <w:rFonts w:asciiTheme="minorHAnsi" w:hAnsiTheme="minorHAnsi"/>
-          <w:sz w:val="22"/>
-          <w:szCs w:val="22"/>
-          <w:lang w:val="da-DK"/>
-        </w:rPr>
-        <w:t>angiver tidsinterval.</w:t>
+        <w:t>Kunden angiver tidsinterval.</w:t>
       </w:r>
     </w:p>
     <w:p>
       <w:pPr>
         <w:pStyle w:val="ListParagraph"/>
         <w:numPr>
-          <w:ilvl w:val="2"/>
-          <w:numId w:val="2"/>
+          <w:ilvl w:val="0"/>
+          <w:numId w:val="10"/>
         </w:numPr>
         <w:rPr>
           <w:rFonts w:asciiTheme="minorHAnsi" w:hAnsiTheme="minorHAnsi"/>
-          <w:color w:val="FF0000"/>
-          <w:sz w:val="22"/>
-          <w:szCs w:val="22"/>
-          <w:lang w:val="da-DK"/>
-        </w:rPr>
-      </w:pPr>
-      <w:r>
-        <w:rPr>
-          <w:rFonts w:asciiTheme="minorHAnsi" w:hAnsiTheme="minorHAnsi"/>
-          <w:color w:val="FF0000"/>
-          <w:sz w:val="22"/>
-          <w:szCs w:val="22"/>
-          <w:lang w:val="da-DK"/>
-        </w:rPr>
-        <w:t xml:space="preserve">Systemet præsenterer en oversigt over de matchende ture. </w:t>
+          <w:sz w:val="22"/>
+          <w:szCs w:val="22"/>
+          <w:lang w:val="da-DK"/>
+        </w:rPr>
+      </w:pPr>
+      <w:r>
+        <w:rPr>
+          <w:rFonts w:asciiTheme="minorHAnsi" w:hAnsiTheme="minorHAnsi"/>
+          <w:sz w:val="22"/>
+          <w:szCs w:val="22"/>
+          <w:lang w:val="da-DK"/>
+        </w:rPr>
+        <w:t>Hove</w:t>
+      </w:r>
+      <w:r>
+        <w:rPr>
+          <w:rFonts w:asciiTheme="minorHAnsi" w:hAnsiTheme="minorHAnsi"/>
+          <w:sz w:val="22"/>
+          <w:szCs w:val="22"/>
+          <w:lang w:val="da-DK"/>
+        </w:rPr>
+        <w:t>dscenariet fortsættes fra pkt. 4</w:t>
+      </w:r>
+      <w:r>
+        <w:rPr>
+          <w:rFonts w:asciiTheme="minorHAnsi" w:hAnsiTheme="minorHAnsi"/>
+          <w:sz w:val="22"/>
+          <w:szCs w:val="22"/>
+          <w:lang w:val="da-DK"/>
+        </w:rPr>
+        <w:t>.</w:t>
+      </w:r>
+      <w:r>
+        <w:rPr>
+          <w:rFonts w:asciiTheme="minorHAnsi" w:hAnsiTheme="minorHAnsi"/>
+          <w:sz w:val="22"/>
+          <w:szCs w:val="22"/>
+          <w:lang w:val="da-DK"/>
+        </w:rPr>
+        <w:t xml:space="preserve"> </w:t>
       </w:r>
     </w:p>
     <w:p>
       <w:pPr>
         <w:pStyle w:val="ListParagraph"/>
-        <w:ind w:left="1080"/>
-        <w:rPr>
-          <w:rFonts w:asciiTheme="minorHAnsi" w:hAnsiTheme="minorHAnsi"/>
-          <w:color w:val="FF0000"/>
-          <w:sz w:val="22"/>
-          <w:szCs w:val="22"/>
-          <w:lang w:val="da-DK"/>
-        </w:rPr>
-      </w:pPr>
-      <w:r>
-        <w:rPr>
-          <w:rFonts w:asciiTheme="minorHAnsi" w:hAnsiTheme="minorHAnsi"/>
-          <w:color w:val="FF0000"/>
-          <w:sz w:val="22"/>
-          <w:szCs w:val="22"/>
-          <w:lang w:val="da-DK"/>
-        </w:rPr>
-        <w:t xml:space="preserve">ellers : </w:t>
-      </w:r>
-      <w:r>
-        <w:rPr>
-          <w:rFonts w:asciiTheme="minorHAnsi" w:hAnsiTheme="minorHAnsi"/>
-          <w:sz w:val="22"/>
-          <w:szCs w:val="22"/>
-          <w:lang w:val="da-DK"/>
-        </w:rPr>
-        <w:t>Hovedscenariet fortsættes fra pkt. 5.</w:t>
-      </w:r>
-      <w:r>
-        <w:rPr>
-          <w:rFonts w:asciiTheme="minorHAnsi" w:hAnsiTheme="minorHAnsi"/>
-          <w:sz w:val="22"/>
-          <w:szCs w:val="22"/>
-          <w:lang w:val="da-DK"/>
-        </w:rPr>
-        <w:t xml:space="preserve"> </w:t>
-      </w:r>
-      <w:r>
-        <w:rPr>
-          <w:rFonts w:asciiTheme="minorHAnsi" w:hAnsiTheme="minorHAnsi"/>
-          <w:color w:val="FF0000"/>
-          <w:sz w:val="22"/>
-          <w:szCs w:val="22"/>
-          <w:lang w:val="da-DK"/>
-        </w:rPr>
-        <w:t>(men kunde har ikke adgang til at eksportere historikken)</w:t>
-      </w:r>
-    </w:p>
-    <w:p>
-      <w:pPr>
+        <w:ind w:left="-540"/>
         <w:rPr>
           <w:rFonts w:asciiTheme="minorHAnsi" w:hAnsiTheme="minorHAnsi"/>
           <w:sz w:val="22"/>
@@ -2051,7 +2536,16 @@
           <w:szCs w:val="22"/>
           <w:lang w:val="da-DK"/>
         </w:rPr>
-        <w:t>4.b. Hvis b</w:t>
+        <w:t>3</w:t>
+      </w:r>
+      <w:r>
+        <w:rPr>
+          <w:rFonts w:asciiTheme="minorHAnsi" w:hAnsiTheme="minorHAnsi"/>
+          <w:sz w:val="22"/>
+          <w:szCs w:val="22"/>
+          <w:lang w:val="da-DK"/>
+        </w:rPr>
+        <w:t>.b. Hvis b</w:t>
       </w:r>
       <w:r>
         <w:rPr>
@@ -2144,7 +2638,25 @@
           <w:szCs w:val="22"/>
           <w:lang w:val="da-DK"/>
         </w:rPr>
-        <w:t>Hovedscenariet fortsættes fra pkt. 5.</w:t>
+        <w:t>Hove</w:t>
+      </w:r>
+      <w:r>
+        <w:rPr>
+          <w:rFonts w:asciiTheme="minorHAnsi" w:hAnsiTheme="minorHAnsi"/>
+          <w:sz w:val="22"/>
+          <w:szCs w:val="22"/>
+          <w:lang w:val="da-DK"/>
+        </w:rPr>
+        <w:t>dscenariet fortsættes fra pkt. 4</w:t>
+      </w:r>
+      <w:r>
+        <w:rPr>
+          <w:rFonts w:asciiTheme="minorHAnsi" w:hAnsiTheme="minorHAnsi"/>
+          <w:sz w:val="22"/>
+          <w:szCs w:val="22"/>
+          <w:lang w:val="da-DK"/>
+        </w:rPr>
+        <w:t>.</w:t>
       </w:r>
     </w:p>
     <w:p>
@@ -2164,7 +2676,16 @@
           <w:szCs w:val="22"/>
           <w:lang w:val="da-DK"/>
         </w:rPr>
-        <w:t>4.b.1.a. Hvis cpr-nummer ikke findes:</w:t>
+        <w:t>3</w:t>
+      </w:r>
+      <w:r>
+        <w:rPr>
+          <w:rFonts w:asciiTheme="minorHAnsi" w:hAnsiTheme="minorHAnsi"/>
+          <w:sz w:val="22"/>
+          <w:szCs w:val="22"/>
+          <w:lang w:val="da-DK"/>
+        </w:rPr>
+        <w:t>.b.1.a. Hvis cpr-nummer ikke findes:</w:t>
       </w:r>
     </w:p>
     <w:p>
@@ -2206,7 +2727,25 @@
           <w:lang w:val="da-DK"/>
         </w:rPr>
         <w:tab/>
-        <w:t>2.  Scenariet fortsættes fra pkt. 4.b.1.</w:t>
+        <w:t xml:space="preserve">2. </w:t>
+      </w:r>
+      <w:r>
+        <w:rPr>
+          <w:rFonts w:asciiTheme="minorHAnsi" w:hAnsiTheme="minorHAnsi"/>
+          <w:sz w:val="22"/>
+          <w:szCs w:val="22"/>
+          <w:lang w:val="da-DK"/>
+        </w:rPr>
+        <w:t xml:space="preserve"> Scenariet fortsættes fra pkt. 3</w:t>
+      </w:r>
+      <w:r>
+        <w:rPr>
+          <w:rFonts w:asciiTheme="minorHAnsi" w:hAnsiTheme="minorHAnsi"/>
+          <w:sz w:val="22"/>
+          <w:szCs w:val="22"/>
+          <w:lang w:val="da-DK"/>
+        </w:rPr>
+        <w:t>.b.1.</w:t>
       </w:r>
     </w:p>
     <w:p>
@@ -2235,7 +2774,16 @@
           <w:szCs w:val="22"/>
           <w:lang w:val="da-DK"/>
         </w:rPr>
-        <w:t xml:space="preserve">4.c. Hvis </w:t>
+        <w:t>3</w:t>
+      </w:r>
+      <w:r>
+        <w:rPr>
+          <w:rFonts w:asciiTheme="minorHAnsi" w:hAnsiTheme="minorHAnsi"/>
+          <w:sz w:val="22"/>
+          <w:szCs w:val="22"/>
+          <w:lang w:val="da-DK"/>
+        </w:rPr>
+        <w:t xml:space="preserve">.c. Hvis </w:t>
       </w:r>
       <w:r>
         <w:rPr>
@@ -2346,7 +2894,7 @@
           <w:bdr w:val="none" w:sz="0" w:space="0" w:color="auto"/>
           <w:lang w:val="da-DK" w:eastAsia="ko-KR"/>
         </w:rPr>
-        <w:t>dscenariet fortsættes fra pkt. 4</w:t>
+        <w:t>dscenariet fortsættes fra pkt. 3</w:t>
       </w:r>
       <w:r>
         <w:rPr>
@@ -2384,7 +2932,15 @@
         <w:pStyle w:val="Heading2"/>
       </w:pPr>
       <w:r>
-        <w:t>Ikke-funktionelle krav (Special Requirements)</w:t>
+        <w:t xml:space="preserve">Ikke-funktionelle krav (Special </w:t>
+      </w:r>
+      <w:proofErr w:type="spellStart"/>
+      <w:r>
+        <w:t>Requirements</w:t>
+      </w:r>
+      <w:proofErr w:type="spellEnd"/>
+      <w:r>
+        <w:t>)</w:t>
       </w:r>
     </w:p>
     <w:p>
@@ -2573,19 +3129,31 @@
         <w:rPr>
           <w:rFonts w:asciiTheme="minorHAnsi" w:hAnsiTheme="minorHAnsi"/>
         </w:rPr>
-        <w:t xml:space="preserve"> bestillingsmodtagelse</w:t>
-      </w:r>
-      <w:r>
-        <w:rPr>
-          <w:rFonts w:asciiTheme="minorHAnsi" w:hAnsiTheme="minorHAnsi"/>
-        </w:rPr>
-        <w:t>n</w:t>
-      </w:r>
-      <w:r>
-        <w:rPr>
-          <w:rFonts w:asciiTheme="minorHAnsi" w:hAnsiTheme="minorHAnsi"/>
-        </w:rPr>
-        <w:t xml:space="preserve"> mulighed for at eksportere en CSV-fil med en oversigt.</w:t>
+        <w:t xml:space="preserve"> </w:t>
+      </w:r>
+      <w:r>
+        <w:rPr>
+          <w:rFonts w:asciiTheme="minorHAnsi" w:hAnsiTheme="minorHAnsi"/>
+        </w:rPr>
+        <w:t>bruger</w:t>
+      </w:r>
+      <w:r>
+        <w:rPr>
+          <w:rFonts w:asciiTheme="minorHAnsi" w:hAnsiTheme="minorHAnsi"/>
+        </w:rPr>
+        <w:t xml:space="preserve"> mulighed for at eksportere </w:t>
+      </w:r>
+      <w:r>
+        <w:rPr>
+          <w:rFonts w:asciiTheme="minorHAnsi" w:hAnsiTheme="minorHAnsi"/>
+        </w:rPr>
+        <w:t xml:space="preserve">historikken som </w:t>
+      </w:r>
+      <w:r>
+        <w:rPr>
+          <w:rFonts w:asciiTheme="minorHAnsi" w:hAnsiTheme="minorHAnsi"/>
+        </w:rPr>
+        <w:t>en CSV-fil med en oversigt.</w:t>
       </w:r>
     </w:p>
     <w:p>
@@ -2611,7 +3179,23 @@
         <w:pStyle w:val="Heading2"/>
       </w:pPr>
       <w:r>
-        <w:t>Hyppighed (Frequency of Occurrence)</w:t>
+        <w:t>Hyppighed (</w:t>
+      </w:r>
+      <w:proofErr w:type="spellStart"/>
+      <w:r>
+        <w:t>Frequency</w:t>
+      </w:r>
+      <w:proofErr w:type="spellEnd"/>
+      <w:r>
+        <w:t xml:space="preserve"> of </w:t>
+      </w:r>
+      <w:proofErr w:type="spellStart"/>
+      <w:r>
+        <w:t>Occurrence</w:t>
+      </w:r>
+      <w:proofErr w:type="spellEnd"/>
+      <w:r>
+        <w:t>)</w:t>
       </w:r>
     </w:p>
     <w:p>
@@ -2651,6 +3235,8 @@
         </w:rPr>
         <w:t>).</w:t>
       </w:r>
+      <w:bookmarkStart w:id="0" w:name="_GoBack"/>
+      <w:bookmarkEnd w:id="0"/>
     </w:p>
     <w:p>
       <w:pPr>
@@ -2709,7 +3295,15 @@
         <w:pStyle w:val="Heading2"/>
       </w:pPr>
       <w:r>
-        <w:t>Diverse (Miscellaneous)</w:t>
+        <w:t>Diverse (</w:t>
+      </w:r>
+      <w:proofErr w:type="spellStart"/>
+      <w:r>
+        <w:t>Miscellaneous</w:t>
+      </w:r>
+      <w:proofErr w:type="spellEnd"/>
+      <w:r>
+        <w:t>)</w:t>
       </w:r>
     </w:p>
     <w:p>
@@ -3494,6 +4088,95 @@
     <w:numStyleLink w:val="Numbered"/>
   </w:abstractNum>
   <w:abstractNum w:abstractNumId="5" w15:restartNumberingAfterBreak="0">
+    <w:nsid w:val="62B33C07"/>
+    <w:multiLevelType w:val="hybridMultilevel"/>
+    <w:tmpl w:val="0ED8E1FC"/>
+    <w:lvl w:ilvl="0" w:tplc="0409000F">
+      <w:start w:val="1"/>
+      <w:numFmt w:val="decimal"/>
+      <w:lvlText w:val="%1."/>
+      <w:lvlJc w:val="left"/>
+      <w:pPr>
+        <w:ind w:left="1080" w:hanging="360"/>
+      </w:pPr>
+      <w:rPr>
+        <w:rFonts w:hint="default"/>
+      </w:rPr>
+    </w:lvl>
+    <w:lvl w:ilvl="1" w:tplc="04090019" w:tentative="1">
+      <w:start w:val="1"/>
+      <w:numFmt w:val="lowerLetter"/>
+      <w:lvlText w:val="%2."/>
+      <w:lvlJc w:val="left"/>
+      <w:pPr>
+        <w:ind w:left="1800" w:hanging="360"/>
+      </w:pPr>
+    </w:lvl>
+    <w:lvl w:ilvl="2" w:tplc="0409001B">
+      <w:start w:val="1"/>
+      <w:numFmt w:val="lowerRoman"/>
+      <w:lvlText w:val="%3."/>
+      <w:lvlJc w:val="right"/>
+      <w:pPr>
+        <w:ind w:left="2520" w:hanging="180"/>
+      </w:pPr>
+    </w:lvl>
+    <w:lvl w:ilvl="3" w:tplc="0409000F" w:tentative="1">
+      <w:start w:val="1"/>
+      <w:numFmt w:val="decimal"/>
+      <w:lvlText w:val="%4."/>
+      <w:lvlJc w:val="left"/>
+      <w:pPr>
+        <w:ind w:left="3240" w:hanging="360"/>
+      </w:pPr>
+    </w:lvl>
+    <w:lvl w:ilvl="4" w:tplc="04090019" w:tentative="1">
+      <w:start w:val="1"/>
+      <w:numFmt w:val="lowerLetter"/>
+      <w:lvlText w:val="%5."/>
+      <w:lvlJc w:val="left"/>
+      <w:pPr>
+        <w:ind w:left="3960" w:hanging="360"/>
+      </w:pPr>
+    </w:lvl>
+    <w:lvl w:ilvl="5" w:tplc="0409001B" w:tentative="1">
+      <w:start w:val="1"/>
+      <w:numFmt w:val="lowerRoman"/>
+      <w:lvlText w:val="%6."/>
+      <w:lvlJc w:val="right"/>
+      <w:pPr>
+        <w:ind w:left="4680" w:hanging="180"/>
+      </w:pPr>
+    </w:lvl>
+    <w:lvl w:ilvl="6" w:tplc="0409000F" w:tentative="1">
+      <w:start w:val="1"/>
+      <w:numFmt w:val="decimal"/>
+      <w:lvlText w:val="%7."/>
+      <w:lvlJc w:val="left"/>
+      <w:pPr>
+        <w:ind w:left="5400" w:hanging="360"/>
+      </w:pPr>
+    </w:lvl>
+    <w:lvl w:ilvl="7" w:tplc="04090019" w:tentative="1">
+      <w:start w:val="1"/>
+      <w:numFmt w:val="lowerLetter"/>
+      <w:lvlText w:val="%8."/>
+      <w:lvlJc w:val="left"/>
+      <w:pPr>
+        <w:ind w:left="6120" w:hanging="360"/>
+      </w:pPr>
+    </w:lvl>
+    <w:lvl w:ilvl="8" w:tplc="0409001B" w:tentative="1">
+      <w:start w:val="1"/>
+      <w:numFmt w:val="lowerRoman"/>
+      <w:lvlText w:val="%9."/>
+      <w:lvlJc w:val="right"/>
+      <w:pPr>
+        <w:ind w:left="6840" w:hanging="180"/>
+      </w:pPr>
+    </w:lvl>
+  </w:abstractNum>
+  <w:abstractNum w:abstractNumId="6" w15:restartNumberingAfterBreak="0">
     <w:nsid w:val="6969327D"/>
     <w:multiLevelType w:val="hybridMultilevel"/>
     <w:tmpl w:val="21CE3962"/>
@@ -3579,7 +4262,7 @@
       </w:pPr>
     </w:lvl>
   </w:abstractNum>
-  <w:abstractNum w:abstractNumId="6" w15:restartNumberingAfterBreak="0">
+  <w:abstractNum w:abstractNumId="7" w15:restartNumberingAfterBreak="0">
     <w:nsid w:val="6DD84C80"/>
     <w:multiLevelType w:val="hybridMultilevel"/>
     <w:tmpl w:val="6024A8B0"/>
@@ -3665,7 +4348,96 @@
       </w:pPr>
     </w:lvl>
   </w:abstractNum>
-  <w:abstractNum w:abstractNumId="7" w15:restartNumberingAfterBreak="0">
+  <w:abstractNum w:abstractNumId="8" w15:restartNumberingAfterBreak="0">
+    <w:nsid w:val="7E671595"/>
+    <w:multiLevelType w:val="hybridMultilevel"/>
+    <w:tmpl w:val="0ED8E1FC"/>
+    <w:lvl w:ilvl="0" w:tplc="0409000F">
+      <w:start w:val="1"/>
+      <w:numFmt w:val="decimal"/>
+      <w:lvlText w:val="%1."/>
+      <w:lvlJc w:val="left"/>
+      <w:pPr>
+        <w:ind w:left="1080" w:hanging="360"/>
+      </w:pPr>
+      <w:rPr>
+        <w:rFonts w:hint="default"/>
+      </w:rPr>
+    </w:lvl>
+    <w:lvl w:ilvl="1" w:tplc="04090019" w:tentative="1">
+      <w:start w:val="1"/>
+      <w:numFmt w:val="lowerLetter"/>
+      <w:lvlText w:val="%2."/>
+      <w:lvlJc w:val="left"/>
+      <w:pPr>
+        <w:ind w:left="1800" w:hanging="360"/>
+      </w:pPr>
+    </w:lvl>
+    <w:lvl w:ilvl="2" w:tplc="0409001B">
+      <w:start w:val="1"/>
+      <w:numFmt w:val="lowerRoman"/>
+      <w:lvlText w:val="%3."/>
+      <w:lvlJc w:val="right"/>
+      <w:pPr>
+        <w:ind w:left="2520" w:hanging="180"/>
+      </w:pPr>
+    </w:lvl>
+    <w:lvl w:ilvl="3" w:tplc="0409000F" w:tentative="1">
+      <w:start w:val="1"/>
+      <w:numFmt w:val="decimal"/>
+      <w:lvlText w:val="%4."/>
+      <w:lvlJc w:val="left"/>
+      <w:pPr>
+        <w:ind w:left="3240" w:hanging="360"/>
+      </w:pPr>
+    </w:lvl>
+    <w:lvl w:ilvl="4" w:tplc="04090019" w:tentative="1">
+      <w:start w:val="1"/>
+      <w:numFmt w:val="lowerLetter"/>
+      <w:lvlText w:val="%5."/>
+      <w:lvlJc w:val="left"/>
+      <w:pPr>
+        <w:ind w:left="3960" w:hanging="360"/>
+      </w:pPr>
+    </w:lvl>
+    <w:lvl w:ilvl="5" w:tplc="0409001B" w:tentative="1">
+      <w:start w:val="1"/>
+      <w:numFmt w:val="lowerRoman"/>
+      <w:lvlText w:val="%6."/>
+      <w:lvlJc w:val="right"/>
+      <w:pPr>
+        <w:ind w:left="4680" w:hanging="180"/>
+      </w:pPr>
+    </w:lvl>
+    <w:lvl w:ilvl="6" w:tplc="0409000F" w:tentative="1">
+      <w:start w:val="1"/>
+      <w:numFmt w:val="decimal"/>
+      <w:lvlText w:val="%7."/>
+      <w:lvlJc w:val="left"/>
+      <w:pPr>
+        <w:ind w:left="5400" w:hanging="360"/>
+      </w:pPr>
+    </w:lvl>
+    <w:lvl w:ilvl="7" w:tplc="04090019" w:tentative="1">
+      <w:start w:val="1"/>
+      <w:numFmt w:val="lowerLetter"/>
+      <w:lvlText w:val="%8."/>
+      <w:lvlJc w:val="left"/>
+      <w:pPr>
+        <w:ind w:left="6120" w:hanging="360"/>
+      </w:pPr>
+    </w:lvl>
+    <w:lvl w:ilvl="8" w:tplc="0409001B" w:tentative="1">
+      <w:start w:val="1"/>
+      <w:numFmt w:val="lowerRoman"/>
+      <w:lvlText w:val="%9."/>
+      <w:lvlJc w:val="right"/>
+      <w:pPr>
+        <w:ind w:left="6840" w:hanging="180"/>
+      </w:pPr>
+    </w:lvl>
+  </w:abstractNum>
+  <w:abstractNum w:abstractNumId="9" w15:restartNumberingAfterBreak="0">
     <w:nsid w:val="7F9A0D83"/>
     <w:multiLevelType w:val="hybridMultilevel"/>
     <w:tmpl w:val="3EEC5A66"/>
@@ -3758,10 +4530,10 @@
     <w:abstractNumId w:val="4"/>
   </w:num>
   <w:num w:numId="3">
-    <w:abstractNumId w:val="7"/>
+    <w:abstractNumId w:val="9"/>
   </w:num>
   <w:num w:numId="4">
-    <w:abstractNumId w:val="5"/>
+    <w:abstractNumId w:val="6"/>
   </w:num>
   <w:num w:numId="5">
     <w:abstractNumId w:val="1"/>
@@ -3770,10 +4542,16 @@
     <w:abstractNumId w:val="2"/>
   </w:num>
   <w:num w:numId="7">
-    <w:abstractNumId w:val="6"/>
+    <w:abstractNumId w:val="7"/>
   </w:num>
   <w:num w:numId="8">
     <w:abstractNumId w:val="3"/>
+  </w:num>
+  <w:num w:numId="9">
+    <w:abstractNumId w:val="8"/>
+  </w:num>
+  <w:num w:numId="10">
+    <w:abstractNumId w:val="5"/>
   </w:num>
 </w:numbering>
 </file>

</xml_diff>

<commit_message>
uc1 fixed, up- plan fixed
</commit_message>
<xml_diff>
--- a/Analysis/UC/FormelUseCase 1 Se historik.docx
+++ b/Analysis/UC/FormelUseCase 1 Se historik.docx
@@ -77,7 +77,6 @@
                 <w:lang w:val="da-DK"/>
               </w:rPr>
             </w:pPr>
-            <w:proofErr w:type="spellStart"/>
             <w:r>
               <w:rPr>
                 <w:rFonts w:asciiTheme="minorHAnsi" w:hAnsiTheme="minorHAnsi"/>
@@ -87,7 +86,6 @@
               </w:rPr>
               <w:t>Description</w:t>
             </w:r>
-            <w:proofErr w:type="spellEnd"/>
           </w:p>
         </w:tc>
         <w:tc>
@@ -129,7 +127,6 @@
                 <w:lang w:val="da-DK"/>
               </w:rPr>
             </w:pPr>
-            <w:proofErr w:type="spellStart"/>
             <w:r>
               <w:rPr>
                 <w:rFonts w:asciiTheme="minorHAnsi" w:hAnsiTheme="minorHAnsi"/>
@@ -137,37 +134,7 @@
                 <w:szCs w:val="22"/>
                 <w:lang w:val="da-DK"/>
               </w:rPr>
-              <w:t>inception</w:t>
-            </w:r>
-            <w:proofErr w:type="spellEnd"/>
-            <w:r>
-              <w:rPr>
-                <w:rFonts w:asciiTheme="minorHAnsi" w:hAnsiTheme="minorHAnsi"/>
-                <w:sz w:val="22"/>
-                <w:szCs w:val="22"/>
-                <w:lang w:val="da-DK"/>
-              </w:rPr>
-              <w:t xml:space="preserve"> </w:t>
-            </w:r>
-            <w:proofErr w:type="spellStart"/>
-            <w:r>
-              <w:rPr>
-                <w:rFonts w:asciiTheme="minorHAnsi" w:hAnsiTheme="minorHAnsi"/>
-                <w:sz w:val="22"/>
-                <w:szCs w:val="22"/>
-                <w:lang w:val="da-DK"/>
-              </w:rPr>
-              <w:t>draft</w:t>
-            </w:r>
-            <w:proofErr w:type="spellEnd"/>
-            <w:r>
-              <w:rPr>
-                <w:rFonts w:asciiTheme="minorHAnsi" w:hAnsiTheme="minorHAnsi"/>
-                <w:sz w:val="22"/>
-                <w:szCs w:val="22"/>
-                <w:lang w:val="da-DK"/>
-              </w:rPr>
-              <w:t xml:space="preserve"> 1</w:t>
+              <w:t>inception draft 1</w:t>
             </w:r>
           </w:p>
         </w:tc>
@@ -215,27 +182,7 @@
                 <w:szCs w:val="22"/>
                 <w:lang w:val="da-DK"/>
               </w:rPr>
-              <w:t xml:space="preserve">First </w:t>
-            </w:r>
-            <w:proofErr w:type="spellStart"/>
-            <w:r>
-              <w:rPr>
-                <w:rFonts w:asciiTheme="minorHAnsi" w:hAnsiTheme="minorHAnsi"/>
-                <w:sz w:val="22"/>
-                <w:szCs w:val="22"/>
-                <w:lang w:val="da-DK"/>
-              </w:rPr>
-              <w:t>draft</w:t>
-            </w:r>
-            <w:proofErr w:type="spellEnd"/>
-            <w:r>
-              <w:rPr>
-                <w:rFonts w:asciiTheme="minorHAnsi" w:hAnsiTheme="minorHAnsi"/>
-                <w:sz w:val="22"/>
-                <w:szCs w:val="22"/>
-                <w:lang w:val="da-DK"/>
-              </w:rPr>
-              <w:t xml:space="preserve"> </w:t>
+              <w:t xml:space="preserve">First draft </w:t>
             </w:r>
           </w:p>
         </w:tc>
@@ -285,27 +232,7 @@
                 <w:szCs w:val="22"/>
                 <w:lang w:val="da-DK"/>
               </w:rPr>
-              <w:t xml:space="preserve">inception </w:t>
-            </w:r>
-            <w:proofErr w:type="spellStart"/>
-            <w:r>
-              <w:rPr>
-                <w:rFonts w:asciiTheme="minorHAnsi" w:hAnsiTheme="minorHAnsi"/>
-                <w:sz w:val="22"/>
-                <w:szCs w:val="22"/>
-                <w:lang w:val="da-DK"/>
-              </w:rPr>
-              <w:t>draft</w:t>
-            </w:r>
-            <w:proofErr w:type="spellEnd"/>
-            <w:r>
-              <w:rPr>
-                <w:rFonts w:asciiTheme="minorHAnsi" w:hAnsiTheme="minorHAnsi"/>
-                <w:sz w:val="22"/>
-                <w:szCs w:val="22"/>
-                <w:lang w:val="da-DK"/>
-              </w:rPr>
-              <w:t xml:space="preserve"> 2</w:t>
+              <w:t>inception draft 2</w:t>
             </w:r>
           </w:p>
         </w:tc>
@@ -412,27 +339,7 @@
                 <w:szCs w:val="22"/>
                 <w:lang w:val="da-DK"/>
               </w:rPr>
-              <w:t xml:space="preserve">inception </w:t>
-            </w:r>
-            <w:proofErr w:type="spellStart"/>
-            <w:r>
-              <w:rPr>
-                <w:rFonts w:asciiTheme="minorHAnsi" w:hAnsiTheme="minorHAnsi"/>
-                <w:sz w:val="22"/>
-                <w:szCs w:val="22"/>
-                <w:lang w:val="da-DK"/>
-              </w:rPr>
-              <w:t>draft</w:t>
-            </w:r>
-            <w:proofErr w:type="spellEnd"/>
-            <w:r>
-              <w:rPr>
-                <w:rFonts w:asciiTheme="minorHAnsi" w:hAnsiTheme="minorHAnsi"/>
-                <w:sz w:val="22"/>
-                <w:szCs w:val="22"/>
-                <w:lang w:val="da-DK"/>
-              </w:rPr>
-              <w:t xml:space="preserve"> 3</w:t>
+              <w:t>inception draft 3</w:t>
             </w:r>
           </w:p>
         </w:tc>
@@ -482,7 +389,6 @@
               </w:rPr>
               <w:t>ikke-</w:t>
             </w:r>
-            <w:proofErr w:type="spellStart"/>
             <w:r>
               <w:rPr>
                 <w:rFonts w:asciiTheme="minorHAnsi" w:hAnsiTheme="minorHAnsi"/>
@@ -490,49 +396,8 @@
                 <w:szCs w:val="22"/>
                 <w:lang w:val="da-DK"/>
               </w:rPr>
-              <w:t>funktional</w:t>
+              <w:t>funktional krav, dataformator fixed</w:t>
             </w:r>
-            <w:proofErr w:type="spellEnd"/>
-            <w:r>
-              <w:rPr>
-                <w:rFonts w:asciiTheme="minorHAnsi" w:hAnsiTheme="minorHAnsi"/>
-                <w:sz w:val="22"/>
-                <w:szCs w:val="22"/>
-                <w:lang w:val="da-DK"/>
-              </w:rPr>
-              <w:t xml:space="preserve"> krav, </w:t>
-            </w:r>
-            <w:proofErr w:type="spellStart"/>
-            <w:r>
-              <w:rPr>
-                <w:rFonts w:asciiTheme="minorHAnsi" w:hAnsiTheme="minorHAnsi"/>
-                <w:sz w:val="22"/>
-                <w:szCs w:val="22"/>
-                <w:lang w:val="da-DK"/>
-              </w:rPr>
-              <w:t>dataformator</w:t>
-            </w:r>
-            <w:proofErr w:type="spellEnd"/>
-            <w:r>
-              <w:rPr>
-                <w:rFonts w:asciiTheme="minorHAnsi" w:hAnsiTheme="minorHAnsi"/>
-                <w:sz w:val="22"/>
-                <w:szCs w:val="22"/>
-                <w:lang w:val="da-DK"/>
-              </w:rPr>
-              <w:t xml:space="preserve"> </w:t>
-            </w:r>
-            <w:proofErr w:type="spellStart"/>
-            <w:r>
-              <w:rPr>
-                <w:rFonts w:asciiTheme="minorHAnsi" w:hAnsiTheme="minorHAnsi"/>
-                <w:sz w:val="22"/>
-                <w:szCs w:val="22"/>
-                <w:lang w:val="da-DK"/>
-              </w:rPr>
-              <w:t>fixed</w:t>
-            </w:r>
-            <w:proofErr w:type="spellEnd"/>
           </w:p>
         </w:tc>
         <w:tc>
@@ -548,7 +413,6 @@
                 <w:lang w:val="da-DK"/>
               </w:rPr>
             </w:pPr>
-            <w:proofErr w:type="spellStart"/>
             <w:r>
               <w:rPr>
                 <w:rFonts w:asciiTheme="minorHAnsi" w:hAnsiTheme="minorHAnsi"/>
@@ -558,7 +422,6 @@
               </w:rPr>
               <w:t>Juyoung</w:t>
             </w:r>
-            <w:proofErr w:type="spellEnd"/>
           </w:p>
         </w:tc>
       </w:tr>
@@ -576,7 +439,6 @@
                 <w:lang w:val="da-DK"/>
               </w:rPr>
             </w:pPr>
-            <w:proofErr w:type="spellStart"/>
             <w:r>
               <w:rPr>
                 <w:rFonts w:asciiTheme="minorHAnsi" w:hAnsiTheme="minorHAnsi"/>
@@ -593,37 +455,7 @@
                 <w:szCs w:val="22"/>
                 <w:lang w:val="da-DK"/>
               </w:rPr>
-              <w:t>nception</w:t>
-            </w:r>
-            <w:proofErr w:type="spellEnd"/>
-            <w:r>
-              <w:rPr>
-                <w:rFonts w:asciiTheme="minorHAnsi" w:hAnsiTheme="minorHAnsi"/>
-                <w:sz w:val="22"/>
-                <w:szCs w:val="22"/>
-                <w:lang w:val="da-DK"/>
-              </w:rPr>
-              <w:t xml:space="preserve"> </w:t>
-            </w:r>
-            <w:proofErr w:type="spellStart"/>
-            <w:r>
-              <w:rPr>
-                <w:rFonts w:asciiTheme="minorHAnsi" w:hAnsiTheme="minorHAnsi"/>
-                <w:sz w:val="22"/>
-                <w:szCs w:val="22"/>
-                <w:lang w:val="da-DK"/>
-              </w:rPr>
-              <w:t>draft</w:t>
-            </w:r>
-            <w:proofErr w:type="spellEnd"/>
-            <w:r>
-              <w:rPr>
-                <w:rFonts w:asciiTheme="minorHAnsi" w:hAnsiTheme="minorHAnsi"/>
-                <w:sz w:val="22"/>
-                <w:szCs w:val="22"/>
-                <w:lang w:val="da-DK"/>
-              </w:rPr>
-              <w:t xml:space="preserve"> 4</w:t>
+              <w:t>nception draft 4</w:t>
             </w:r>
           </w:p>
         </w:tc>
@@ -714,7 +546,6 @@
                 <w:lang w:val="da-DK"/>
               </w:rPr>
             </w:pPr>
-            <w:proofErr w:type="spellStart"/>
             <w:r>
               <w:rPr>
                 <w:rFonts w:asciiTheme="minorHAnsi" w:hAnsiTheme="minorHAnsi"/>
@@ -731,37 +562,7 @@
                 <w:szCs w:val="22"/>
                 <w:lang w:val="da-DK"/>
               </w:rPr>
-              <w:t>nception</w:t>
-            </w:r>
-            <w:proofErr w:type="spellEnd"/>
-            <w:r>
-              <w:rPr>
-                <w:rFonts w:asciiTheme="minorHAnsi" w:hAnsiTheme="minorHAnsi"/>
-                <w:sz w:val="22"/>
-                <w:szCs w:val="22"/>
-                <w:lang w:val="da-DK"/>
-              </w:rPr>
-              <w:t xml:space="preserve"> </w:t>
-            </w:r>
-            <w:proofErr w:type="spellStart"/>
-            <w:r>
-              <w:rPr>
-                <w:rFonts w:asciiTheme="minorHAnsi" w:hAnsiTheme="minorHAnsi"/>
-                <w:sz w:val="22"/>
-                <w:szCs w:val="22"/>
-                <w:lang w:val="da-DK"/>
-              </w:rPr>
-              <w:t>draft</w:t>
-            </w:r>
-            <w:proofErr w:type="spellEnd"/>
-            <w:r>
-              <w:rPr>
-                <w:rFonts w:asciiTheme="minorHAnsi" w:hAnsiTheme="minorHAnsi"/>
-                <w:sz w:val="22"/>
-                <w:szCs w:val="22"/>
-                <w:lang w:val="da-DK"/>
-              </w:rPr>
-              <w:t xml:space="preserve"> 5</w:t>
+              <w:t>nception draft 5</w:t>
             </w:r>
           </w:p>
         </w:tc>
@@ -827,27 +628,7 @@
                 <w:szCs w:val="22"/>
                 <w:lang w:val="da-DK"/>
               </w:rPr>
-              <w:t xml:space="preserve"> </w:t>
-            </w:r>
-            <w:proofErr w:type="spellStart"/>
-            <w:r>
-              <w:rPr>
-                <w:rFonts w:asciiTheme="minorHAnsi" w:hAnsiTheme="minorHAnsi"/>
-                <w:sz w:val="22"/>
-                <w:szCs w:val="22"/>
-                <w:lang w:val="da-DK"/>
-              </w:rPr>
-              <w:t>scenarieter</w:t>
-            </w:r>
-            <w:proofErr w:type="spellEnd"/>
-            <w:r>
-              <w:rPr>
-                <w:rFonts w:asciiTheme="minorHAnsi" w:hAnsiTheme="minorHAnsi"/>
-                <w:sz w:val="22"/>
-                <w:szCs w:val="22"/>
-                <w:lang w:val="da-DK"/>
-              </w:rPr>
-              <w:t xml:space="preserve"> tjekket</w:t>
+              <w:t xml:space="preserve"> scenarieter tjekket</w:t>
             </w:r>
           </w:p>
         </w:tc>
@@ -864,7 +645,6 @@
                 <w:lang w:val="da-DK"/>
               </w:rPr>
             </w:pPr>
-            <w:proofErr w:type="spellStart"/>
             <w:r>
               <w:rPr>
                 <w:rFonts w:asciiTheme="minorHAnsi" w:hAnsiTheme="minorHAnsi"/>
@@ -874,7 +654,6 @@
               </w:rPr>
               <w:t>Juyoung</w:t>
             </w:r>
-            <w:proofErr w:type="spellEnd"/>
           </w:p>
         </w:tc>
       </w:tr>
@@ -892,7 +671,6 @@
                 <w:lang w:val="da-DK"/>
               </w:rPr>
             </w:pPr>
-            <w:proofErr w:type="spellStart"/>
             <w:r>
               <w:rPr>
                 <w:rFonts w:asciiTheme="minorHAnsi" w:hAnsiTheme="minorHAnsi"/>
@@ -900,37 +678,7 @@
                 <w:szCs w:val="22"/>
                 <w:lang w:val="da-DK"/>
               </w:rPr>
-              <w:t>inception</w:t>
-            </w:r>
-            <w:proofErr w:type="spellEnd"/>
-            <w:r>
-              <w:rPr>
-                <w:rFonts w:asciiTheme="minorHAnsi" w:hAnsiTheme="minorHAnsi"/>
-                <w:sz w:val="22"/>
-                <w:szCs w:val="22"/>
-                <w:lang w:val="da-DK"/>
-              </w:rPr>
-              <w:t xml:space="preserve"> </w:t>
-            </w:r>
-            <w:proofErr w:type="spellStart"/>
-            <w:r>
-              <w:rPr>
-                <w:rFonts w:asciiTheme="minorHAnsi" w:hAnsiTheme="minorHAnsi"/>
-                <w:sz w:val="22"/>
-                <w:szCs w:val="22"/>
-                <w:lang w:val="da-DK"/>
-              </w:rPr>
-              <w:t>draft</w:t>
-            </w:r>
-            <w:proofErr w:type="spellEnd"/>
-            <w:r>
-              <w:rPr>
-                <w:rFonts w:asciiTheme="minorHAnsi" w:hAnsiTheme="minorHAnsi"/>
-                <w:sz w:val="22"/>
-                <w:szCs w:val="22"/>
-                <w:lang w:val="da-DK"/>
-              </w:rPr>
-              <w:t xml:space="preserve"> 6</w:t>
+              <w:t>inception draft 6</w:t>
             </w:r>
           </w:p>
         </w:tc>
@@ -978,19 +726,8 @@
                 <w:szCs w:val="22"/>
                 <w:lang w:val="da-DK"/>
               </w:rPr>
-              <w:t xml:space="preserve">variation 4.c </w:t>
+              <w:t>variation 4.c added</w:t>
             </w:r>
-            <w:proofErr w:type="spellStart"/>
-            <w:r>
-              <w:rPr>
-                <w:rFonts w:asciiTheme="minorHAnsi" w:hAnsiTheme="minorHAnsi"/>
-                <w:sz w:val="22"/>
-                <w:szCs w:val="22"/>
-                <w:lang w:val="da-DK"/>
-              </w:rPr>
-              <w:t>added</w:t>
-            </w:r>
-            <w:proofErr w:type="spellEnd"/>
           </w:p>
         </w:tc>
         <w:tc>
@@ -1006,7 +743,6 @@
                 <w:lang w:val="da-DK"/>
               </w:rPr>
             </w:pPr>
-            <w:proofErr w:type="spellStart"/>
             <w:r>
               <w:rPr>
                 <w:rFonts w:asciiTheme="minorHAnsi" w:hAnsiTheme="minorHAnsi"/>
@@ -1016,7 +752,6 @@
               </w:rPr>
               <w:t>Juyoung</w:t>
             </w:r>
-            <w:proofErr w:type="spellEnd"/>
           </w:p>
         </w:tc>
       </w:tr>
@@ -1034,7 +769,6 @@
                 <w:lang w:val="da-DK"/>
               </w:rPr>
             </w:pPr>
-            <w:proofErr w:type="spellStart"/>
             <w:r>
               <w:rPr>
                 <w:rFonts w:asciiTheme="minorHAnsi" w:hAnsiTheme="minorHAnsi"/>
@@ -1042,37 +776,7 @@
                 <w:szCs w:val="22"/>
                 <w:lang w:val="da-DK"/>
               </w:rPr>
-              <w:t>inception</w:t>
-            </w:r>
-            <w:proofErr w:type="spellEnd"/>
-            <w:r>
-              <w:rPr>
-                <w:rFonts w:asciiTheme="minorHAnsi" w:hAnsiTheme="minorHAnsi"/>
-                <w:sz w:val="22"/>
-                <w:szCs w:val="22"/>
-                <w:lang w:val="da-DK"/>
-              </w:rPr>
-              <w:t xml:space="preserve"> </w:t>
-            </w:r>
-            <w:proofErr w:type="spellStart"/>
-            <w:r>
-              <w:rPr>
-                <w:rFonts w:asciiTheme="minorHAnsi" w:hAnsiTheme="minorHAnsi"/>
-                <w:sz w:val="22"/>
-                <w:szCs w:val="22"/>
-                <w:lang w:val="da-DK"/>
-              </w:rPr>
-              <w:t>draft</w:t>
-            </w:r>
-            <w:proofErr w:type="spellEnd"/>
-            <w:r>
-              <w:rPr>
-                <w:rFonts w:asciiTheme="minorHAnsi" w:hAnsiTheme="minorHAnsi"/>
-                <w:sz w:val="22"/>
-                <w:szCs w:val="22"/>
-                <w:lang w:val="da-DK"/>
-              </w:rPr>
-              <w:t xml:space="preserve"> 7</w:t>
+              <w:t>inception draft 7</w:t>
             </w:r>
           </w:p>
         </w:tc>
@@ -1155,7 +859,6 @@
                 <w:lang w:val="da-DK"/>
               </w:rPr>
             </w:pPr>
-            <w:proofErr w:type="spellStart"/>
             <w:r>
               <w:rPr>
                 <w:rFonts w:asciiTheme="minorHAnsi" w:hAnsiTheme="minorHAnsi"/>
@@ -1165,7 +868,6 @@
               </w:rPr>
               <w:t>Juyoung</w:t>
             </w:r>
-            <w:proofErr w:type="spellEnd"/>
           </w:p>
         </w:tc>
       </w:tr>
@@ -1183,7 +885,6 @@
                 <w:lang w:val="da-DK"/>
               </w:rPr>
             </w:pPr>
-            <w:proofErr w:type="spellStart"/>
             <w:r>
               <w:rPr>
                 <w:rFonts w:asciiTheme="minorHAnsi" w:hAnsiTheme="minorHAnsi"/>
@@ -1191,37 +892,7 @@
                 <w:szCs w:val="22"/>
                 <w:lang w:val="da-DK"/>
               </w:rPr>
-              <w:t>inception</w:t>
-            </w:r>
-            <w:proofErr w:type="spellEnd"/>
-            <w:r>
-              <w:rPr>
-                <w:rFonts w:asciiTheme="minorHAnsi" w:hAnsiTheme="minorHAnsi"/>
-                <w:sz w:val="22"/>
-                <w:szCs w:val="22"/>
-                <w:lang w:val="da-DK"/>
-              </w:rPr>
-              <w:t xml:space="preserve"> </w:t>
-            </w:r>
-            <w:proofErr w:type="spellStart"/>
-            <w:r>
-              <w:rPr>
-                <w:rFonts w:asciiTheme="minorHAnsi" w:hAnsiTheme="minorHAnsi"/>
-                <w:sz w:val="22"/>
-                <w:szCs w:val="22"/>
-                <w:lang w:val="da-DK"/>
-              </w:rPr>
-              <w:t>draft</w:t>
-            </w:r>
-            <w:proofErr w:type="spellEnd"/>
-            <w:r>
-              <w:rPr>
-                <w:rFonts w:asciiTheme="minorHAnsi" w:hAnsiTheme="minorHAnsi"/>
-                <w:sz w:val="22"/>
-                <w:szCs w:val="22"/>
-                <w:lang w:val="da-DK"/>
-              </w:rPr>
-              <w:t xml:space="preserve"> 8</w:t>
+              <w:t>inception draft 8</w:t>
             </w:r>
           </w:p>
         </w:tc>
@@ -1269,9 +940,8 @@
                 <w:szCs w:val="20"/>
                 <w:lang w:val="da-DK"/>
               </w:rPr>
-              <w:t xml:space="preserve">hovedscenariet </w:t>
+              <w:t>hovedscenariet fixed, bruger (både kunde og bestillingsmodtagelse kan eksportere historikken som fil)</w:t>
             </w:r>
-            <w:proofErr w:type="spellStart"/>
             <w:r>
               <w:rPr>
                 <w:rFonts w:asciiTheme="minorHAnsi" w:hAnsiTheme="minorHAnsi"/>
@@ -1279,17 +949,17 @@
                 <w:szCs w:val="20"/>
                 <w:lang w:val="da-DK"/>
               </w:rPr>
-              <w:t>fixed</w:t>
+              <w:t xml:space="preserve"> &gt; </w:t>
             </w:r>
-            <w:proofErr w:type="spellEnd"/>
             <w:r>
               <w:rPr>
                 <w:rFonts w:asciiTheme="minorHAnsi" w:hAnsiTheme="minorHAnsi"/>
+                <w:color w:val="FF0000"/>
                 <w:sz w:val="22"/>
                 <w:szCs w:val="20"/>
                 <w:lang w:val="da-DK"/>
               </w:rPr>
-              <w:t>, bruger (både kunde og bestillingsmodtagelse kan eksportere historikken som fil)</w:t>
+              <w:t>REMEBER : kunde historik – angiver tidsinterval i kundes GUI mockups</w:t>
             </w:r>
           </w:p>
         </w:tc>
@@ -1306,7 +976,6 @@
                 <w:lang w:val="da-DK"/>
               </w:rPr>
             </w:pPr>
-            <w:proofErr w:type="spellStart"/>
             <w:r>
               <w:rPr>
                 <w:rFonts w:asciiTheme="minorHAnsi" w:hAnsiTheme="minorHAnsi"/>
@@ -1316,7 +985,6 @@
               </w:rPr>
               <w:t>Juyoung</w:t>
             </w:r>
-            <w:proofErr w:type="spellEnd"/>
           </w:p>
         </w:tc>
       </w:tr>
@@ -1387,6 +1055,18 @@
       <w:pPr>
         <w:pStyle w:val="Heading1"/>
       </w:pPr>
+    </w:p>
+    <w:p>
+      <w:pPr>
+        <w:pStyle w:val="Heading1"/>
+      </w:pPr>
+    </w:p>
+    <w:p>
+      <w:pPr>
+        <w:pStyle w:val="Heading1"/>
+      </w:pPr>
+      <w:bookmarkStart w:id="0" w:name="_GoBack"/>
+      <w:bookmarkEnd w:id="0"/>
       <w:r>
         <w:t>SF-</w:t>
       </w:r>
@@ -1408,14 +1088,116 @@
         <w:pStyle w:val="Heading2"/>
       </w:pPr>
       <w:r>
-        <w:t>Afgrænsning (</w:t>
-      </w:r>
-      <w:proofErr w:type="spellStart"/>
-      <w:r>
-        <w:t>Scope</w:t>
-      </w:r>
-      <w:proofErr w:type="spellEnd"/>
-      <w:r>
+        <w:t>Afgrænsning (Scope)</w:t>
+      </w:r>
+    </w:p>
+    <w:p>
+      <w:pPr>
+        <w:pStyle w:val="BodyA"/>
+        <w:rPr>
+          <w:rFonts w:asciiTheme="minorHAnsi" w:hAnsiTheme="minorHAnsi"/>
+        </w:rPr>
+      </w:pPr>
+      <w:r>
+        <w:rPr>
+          <w:rFonts w:asciiTheme="minorHAnsi" w:hAnsiTheme="minorHAnsi"/>
+        </w:rPr>
+        <w:t xml:space="preserve">Systemet </w:t>
+      </w:r>
+      <w:r>
+        <w:rPr>
+          <w:rFonts w:asciiTheme="minorHAnsi" w:hAnsiTheme="minorHAnsi"/>
+        </w:rPr>
+        <w:t>er under udvikling.</w:t>
+      </w:r>
+    </w:p>
+    <w:p>
+      <w:pPr>
+        <w:pStyle w:val="BodyA"/>
+        <w:rPr>
+          <w:rFonts w:asciiTheme="minorHAnsi" w:hAnsiTheme="minorHAnsi"/>
+        </w:rPr>
+      </w:pPr>
+    </w:p>
+    <w:p>
+      <w:pPr>
+        <w:pStyle w:val="Heading2"/>
+      </w:pPr>
+      <w:r>
+        <w:t>Niveau (Level)</w:t>
+      </w:r>
+    </w:p>
+    <w:p>
+      <w:pPr>
+        <w:pStyle w:val="BodyA"/>
+        <w:rPr>
+          <w:rFonts w:asciiTheme="minorHAnsi" w:hAnsiTheme="minorHAnsi"/>
+        </w:rPr>
+      </w:pPr>
+      <w:r>
+        <w:rPr>
+          <w:rFonts w:asciiTheme="minorHAnsi" w:hAnsiTheme="minorHAnsi"/>
+        </w:rPr>
+        <w:t>Brugermål</w:t>
+      </w:r>
+    </w:p>
+    <w:p>
+      <w:pPr>
+        <w:pStyle w:val="BodyA"/>
+        <w:rPr>
+          <w:rFonts w:asciiTheme="minorHAnsi" w:hAnsiTheme="minorHAnsi"/>
+        </w:rPr>
+      </w:pPr>
+    </w:p>
+    <w:p>
+      <w:pPr>
+        <w:pStyle w:val="Heading2"/>
+      </w:pPr>
+      <w:r>
+        <w:t>Primære aktør (Primary Actor)</w:t>
+      </w:r>
+    </w:p>
+    <w:p>
+      <w:pPr>
+        <w:pStyle w:val="BodyA"/>
+        <w:rPr>
+          <w:rFonts w:asciiTheme="minorHAnsi" w:hAnsiTheme="minorHAnsi"/>
+          <w:color w:val="auto"/>
+        </w:rPr>
+      </w:pPr>
+      <w:r>
+        <w:rPr>
+          <w:rFonts w:asciiTheme="minorHAnsi" w:hAnsiTheme="minorHAnsi"/>
+          <w:color w:val="auto"/>
+        </w:rPr>
+        <w:t>Bruger</w:t>
+      </w:r>
+      <w:r>
+        <w:rPr>
+          <w:rFonts w:asciiTheme="minorHAnsi" w:hAnsiTheme="minorHAnsi"/>
+          <w:color w:val="auto"/>
+        </w:rPr>
+        <w:t xml:space="preserve"> </w:t>
+      </w:r>
+      <w:r>
+        <w:rPr>
+          <w:rFonts w:asciiTheme="minorHAnsi" w:hAnsiTheme="minorHAnsi"/>
+          <w:color w:val="auto"/>
+        </w:rPr>
+        <w:t>(</w:t>
+      </w:r>
+      <w:r>
+        <w:rPr>
+          <w:rFonts w:asciiTheme="minorHAnsi" w:hAnsiTheme="minorHAnsi"/>
+          <w:color w:val="auto"/>
+        </w:rPr>
+        <w:t>Kunde eller bestillingsmodtagelse</w:t>
+      </w:r>
+      <w:r>
+        <w:rPr>
+          <w:rFonts w:asciiTheme="minorHAnsi" w:hAnsiTheme="minorHAnsi"/>
+          <w:color w:val="auto"/>
+        </w:rPr>
         <w:t>)</w:t>
       </w:r>
     </w:p>
@@ -1426,17 +1208,13 @@
           <w:rFonts w:asciiTheme="minorHAnsi" w:hAnsiTheme="minorHAnsi"/>
         </w:rPr>
       </w:pPr>
-      <w:r>
-        <w:rPr>
-          <w:rFonts w:asciiTheme="minorHAnsi" w:hAnsiTheme="minorHAnsi"/>
-        </w:rPr>
-        <w:t xml:space="preserve">Systemet </w:t>
-      </w:r>
-      <w:r>
-        <w:rPr>
-          <w:rFonts w:asciiTheme="minorHAnsi" w:hAnsiTheme="minorHAnsi"/>
-        </w:rPr>
-        <w:t>er under udvikling.</w:t>
+    </w:p>
+    <w:p>
+      <w:pPr>
+        <w:pStyle w:val="Heading2"/>
+      </w:pPr>
+      <w:r>
+        <w:t>Interessenter og interesser (Stakeholders and Interests)</w:t>
       </w:r>
     </w:p>
     <w:p>
@@ -1446,261 +1224,107 @@
           <w:rFonts w:asciiTheme="minorHAnsi" w:hAnsiTheme="minorHAnsi"/>
         </w:rPr>
       </w:pPr>
+      <w:r>
+        <w:rPr>
+          <w:rFonts w:asciiTheme="minorHAnsi" w:hAnsiTheme="minorHAnsi"/>
+        </w:rPr>
+        <w:t xml:space="preserve">MidtTrafik er interesseret </w:t>
+      </w:r>
+      <w:r>
+        <w:rPr>
+          <w:rFonts w:asciiTheme="minorHAnsi" w:hAnsiTheme="minorHAnsi"/>
+        </w:rPr>
+        <w:t>i, at processen foregår hurtigt og effektivt.</w:t>
+      </w:r>
+    </w:p>
+    <w:p>
+      <w:pPr>
+        <w:pStyle w:val="BodyA"/>
+        <w:rPr>
+          <w:rFonts w:asciiTheme="minorHAnsi" w:hAnsiTheme="minorHAnsi"/>
+        </w:rPr>
+      </w:pPr>
+      <w:r>
+        <w:rPr>
+          <w:rFonts w:asciiTheme="minorHAnsi" w:hAnsiTheme="minorHAnsi"/>
+        </w:rPr>
+        <w:t xml:space="preserve">En </w:t>
+      </w:r>
+      <w:r>
+        <w:rPr>
+          <w:rFonts w:asciiTheme="minorHAnsi" w:hAnsiTheme="minorHAnsi"/>
+        </w:rPr>
+        <w:t>bruger</w:t>
+      </w:r>
+      <w:r>
+        <w:rPr>
+          <w:rFonts w:asciiTheme="minorHAnsi" w:hAnsiTheme="minorHAnsi"/>
+        </w:rPr>
+        <w:t xml:space="preserve"> (primære aktør) er interesseret i, at systemet er brugervenligt.</w:t>
+      </w:r>
+    </w:p>
+    <w:p>
+      <w:pPr>
+        <w:pStyle w:val="BodyA"/>
+        <w:rPr>
+          <w:rFonts w:asciiTheme="minorHAnsi" w:hAnsiTheme="minorHAnsi"/>
+          <w:color w:val="auto"/>
+        </w:rPr>
+      </w:pPr>
+      <w:r>
+        <w:rPr>
+          <w:rFonts w:asciiTheme="minorHAnsi" w:hAnsiTheme="minorHAnsi"/>
+          <w:color w:val="auto"/>
+        </w:rPr>
+        <w:t>Datatilsynet er interesseret i</w:t>
+      </w:r>
+      <w:r>
+        <w:rPr>
+          <w:rFonts w:asciiTheme="minorHAnsi" w:hAnsiTheme="minorHAnsi"/>
+          <w:color w:val="auto"/>
+        </w:rPr>
+        <w:t xml:space="preserve"> at historik</w:t>
+      </w:r>
+      <w:r>
+        <w:rPr>
+          <w:rFonts w:asciiTheme="minorHAnsi" w:hAnsiTheme="minorHAnsi"/>
+          <w:color w:val="auto"/>
+        </w:rPr>
+        <w:t xml:space="preserve"> indeholdende cpr-num</w:t>
+      </w:r>
+      <w:r>
+        <w:rPr>
+          <w:rFonts w:asciiTheme="minorHAnsi" w:hAnsiTheme="minorHAnsi"/>
+          <w:color w:val="auto"/>
+        </w:rPr>
+        <w:t>mer</w:t>
+      </w:r>
+      <w:r>
+        <w:rPr>
+          <w:rFonts w:asciiTheme="minorHAnsi" w:hAnsiTheme="minorHAnsi"/>
+          <w:color w:val="auto"/>
+        </w:rPr>
+        <w:t>-</w:t>
+      </w:r>
+      <w:r>
+        <w:rPr>
+          <w:rFonts w:asciiTheme="minorHAnsi" w:hAnsiTheme="minorHAnsi"/>
+          <w:color w:val="auto"/>
+        </w:rPr>
+        <w:t>håndtering behandles fortroligt.</w:t>
+      </w:r>
+    </w:p>
+    <w:p>
+      <w:pPr>
+        <w:pStyle w:val="BodyA"/>
+      </w:pPr>
     </w:p>
     <w:p>
       <w:pPr>
         <w:pStyle w:val="Heading2"/>
       </w:pPr>
       <w:r>
-        <w:t>Niveau (Level)</w:t>
-      </w:r>
-    </w:p>
-    <w:p>
-      <w:pPr>
-        <w:pStyle w:val="BodyA"/>
-        <w:rPr>
-          <w:rFonts w:asciiTheme="minorHAnsi" w:hAnsiTheme="minorHAnsi"/>
-        </w:rPr>
-      </w:pPr>
-      <w:r>
-        <w:rPr>
-          <w:rFonts w:asciiTheme="minorHAnsi" w:hAnsiTheme="minorHAnsi"/>
-        </w:rPr>
-        <w:t>Brugermål</w:t>
-      </w:r>
-    </w:p>
-    <w:p>
-      <w:pPr>
-        <w:pStyle w:val="BodyA"/>
-        <w:rPr>
-          <w:rFonts w:asciiTheme="minorHAnsi" w:hAnsiTheme="minorHAnsi"/>
-        </w:rPr>
-      </w:pPr>
-    </w:p>
-    <w:p>
-      <w:pPr>
-        <w:pStyle w:val="Heading2"/>
-      </w:pPr>
-      <w:r>
-        <w:t>Primære aktør (</w:t>
-      </w:r>
-      <w:proofErr w:type="spellStart"/>
-      <w:r>
-        <w:t>Primary</w:t>
-      </w:r>
-      <w:proofErr w:type="spellEnd"/>
-      <w:r>
-        <w:t xml:space="preserve"> </w:t>
-      </w:r>
-      <w:proofErr w:type="spellStart"/>
-      <w:r>
-        <w:t>Actor</w:t>
-      </w:r>
-      <w:proofErr w:type="spellEnd"/>
-      <w:r>
-        <w:t>)</w:t>
-      </w:r>
-    </w:p>
-    <w:p>
-      <w:pPr>
-        <w:pStyle w:val="BodyA"/>
-        <w:rPr>
-          <w:rFonts w:asciiTheme="minorHAnsi" w:hAnsiTheme="minorHAnsi"/>
-          <w:color w:val="auto"/>
-        </w:rPr>
-      </w:pPr>
-      <w:r>
-        <w:rPr>
-          <w:rFonts w:asciiTheme="minorHAnsi" w:hAnsiTheme="minorHAnsi"/>
-          <w:color w:val="auto"/>
-        </w:rPr>
-        <w:t>Bruger</w:t>
-      </w:r>
-      <w:r>
-        <w:rPr>
-          <w:rFonts w:asciiTheme="minorHAnsi" w:hAnsiTheme="minorHAnsi"/>
-          <w:color w:val="auto"/>
-        </w:rPr>
-        <w:t xml:space="preserve"> </w:t>
-      </w:r>
-      <w:r>
-        <w:rPr>
-          <w:rFonts w:asciiTheme="minorHAnsi" w:hAnsiTheme="minorHAnsi"/>
-          <w:color w:val="auto"/>
-        </w:rPr>
-        <w:t>(</w:t>
-      </w:r>
-      <w:r>
-        <w:rPr>
-          <w:rFonts w:asciiTheme="minorHAnsi" w:hAnsiTheme="minorHAnsi"/>
-          <w:color w:val="auto"/>
-        </w:rPr>
-        <w:t>Kunde eller bestillingsmodtagelse</w:t>
-      </w:r>
-      <w:r>
-        <w:rPr>
-          <w:rFonts w:asciiTheme="minorHAnsi" w:hAnsiTheme="minorHAnsi"/>
-          <w:color w:val="auto"/>
-        </w:rPr>
-        <w:t>)</w:t>
-      </w:r>
-    </w:p>
-    <w:p>
-      <w:pPr>
-        <w:pStyle w:val="BodyA"/>
-        <w:rPr>
-          <w:rFonts w:asciiTheme="minorHAnsi" w:hAnsiTheme="minorHAnsi"/>
-        </w:rPr>
-      </w:pPr>
-    </w:p>
-    <w:p>
-      <w:pPr>
-        <w:pStyle w:val="Heading2"/>
-      </w:pPr>
-      <w:r>
-        <w:t>Interessenter og interesser (</w:t>
-      </w:r>
-      <w:proofErr w:type="spellStart"/>
-      <w:r>
-        <w:t>Stakeholders</w:t>
-      </w:r>
-      <w:proofErr w:type="spellEnd"/>
-      <w:r>
-        <w:t xml:space="preserve"> and </w:t>
-      </w:r>
-      <w:proofErr w:type="spellStart"/>
-      <w:r>
-        <w:t>Interests</w:t>
-      </w:r>
-      <w:proofErr w:type="spellEnd"/>
-      <w:r>
-        <w:t>)</w:t>
-      </w:r>
-    </w:p>
-    <w:p>
-      <w:pPr>
-        <w:pStyle w:val="BodyA"/>
-        <w:rPr>
-          <w:rFonts w:asciiTheme="minorHAnsi" w:hAnsiTheme="minorHAnsi"/>
-        </w:rPr>
-      </w:pPr>
-      <w:proofErr w:type="spellStart"/>
-      <w:r>
-        <w:rPr>
-          <w:rFonts w:asciiTheme="minorHAnsi" w:hAnsiTheme="minorHAnsi"/>
-        </w:rPr>
-        <w:t>MidtTrafik</w:t>
-      </w:r>
-      <w:proofErr w:type="spellEnd"/>
-      <w:r>
-        <w:rPr>
-          <w:rFonts w:asciiTheme="minorHAnsi" w:hAnsiTheme="minorHAnsi"/>
-        </w:rPr>
-        <w:t xml:space="preserve"> er interesseret </w:t>
-      </w:r>
-      <w:r>
-        <w:rPr>
-          <w:rFonts w:asciiTheme="minorHAnsi" w:hAnsiTheme="minorHAnsi"/>
-        </w:rPr>
-        <w:t>i, at processen foregår hurtigt og effektivt.</w:t>
-      </w:r>
-    </w:p>
-    <w:p>
-      <w:pPr>
-        <w:pStyle w:val="BodyA"/>
-        <w:rPr>
-          <w:rFonts w:asciiTheme="minorHAnsi" w:hAnsiTheme="minorHAnsi"/>
-        </w:rPr>
-      </w:pPr>
-      <w:r>
-        <w:rPr>
-          <w:rFonts w:asciiTheme="minorHAnsi" w:hAnsiTheme="minorHAnsi"/>
-        </w:rPr>
-        <w:t xml:space="preserve">En </w:t>
-      </w:r>
-      <w:r>
-        <w:rPr>
-          <w:rFonts w:asciiTheme="minorHAnsi" w:hAnsiTheme="minorHAnsi"/>
-        </w:rPr>
-        <w:t>bruger</w:t>
-      </w:r>
-      <w:r>
-        <w:rPr>
-          <w:rFonts w:asciiTheme="minorHAnsi" w:hAnsiTheme="minorHAnsi"/>
-        </w:rPr>
-        <w:t xml:space="preserve"> (primære aktør) er interesseret i, at systemet er brugervenligt.</w:t>
-      </w:r>
-    </w:p>
-    <w:p>
-      <w:pPr>
-        <w:pStyle w:val="BodyA"/>
-        <w:rPr>
-          <w:rFonts w:asciiTheme="minorHAnsi" w:hAnsiTheme="minorHAnsi"/>
-          <w:color w:val="auto"/>
-        </w:rPr>
-      </w:pPr>
-      <w:r>
-        <w:rPr>
-          <w:rFonts w:asciiTheme="minorHAnsi" w:hAnsiTheme="minorHAnsi"/>
-          <w:color w:val="auto"/>
-        </w:rPr>
-        <w:t>Datatilsynet er interesseret i</w:t>
-      </w:r>
-      <w:r>
-        <w:rPr>
-          <w:rFonts w:asciiTheme="minorHAnsi" w:hAnsiTheme="minorHAnsi"/>
-          <w:color w:val="auto"/>
-        </w:rPr>
-        <w:t xml:space="preserve"> at historik</w:t>
-      </w:r>
-      <w:r>
-        <w:rPr>
-          <w:rFonts w:asciiTheme="minorHAnsi" w:hAnsiTheme="minorHAnsi"/>
-          <w:color w:val="auto"/>
-        </w:rPr>
-        <w:t xml:space="preserve"> indeholdende cpr-num</w:t>
-      </w:r>
-      <w:r>
-        <w:rPr>
-          <w:rFonts w:asciiTheme="minorHAnsi" w:hAnsiTheme="minorHAnsi"/>
-          <w:color w:val="auto"/>
-        </w:rPr>
-        <w:t>mer</w:t>
-      </w:r>
-      <w:r>
-        <w:rPr>
-          <w:rFonts w:asciiTheme="minorHAnsi" w:hAnsiTheme="minorHAnsi"/>
-          <w:color w:val="auto"/>
-        </w:rPr>
-        <w:t>-</w:t>
-      </w:r>
-      <w:r>
-        <w:rPr>
-          <w:rFonts w:asciiTheme="minorHAnsi" w:hAnsiTheme="minorHAnsi"/>
-          <w:color w:val="auto"/>
-        </w:rPr>
-        <w:t>håndtering behandles fortroligt.</w:t>
-      </w:r>
-    </w:p>
-    <w:p>
-      <w:pPr>
-        <w:pStyle w:val="BodyA"/>
-      </w:pPr>
-    </w:p>
-    <w:p>
-      <w:pPr>
-        <w:pStyle w:val="Heading2"/>
-      </w:pPr>
-      <w:r>
-        <w:t>Forudsætninger (</w:t>
-      </w:r>
-      <w:proofErr w:type="spellStart"/>
-      <w:r>
-        <w:t>Preconditions</w:t>
-      </w:r>
-      <w:proofErr w:type="spellEnd"/>
-      <w:r>
-        <w:t>)</w:t>
+        <w:t>Forudsætninger (Preconditions)</w:t>
       </w:r>
     </w:p>
     <w:p>
@@ -1772,27 +1396,7 @@
           <w:szCs w:val="22"/>
           <w:lang w:val="da-DK"/>
         </w:rPr>
-        <w:t>FS-UC</w:t>
-      </w:r>
-      <w:proofErr w:type="gramStart"/>
-      <w:r>
-        <w:rPr>
-          <w:rFonts w:asciiTheme="minorHAnsi" w:hAnsiTheme="minorHAnsi"/>
-          <w:sz w:val="22"/>
-          <w:szCs w:val="22"/>
-          <w:lang w:val="da-DK"/>
-        </w:rPr>
-        <w:t>3 :</w:t>
-      </w:r>
-      <w:proofErr w:type="gramEnd"/>
-      <w:r>
-        <w:rPr>
-          <w:rFonts w:asciiTheme="minorHAnsi" w:hAnsiTheme="minorHAnsi"/>
-          <w:sz w:val="22"/>
-          <w:szCs w:val="22"/>
-          <w:lang w:val="da-DK"/>
-        </w:rPr>
-        <w:t xml:space="preserve"> Login) er udf</w:t>
+        <w:t>FS-UC3 : Login) er udf</w:t>
       </w:r>
       <w:r>
         <w:rPr>
@@ -1819,23 +1423,7 @@
         <w:pStyle w:val="Heading2"/>
       </w:pPr>
       <w:r>
-        <w:t xml:space="preserve">Succesgaranti (Success </w:t>
-      </w:r>
-      <w:proofErr w:type="spellStart"/>
-      <w:r>
-        <w:t>Guarantee</w:t>
-      </w:r>
-      <w:proofErr w:type="spellEnd"/>
-      <w:r>
-        <w:t xml:space="preserve"> / </w:t>
-      </w:r>
-      <w:proofErr w:type="spellStart"/>
-      <w:r>
-        <w:t>Postconditions</w:t>
-      </w:r>
-      <w:proofErr w:type="spellEnd"/>
-      <w:r>
-        <w:t>)</w:t>
+        <w:t>Succesgaranti (Success Guarantee / Postconditions)</w:t>
       </w:r>
     </w:p>
     <w:p>
@@ -1882,6 +1470,7 @@
         <w:rPr>
           <w:rFonts w:asciiTheme="minorHAnsi" w:hAnsiTheme="minorHAnsi"/>
         </w:rPr>
+        <w:lastRenderedPageBreak/>
         <w:t xml:space="preserve">Bestillingsmodtagelse præsenteres for oversigt over </w:t>
       </w:r>
       <w:r>
@@ -1944,7 +1533,6 @@
         </w:rPr>
       </w:pPr>
       <w:r>
-        <w:lastRenderedPageBreak/>
         <w:t>Hovedscenarie (Main Success Scenario)</w:t>
       </w:r>
       <w:r>
@@ -2932,15 +2520,7 @@
         <w:pStyle w:val="Heading2"/>
       </w:pPr>
       <w:r>
-        <w:t xml:space="preserve">Ikke-funktionelle krav (Special </w:t>
-      </w:r>
-      <w:proofErr w:type="spellStart"/>
-      <w:r>
-        <w:t>Requirements</w:t>
-      </w:r>
-      <w:proofErr w:type="spellEnd"/>
-      <w:r>
-        <w:t>)</w:t>
+        <w:t>Ikke-funktionelle krav (Special Requirements)</w:t>
       </w:r>
     </w:p>
     <w:p>
@@ -3035,7 +2615,14 @@
           <w:rFonts w:ascii="Calibri" w:eastAsia="Calibri" w:hAnsi="Calibri" w:cs="Calibri"/>
           <w:color w:val="auto"/>
         </w:rPr>
-        <w:t>gsmodtagelse og kunde).</w:t>
+        <w:t>gsmodtagelse eller</w:t>
+      </w:r>
+      <w:r>
+        <w:rPr>
+          <w:rFonts w:ascii="Calibri" w:eastAsia="Calibri" w:hAnsi="Calibri" w:cs="Calibri"/>
+          <w:color w:val="auto"/>
+        </w:rPr>
+        <w:t xml:space="preserve"> kunde).</w:t>
       </w:r>
     </w:p>
     <w:p>
@@ -3179,23 +2766,7 @@
         <w:pStyle w:val="Heading2"/>
       </w:pPr>
       <w:r>
-        <w:t>Hyppighed (</w:t>
-      </w:r>
-      <w:proofErr w:type="spellStart"/>
-      <w:r>
-        <w:t>Frequency</w:t>
-      </w:r>
-      <w:proofErr w:type="spellEnd"/>
-      <w:r>
-        <w:t xml:space="preserve"> of </w:t>
-      </w:r>
-      <w:proofErr w:type="spellStart"/>
-      <w:r>
-        <w:t>Occurrence</w:t>
-      </w:r>
-      <w:proofErr w:type="spellEnd"/>
-      <w:r>
-        <w:t>)</w:t>
+        <w:t>Hyppighed (Frequency of Occurrence)</w:t>
       </w:r>
     </w:p>
     <w:p>
@@ -3235,8 +2806,6 @@
         </w:rPr>
         <w:t>).</w:t>
       </w:r>
-      <w:bookmarkStart w:id="0" w:name="_GoBack"/>
-      <w:bookmarkEnd w:id="0"/>
     </w:p>
     <w:p>
       <w:pPr>
@@ -3295,15 +2864,7 @@
         <w:pStyle w:val="Heading2"/>
       </w:pPr>
       <w:r>
-        <w:t>Diverse (</w:t>
-      </w:r>
-      <w:proofErr w:type="spellStart"/>
-      <w:r>
-        <w:t>Miscellaneous</w:t>
-      </w:r>
-      <w:proofErr w:type="spellEnd"/>
-      <w:r>
-        <w:t>)</w:t>
+        <w:t>Diverse (Miscellaneous)</w:t>
       </w:r>
     </w:p>
     <w:p>
@@ -3449,6 +3010,7 @@
           <w:u w:color="000000"/>
           <w:lang w:val="da-DK"/>
         </w:rPr>
+        <w:lastRenderedPageBreak/>
         <w:t>Historik oplysninger (turhistorik) til bestillingsmodtagelsen</w:t>
       </w:r>
       <w:r>

</xml_diff>

<commit_message>
UC-1 og navngivning, OC template og UC1-OC
</commit_message>
<xml_diff>
--- a/Analysis/UC/FormelUseCase 1 Se historik.docx
+++ b/Analysis/UC/FormelUseCase 1 Se historik.docx
@@ -77,6 +77,7 @@
                 <w:lang w:val="da-DK"/>
               </w:rPr>
             </w:pPr>
+            <w:proofErr w:type="spellStart"/>
             <w:r>
               <w:rPr>
                 <w:rFonts w:asciiTheme="minorHAnsi" w:hAnsiTheme="minorHAnsi"/>
@@ -86,6 +87,7 @@
               </w:rPr>
               <w:t>Description</w:t>
             </w:r>
+            <w:proofErr w:type="spellEnd"/>
           </w:p>
         </w:tc>
         <w:tc>
@@ -127,14 +129,45 @@
                 <w:lang w:val="da-DK"/>
               </w:rPr>
             </w:pPr>
-            <w:r>
-              <w:rPr>
-                <w:rFonts w:asciiTheme="minorHAnsi" w:hAnsiTheme="minorHAnsi"/>
-                <w:sz w:val="22"/>
-                <w:szCs w:val="22"/>
-                <w:lang w:val="da-DK"/>
-              </w:rPr>
-              <w:t>inception draft 1</w:t>
+            <w:proofErr w:type="spellStart"/>
+            <w:r>
+              <w:rPr>
+                <w:rFonts w:asciiTheme="minorHAnsi" w:hAnsiTheme="minorHAnsi"/>
+                <w:sz w:val="22"/>
+                <w:szCs w:val="22"/>
+                <w:lang w:val="da-DK"/>
+              </w:rPr>
+              <w:t>inception</w:t>
+            </w:r>
+            <w:proofErr w:type="spellEnd"/>
+            <w:r>
+              <w:rPr>
+                <w:rFonts w:asciiTheme="minorHAnsi" w:hAnsiTheme="minorHAnsi"/>
+                <w:sz w:val="22"/>
+                <w:szCs w:val="22"/>
+                <w:lang w:val="da-DK"/>
+              </w:rPr>
+              <w:t xml:space="preserve"> </w:t>
+            </w:r>
+            <w:proofErr w:type="spellStart"/>
+            <w:r>
+              <w:rPr>
+                <w:rFonts w:asciiTheme="minorHAnsi" w:hAnsiTheme="minorHAnsi"/>
+                <w:sz w:val="22"/>
+                <w:szCs w:val="22"/>
+                <w:lang w:val="da-DK"/>
+              </w:rPr>
+              <w:t>draft</w:t>
+            </w:r>
+            <w:proofErr w:type="spellEnd"/>
+            <w:r>
+              <w:rPr>
+                <w:rFonts w:asciiTheme="minorHAnsi" w:hAnsiTheme="minorHAnsi"/>
+                <w:sz w:val="22"/>
+                <w:szCs w:val="22"/>
+                <w:lang w:val="da-DK"/>
+              </w:rPr>
+              <w:t xml:space="preserve"> 1</w:t>
             </w:r>
           </w:p>
         </w:tc>
@@ -182,7 +215,27 @@
                 <w:szCs w:val="22"/>
                 <w:lang w:val="da-DK"/>
               </w:rPr>
-              <w:t xml:space="preserve">First draft </w:t>
+              <w:t xml:space="preserve">First </w:t>
+            </w:r>
+            <w:proofErr w:type="spellStart"/>
+            <w:r>
+              <w:rPr>
+                <w:rFonts w:asciiTheme="minorHAnsi" w:hAnsiTheme="minorHAnsi"/>
+                <w:sz w:val="22"/>
+                <w:szCs w:val="22"/>
+                <w:lang w:val="da-DK"/>
+              </w:rPr>
+              <w:t>draft</w:t>
+            </w:r>
+            <w:proofErr w:type="spellEnd"/>
+            <w:r>
+              <w:rPr>
+                <w:rFonts w:asciiTheme="minorHAnsi" w:hAnsiTheme="minorHAnsi"/>
+                <w:sz w:val="22"/>
+                <w:szCs w:val="22"/>
+                <w:lang w:val="da-DK"/>
+              </w:rPr>
+              <w:t xml:space="preserve"> </w:t>
             </w:r>
           </w:p>
         </w:tc>
@@ -199,6 +252,7 @@
                 <w:lang w:val="en-US"/>
               </w:rPr>
             </w:pPr>
+            <w:proofErr w:type="spellStart"/>
             <w:r>
               <w:rPr>
                 <w:rFonts w:asciiTheme="minorHAnsi" w:hAnsiTheme="minorHAnsi"/>
@@ -208,6 +262,7 @@
               </w:rPr>
               <w:t>Juyoung</w:t>
             </w:r>
+            <w:proofErr w:type="spellEnd"/>
           </w:p>
         </w:tc>
       </w:tr>
@@ -225,14 +280,45 @@
                 <w:lang w:val="da-DK"/>
               </w:rPr>
             </w:pPr>
-            <w:r>
-              <w:rPr>
-                <w:rFonts w:asciiTheme="minorHAnsi" w:hAnsiTheme="minorHAnsi"/>
-                <w:sz w:val="22"/>
-                <w:szCs w:val="22"/>
-                <w:lang w:val="da-DK"/>
-              </w:rPr>
-              <w:t>inception draft 2</w:t>
+            <w:proofErr w:type="spellStart"/>
+            <w:r>
+              <w:rPr>
+                <w:rFonts w:asciiTheme="minorHAnsi" w:hAnsiTheme="minorHAnsi"/>
+                <w:sz w:val="22"/>
+                <w:szCs w:val="22"/>
+                <w:lang w:val="da-DK"/>
+              </w:rPr>
+              <w:t>inception</w:t>
+            </w:r>
+            <w:proofErr w:type="spellEnd"/>
+            <w:r>
+              <w:rPr>
+                <w:rFonts w:asciiTheme="minorHAnsi" w:hAnsiTheme="minorHAnsi"/>
+                <w:sz w:val="22"/>
+                <w:szCs w:val="22"/>
+                <w:lang w:val="da-DK"/>
+              </w:rPr>
+              <w:t xml:space="preserve"> </w:t>
+            </w:r>
+            <w:proofErr w:type="spellStart"/>
+            <w:r>
+              <w:rPr>
+                <w:rFonts w:asciiTheme="minorHAnsi" w:hAnsiTheme="minorHAnsi"/>
+                <w:sz w:val="22"/>
+                <w:szCs w:val="22"/>
+                <w:lang w:val="da-DK"/>
+              </w:rPr>
+              <w:t>draft</w:t>
+            </w:r>
+            <w:proofErr w:type="spellEnd"/>
+            <w:r>
+              <w:rPr>
+                <w:rFonts w:asciiTheme="minorHAnsi" w:hAnsiTheme="minorHAnsi"/>
+                <w:sz w:val="22"/>
+                <w:szCs w:val="22"/>
+                <w:lang w:val="da-DK"/>
+              </w:rPr>
+              <w:t xml:space="preserve"> 2</w:t>
             </w:r>
           </w:p>
         </w:tc>
@@ -306,6 +392,7 @@
                 <w:lang w:val="en-US"/>
               </w:rPr>
             </w:pPr>
+            <w:proofErr w:type="spellStart"/>
             <w:r>
               <w:rPr>
                 <w:rFonts w:asciiTheme="minorHAnsi" w:hAnsiTheme="minorHAnsi"/>
@@ -315,6 +402,7 @@
               </w:rPr>
               <w:t>Juyoung</w:t>
             </w:r>
+            <w:proofErr w:type="spellEnd"/>
           </w:p>
         </w:tc>
       </w:tr>
@@ -332,14 +420,45 @@
                 <w:lang w:val="da-DK"/>
               </w:rPr>
             </w:pPr>
-            <w:r>
-              <w:rPr>
-                <w:rFonts w:asciiTheme="minorHAnsi" w:hAnsiTheme="minorHAnsi"/>
-                <w:sz w:val="22"/>
-                <w:szCs w:val="22"/>
-                <w:lang w:val="da-DK"/>
-              </w:rPr>
-              <w:t>inception draft 3</w:t>
+            <w:proofErr w:type="spellStart"/>
+            <w:r>
+              <w:rPr>
+                <w:rFonts w:asciiTheme="minorHAnsi" w:hAnsiTheme="minorHAnsi"/>
+                <w:sz w:val="22"/>
+                <w:szCs w:val="22"/>
+                <w:lang w:val="da-DK"/>
+              </w:rPr>
+              <w:t>inception</w:t>
+            </w:r>
+            <w:proofErr w:type="spellEnd"/>
+            <w:r>
+              <w:rPr>
+                <w:rFonts w:asciiTheme="minorHAnsi" w:hAnsiTheme="minorHAnsi"/>
+                <w:sz w:val="22"/>
+                <w:szCs w:val="22"/>
+                <w:lang w:val="da-DK"/>
+              </w:rPr>
+              <w:t xml:space="preserve"> </w:t>
+            </w:r>
+            <w:proofErr w:type="spellStart"/>
+            <w:r>
+              <w:rPr>
+                <w:rFonts w:asciiTheme="minorHAnsi" w:hAnsiTheme="minorHAnsi"/>
+                <w:sz w:val="22"/>
+                <w:szCs w:val="22"/>
+                <w:lang w:val="da-DK"/>
+              </w:rPr>
+              <w:t>draft</w:t>
+            </w:r>
+            <w:proofErr w:type="spellEnd"/>
+            <w:r>
+              <w:rPr>
+                <w:rFonts w:asciiTheme="minorHAnsi" w:hAnsiTheme="minorHAnsi"/>
+                <w:sz w:val="22"/>
+                <w:szCs w:val="22"/>
+                <w:lang w:val="da-DK"/>
+              </w:rPr>
+              <w:t xml:space="preserve"> 3</w:t>
             </w:r>
           </w:p>
         </w:tc>
@@ -389,15 +508,57 @@
               </w:rPr>
               <w:t>ikke-</w:t>
             </w:r>
-            <w:r>
-              <w:rPr>
-                <w:rFonts w:asciiTheme="minorHAnsi" w:hAnsiTheme="minorHAnsi"/>
-                <w:sz w:val="22"/>
-                <w:szCs w:val="22"/>
-                <w:lang w:val="da-DK"/>
-              </w:rPr>
-              <w:t>funktional krav, dataformator fixed</w:t>
-            </w:r>
+            <w:proofErr w:type="spellStart"/>
+            <w:r>
+              <w:rPr>
+                <w:rFonts w:asciiTheme="minorHAnsi" w:hAnsiTheme="minorHAnsi"/>
+                <w:sz w:val="22"/>
+                <w:szCs w:val="22"/>
+                <w:lang w:val="da-DK"/>
+              </w:rPr>
+              <w:t>funktional</w:t>
+            </w:r>
+            <w:proofErr w:type="spellEnd"/>
+            <w:r>
+              <w:rPr>
+                <w:rFonts w:asciiTheme="minorHAnsi" w:hAnsiTheme="minorHAnsi"/>
+                <w:sz w:val="22"/>
+                <w:szCs w:val="22"/>
+                <w:lang w:val="da-DK"/>
+              </w:rPr>
+              <w:t xml:space="preserve"> krav, </w:t>
+            </w:r>
+            <w:proofErr w:type="spellStart"/>
+            <w:r>
+              <w:rPr>
+                <w:rFonts w:asciiTheme="minorHAnsi" w:hAnsiTheme="minorHAnsi"/>
+                <w:sz w:val="22"/>
+                <w:szCs w:val="22"/>
+                <w:lang w:val="da-DK"/>
+              </w:rPr>
+              <w:t>dataformator</w:t>
+            </w:r>
+            <w:proofErr w:type="spellEnd"/>
+            <w:r>
+              <w:rPr>
+                <w:rFonts w:asciiTheme="minorHAnsi" w:hAnsiTheme="minorHAnsi"/>
+                <w:sz w:val="22"/>
+                <w:szCs w:val="22"/>
+                <w:lang w:val="da-DK"/>
+              </w:rPr>
+              <w:t xml:space="preserve"> </w:t>
+            </w:r>
+            <w:proofErr w:type="spellStart"/>
+            <w:r>
+              <w:rPr>
+                <w:rFonts w:asciiTheme="minorHAnsi" w:hAnsiTheme="minorHAnsi"/>
+                <w:sz w:val="22"/>
+                <w:szCs w:val="22"/>
+                <w:lang w:val="da-DK"/>
+              </w:rPr>
+              <w:t>fixed</w:t>
+            </w:r>
+            <w:proofErr w:type="spellEnd"/>
           </w:p>
         </w:tc>
         <w:tc>
@@ -413,6 +574,7 @@
                 <w:lang w:val="da-DK"/>
               </w:rPr>
             </w:pPr>
+            <w:proofErr w:type="spellStart"/>
             <w:r>
               <w:rPr>
                 <w:rFonts w:asciiTheme="minorHAnsi" w:hAnsiTheme="minorHAnsi"/>
@@ -422,6 +584,7 @@
               </w:rPr>
               <w:t>Juyoung</w:t>
             </w:r>
+            <w:proofErr w:type="spellEnd"/>
           </w:p>
         </w:tc>
       </w:tr>
@@ -439,6 +602,7 @@
                 <w:lang w:val="da-DK"/>
               </w:rPr>
             </w:pPr>
+            <w:proofErr w:type="spellStart"/>
             <w:r>
               <w:rPr>
                 <w:rFonts w:asciiTheme="minorHAnsi" w:hAnsiTheme="minorHAnsi"/>
@@ -455,7 +619,37 @@
                 <w:szCs w:val="22"/>
                 <w:lang w:val="da-DK"/>
               </w:rPr>
-              <w:t>nception draft 4</w:t>
+              <w:t>nception</w:t>
+            </w:r>
+            <w:proofErr w:type="spellEnd"/>
+            <w:r>
+              <w:rPr>
+                <w:rFonts w:asciiTheme="minorHAnsi" w:hAnsiTheme="minorHAnsi"/>
+                <w:sz w:val="22"/>
+                <w:szCs w:val="22"/>
+                <w:lang w:val="da-DK"/>
+              </w:rPr>
+              <w:t xml:space="preserve"> </w:t>
+            </w:r>
+            <w:proofErr w:type="spellStart"/>
+            <w:r>
+              <w:rPr>
+                <w:rFonts w:asciiTheme="minorHAnsi" w:hAnsiTheme="minorHAnsi"/>
+                <w:sz w:val="22"/>
+                <w:szCs w:val="22"/>
+                <w:lang w:val="da-DK"/>
+              </w:rPr>
+              <w:t>draft</w:t>
+            </w:r>
+            <w:proofErr w:type="spellEnd"/>
+            <w:r>
+              <w:rPr>
+                <w:rFonts w:asciiTheme="minorHAnsi" w:hAnsiTheme="minorHAnsi"/>
+                <w:sz w:val="22"/>
+                <w:szCs w:val="22"/>
+                <w:lang w:val="da-DK"/>
+              </w:rPr>
+              <w:t xml:space="preserve"> 4</w:t>
             </w:r>
           </w:p>
         </w:tc>
@@ -546,6 +740,7 @@
                 <w:lang w:val="da-DK"/>
               </w:rPr>
             </w:pPr>
+            <w:proofErr w:type="spellStart"/>
             <w:r>
               <w:rPr>
                 <w:rFonts w:asciiTheme="minorHAnsi" w:hAnsiTheme="minorHAnsi"/>
@@ -562,7 +757,37 @@
                 <w:szCs w:val="22"/>
                 <w:lang w:val="da-DK"/>
               </w:rPr>
-              <w:t>nception draft 5</w:t>
+              <w:t>nception</w:t>
+            </w:r>
+            <w:proofErr w:type="spellEnd"/>
+            <w:r>
+              <w:rPr>
+                <w:rFonts w:asciiTheme="minorHAnsi" w:hAnsiTheme="minorHAnsi"/>
+                <w:sz w:val="22"/>
+                <w:szCs w:val="22"/>
+                <w:lang w:val="da-DK"/>
+              </w:rPr>
+              <w:t xml:space="preserve"> </w:t>
+            </w:r>
+            <w:proofErr w:type="spellStart"/>
+            <w:r>
+              <w:rPr>
+                <w:rFonts w:asciiTheme="minorHAnsi" w:hAnsiTheme="minorHAnsi"/>
+                <w:sz w:val="22"/>
+                <w:szCs w:val="22"/>
+                <w:lang w:val="da-DK"/>
+              </w:rPr>
+              <w:t>draft</w:t>
+            </w:r>
+            <w:proofErr w:type="spellEnd"/>
+            <w:r>
+              <w:rPr>
+                <w:rFonts w:asciiTheme="minorHAnsi" w:hAnsiTheme="minorHAnsi"/>
+                <w:sz w:val="22"/>
+                <w:szCs w:val="22"/>
+                <w:lang w:val="da-DK"/>
+              </w:rPr>
+              <w:t xml:space="preserve"> 5</w:t>
             </w:r>
           </w:p>
         </w:tc>
@@ -628,7 +853,27 @@
                 <w:szCs w:val="22"/>
                 <w:lang w:val="da-DK"/>
               </w:rPr>
-              <w:t xml:space="preserve"> scenarieter tjekket</w:t>
+              <w:t xml:space="preserve"> </w:t>
+            </w:r>
+            <w:proofErr w:type="spellStart"/>
+            <w:r>
+              <w:rPr>
+                <w:rFonts w:asciiTheme="minorHAnsi" w:hAnsiTheme="minorHAnsi"/>
+                <w:sz w:val="22"/>
+                <w:szCs w:val="22"/>
+                <w:lang w:val="da-DK"/>
+              </w:rPr>
+              <w:t>scenarieter</w:t>
+            </w:r>
+            <w:proofErr w:type="spellEnd"/>
+            <w:r>
+              <w:rPr>
+                <w:rFonts w:asciiTheme="minorHAnsi" w:hAnsiTheme="minorHAnsi"/>
+                <w:sz w:val="22"/>
+                <w:szCs w:val="22"/>
+                <w:lang w:val="da-DK"/>
+              </w:rPr>
+              <w:t xml:space="preserve"> tjekket</w:t>
             </w:r>
           </w:p>
         </w:tc>
@@ -645,6 +890,7 @@
                 <w:lang w:val="da-DK"/>
               </w:rPr>
             </w:pPr>
+            <w:proofErr w:type="spellStart"/>
             <w:r>
               <w:rPr>
                 <w:rFonts w:asciiTheme="minorHAnsi" w:hAnsiTheme="minorHAnsi"/>
@@ -654,6 +900,7 @@
               </w:rPr>
               <w:t>Juyoung</w:t>
             </w:r>
+            <w:proofErr w:type="spellEnd"/>
           </w:p>
         </w:tc>
       </w:tr>
@@ -671,14 +918,45 @@
                 <w:lang w:val="da-DK"/>
               </w:rPr>
             </w:pPr>
-            <w:r>
-              <w:rPr>
-                <w:rFonts w:asciiTheme="minorHAnsi" w:hAnsiTheme="minorHAnsi"/>
-                <w:sz w:val="22"/>
-                <w:szCs w:val="22"/>
-                <w:lang w:val="da-DK"/>
-              </w:rPr>
-              <w:t>inception draft 6</w:t>
+            <w:proofErr w:type="spellStart"/>
+            <w:r>
+              <w:rPr>
+                <w:rFonts w:asciiTheme="minorHAnsi" w:hAnsiTheme="minorHAnsi"/>
+                <w:sz w:val="22"/>
+                <w:szCs w:val="22"/>
+                <w:lang w:val="da-DK"/>
+              </w:rPr>
+              <w:t>inception</w:t>
+            </w:r>
+            <w:proofErr w:type="spellEnd"/>
+            <w:r>
+              <w:rPr>
+                <w:rFonts w:asciiTheme="minorHAnsi" w:hAnsiTheme="minorHAnsi"/>
+                <w:sz w:val="22"/>
+                <w:szCs w:val="22"/>
+                <w:lang w:val="da-DK"/>
+              </w:rPr>
+              <w:t xml:space="preserve"> </w:t>
+            </w:r>
+            <w:proofErr w:type="spellStart"/>
+            <w:r>
+              <w:rPr>
+                <w:rFonts w:asciiTheme="minorHAnsi" w:hAnsiTheme="minorHAnsi"/>
+                <w:sz w:val="22"/>
+                <w:szCs w:val="22"/>
+                <w:lang w:val="da-DK"/>
+              </w:rPr>
+              <w:t>draft</w:t>
+            </w:r>
+            <w:proofErr w:type="spellEnd"/>
+            <w:r>
+              <w:rPr>
+                <w:rFonts w:asciiTheme="minorHAnsi" w:hAnsiTheme="minorHAnsi"/>
+                <w:sz w:val="22"/>
+                <w:szCs w:val="22"/>
+                <w:lang w:val="da-DK"/>
+              </w:rPr>
+              <w:t xml:space="preserve"> 6</w:t>
             </w:r>
           </w:p>
         </w:tc>
@@ -726,8 +1004,19 @@
                 <w:szCs w:val="22"/>
                 <w:lang w:val="da-DK"/>
               </w:rPr>
-              <w:t>variation 4.c added</w:t>
-            </w:r>
+              <w:t xml:space="preserve">variation 4.c </w:t>
+            </w:r>
+            <w:proofErr w:type="spellStart"/>
+            <w:r>
+              <w:rPr>
+                <w:rFonts w:asciiTheme="minorHAnsi" w:hAnsiTheme="minorHAnsi"/>
+                <w:sz w:val="22"/>
+                <w:szCs w:val="22"/>
+                <w:lang w:val="da-DK"/>
+              </w:rPr>
+              <w:t>added</w:t>
+            </w:r>
+            <w:proofErr w:type="spellEnd"/>
           </w:p>
         </w:tc>
         <w:tc>
@@ -743,6 +1032,7 @@
                 <w:lang w:val="da-DK"/>
               </w:rPr>
             </w:pPr>
+            <w:proofErr w:type="spellStart"/>
             <w:r>
               <w:rPr>
                 <w:rFonts w:asciiTheme="minorHAnsi" w:hAnsiTheme="minorHAnsi"/>
@@ -752,6 +1042,7 @@
               </w:rPr>
               <w:t>Juyoung</w:t>
             </w:r>
+            <w:proofErr w:type="spellEnd"/>
           </w:p>
         </w:tc>
       </w:tr>
@@ -769,14 +1060,45 @@
                 <w:lang w:val="da-DK"/>
               </w:rPr>
             </w:pPr>
-            <w:r>
-              <w:rPr>
-                <w:rFonts w:asciiTheme="minorHAnsi" w:hAnsiTheme="minorHAnsi"/>
-                <w:sz w:val="22"/>
-                <w:szCs w:val="22"/>
-                <w:lang w:val="da-DK"/>
-              </w:rPr>
-              <w:t>inception draft 7</w:t>
+            <w:proofErr w:type="spellStart"/>
+            <w:r>
+              <w:rPr>
+                <w:rFonts w:asciiTheme="minorHAnsi" w:hAnsiTheme="minorHAnsi"/>
+                <w:sz w:val="22"/>
+                <w:szCs w:val="22"/>
+                <w:lang w:val="da-DK"/>
+              </w:rPr>
+              <w:t>inception</w:t>
+            </w:r>
+            <w:proofErr w:type="spellEnd"/>
+            <w:r>
+              <w:rPr>
+                <w:rFonts w:asciiTheme="minorHAnsi" w:hAnsiTheme="minorHAnsi"/>
+                <w:sz w:val="22"/>
+                <w:szCs w:val="22"/>
+                <w:lang w:val="da-DK"/>
+              </w:rPr>
+              <w:t xml:space="preserve"> </w:t>
+            </w:r>
+            <w:proofErr w:type="spellStart"/>
+            <w:r>
+              <w:rPr>
+                <w:rFonts w:asciiTheme="minorHAnsi" w:hAnsiTheme="minorHAnsi"/>
+                <w:sz w:val="22"/>
+                <w:szCs w:val="22"/>
+                <w:lang w:val="da-DK"/>
+              </w:rPr>
+              <w:t>draft</w:t>
+            </w:r>
+            <w:proofErr w:type="spellEnd"/>
+            <w:r>
+              <w:rPr>
+                <w:rFonts w:asciiTheme="minorHAnsi" w:hAnsiTheme="minorHAnsi"/>
+                <w:sz w:val="22"/>
+                <w:szCs w:val="22"/>
+                <w:lang w:val="da-DK"/>
+              </w:rPr>
+              <w:t xml:space="preserve"> 7</w:t>
             </w:r>
           </w:p>
         </w:tc>
@@ -859,6 +1181,7 @@
                 <w:lang w:val="da-DK"/>
               </w:rPr>
             </w:pPr>
+            <w:proofErr w:type="spellStart"/>
             <w:r>
               <w:rPr>
                 <w:rFonts w:asciiTheme="minorHAnsi" w:hAnsiTheme="minorHAnsi"/>
@@ -868,6 +1191,7 @@
               </w:rPr>
               <w:t>Juyoung</w:t>
             </w:r>
+            <w:proofErr w:type="spellEnd"/>
           </w:p>
         </w:tc>
       </w:tr>
@@ -885,14 +1209,45 @@
                 <w:lang w:val="da-DK"/>
               </w:rPr>
             </w:pPr>
-            <w:r>
-              <w:rPr>
-                <w:rFonts w:asciiTheme="minorHAnsi" w:hAnsiTheme="minorHAnsi"/>
-                <w:sz w:val="22"/>
-                <w:szCs w:val="22"/>
-                <w:lang w:val="da-DK"/>
-              </w:rPr>
-              <w:t>inception draft 8</w:t>
+            <w:proofErr w:type="spellStart"/>
+            <w:r>
+              <w:rPr>
+                <w:rFonts w:asciiTheme="minorHAnsi" w:hAnsiTheme="minorHAnsi"/>
+                <w:sz w:val="22"/>
+                <w:szCs w:val="22"/>
+                <w:lang w:val="da-DK"/>
+              </w:rPr>
+              <w:t>inception</w:t>
+            </w:r>
+            <w:proofErr w:type="spellEnd"/>
+            <w:r>
+              <w:rPr>
+                <w:rFonts w:asciiTheme="minorHAnsi" w:hAnsiTheme="minorHAnsi"/>
+                <w:sz w:val="22"/>
+                <w:szCs w:val="22"/>
+                <w:lang w:val="da-DK"/>
+              </w:rPr>
+              <w:t xml:space="preserve"> </w:t>
+            </w:r>
+            <w:proofErr w:type="spellStart"/>
+            <w:r>
+              <w:rPr>
+                <w:rFonts w:asciiTheme="minorHAnsi" w:hAnsiTheme="minorHAnsi"/>
+                <w:sz w:val="22"/>
+                <w:szCs w:val="22"/>
+                <w:lang w:val="da-DK"/>
+              </w:rPr>
+              <w:t>draft</w:t>
+            </w:r>
+            <w:proofErr w:type="spellEnd"/>
+            <w:r>
+              <w:rPr>
+                <w:rFonts w:asciiTheme="minorHAnsi" w:hAnsiTheme="minorHAnsi"/>
+                <w:sz w:val="22"/>
+                <w:szCs w:val="22"/>
+                <w:lang w:val="da-DK"/>
+              </w:rPr>
+              <w:t xml:space="preserve"> 8</w:t>
             </w:r>
           </w:p>
         </w:tc>
@@ -940,8 +1295,9 @@
                 <w:szCs w:val="20"/>
                 <w:lang w:val="da-DK"/>
               </w:rPr>
-              <w:t>hovedscenariet fixed, bruger (både kunde og bestillingsmodtagelse kan eksportere historikken som fil)</w:t>
-            </w:r>
+              <w:t xml:space="preserve">hovedscenariet </w:t>
+            </w:r>
+            <w:proofErr w:type="spellStart"/>
             <w:r>
               <w:rPr>
                 <w:rFonts w:asciiTheme="minorHAnsi" w:hAnsiTheme="minorHAnsi"/>
@@ -949,6 +1305,25 @@
                 <w:szCs w:val="20"/>
                 <w:lang w:val="da-DK"/>
               </w:rPr>
+              <w:t>fixed</w:t>
+            </w:r>
+            <w:proofErr w:type="spellEnd"/>
+            <w:r>
+              <w:rPr>
+                <w:rFonts w:asciiTheme="minorHAnsi" w:hAnsiTheme="minorHAnsi"/>
+                <w:sz w:val="22"/>
+                <w:szCs w:val="20"/>
+                <w:lang w:val="da-DK"/>
+              </w:rPr>
+              <w:t>, bruger (både kunde og bestillingsmodtagelse kan eksportere historikken som fil)</w:t>
+            </w:r>
+            <w:r>
+              <w:rPr>
+                <w:rFonts w:asciiTheme="minorHAnsi" w:hAnsiTheme="minorHAnsi"/>
+                <w:sz w:val="22"/>
+                <w:szCs w:val="20"/>
+                <w:lang w:val="da-DK"/>
+              </w:rPr>
               <w:t xml:space="preserve"> &gt; </w:t>
             </w:r>
             <w:r>
@@ -959,8 +1334,20 @@
                 <w:szCs w:val="20"/>
                 <w:lang w:val="da-DK"/>
               </w:rPr>
-              <w:t>REMEBER : kunde historik – angiver tidsinterval i kundes GUI mockups</w:t>
-            </w:r>
+              <w:t xml:space="preserve">REMEBER : kunde historik – angiver tidsinterval i kundes GUI </w:t>
+            </w:r>
+            <w:proofErr w:type="spellStart"/>
+            <w:r>
+              <w:rPr>
+                <w:rFonts w:asciiTheme="minorHAnsi" w:hAnsiTheme="minorHAnsi"/>
+                <w:color w:val="FF0000"/>
+                <w:sz w:val="22"/>
+                <w:szCs w:val="20"/>
+                <w:lang w:val="da-DK"/>
+              </w:rPr>
+              <w:t>mockups</w:t>
+            </w:r>
+            <w:proofErr w:type="spellEnd"/>
           </w:p>
         </w:tc>
         <w:tc>
@@ -976,6 +1363,7 @@
                 <w:lang w:val="da-DK"/>
               </w:rPr>
             </w:pPr>
+            <w:proofErr w:type="spellStart"/>
             <w:r>
               <w:rPr>
                 <w:rFonts w:asciiTheme="minorHAnsi" w:hAnsiTheme="minorHAnsi"/>
@@ -985,6 +1373,158 @@
               </w:rPr>
               <w:t>Juyoung</w:t>
             </w:r>
+            <w:proofErr w:type="spellEnd"/>
+          </w:p>
+        </w:tc>
+      </w:tr>
+      <w:tr>
+        <w:tc>
+          <w:tcPr>
+            <w:tcW w:w="2254" w:type="dxa"/>
+          </w:tcPr>
+          <w:p>
+            <w:pPr>
+              <w:rPr>
+                <w:rFonts w:asciiTheme="minorHAnsi" w:hAnsiTheme="minorHAnsi"/>
+                <w:sz w:val="22"/>
+                <w:szCs w:val="22"/>
+                <w:lang w:val="da-DK"/>
+              </w:rPr>
+            </w:pPr>
+            <w:proofErr w:type="spellStart"/>
+            <w:r>
+              <w:rPr>
+                <w:rFonts w:asciiTheme="minorHAnsi" w:hAnsiTheme="minorHAnsi"/>
+                <w:sz w:val="22"/>
+                <w:szCs w:val="22"/>
+                <w:lang w:val="da-DK"/>
+              </w:rPr>
+              <w:t>elaboration</w:t>
+            </w:r>
+            <w:proofErr w:type="spellEnd"/>
+            <w:r>
+              <w:rPr>
+                <w:rFonts w:asciiTheme="minorHAnsi" w:hAnsiTheme="minorHAnsi"/>
+                <w:sz w:val="22"/>
+                <w:szCs w:val="22"/>
+                <w:lang w:val="da-DK"/>
+              </w:rPr>
+              <w:t xml:space="preserve"> </w:t>
+            </w:r>
+            <w:proofErr w:type="spellStart"/>
+            <w:r>
+              <w:rPr>
+                <w:rFonts w:asciiTheme="minorHAnsi" w:hAnsiTheme="minorHAnsi"/>
+                <w:sz w:val="22"/>
+                <w:szCs w:val="22"/>
+                <w:lang w:val="da-DK"/>
+              </w:rPr>
+              <w:t>iteration</w:t>
+            </w:r>
+            <w:proofErr w:type="spellEnd"/>
+            <w:r>
+              <w:rPr>
+                <w:rFonts w:asciiTheme="minorHAnsi" w:hAnsiTheme="minorHAnsi"/>
+                <w:sz w:val="22"/>
+                <w:szCs w:val="22"/>
+                <w:lang w:val="da-DK"/>
+              </w:rPr>
+              <w:t xml:space="preserve"> 1 </w:t>
+            </w:r>
+            <w:proofErr w:type="spellStart"/>
+            <w:r>
+              <w:rPr>
+                <w:rFonts w:asciiTheme="minorHAnsi" w:hAnsiTheme="minorHAnsi"/>
+                <w:sz w:val="22"/>
+                <w:szCs w:val="22"/>
+                <w:lang w:val="da-DK"/>
+              </w:rPr>
+              <w:t>draft</w:t>
+            </w:r>
+            <w:proofErr w:type="spellEnd"/>
+            <w:r>
+              <w:rPr>
+                <w:rFonts w:asciiTheme="minorHAnsi" w:hAnsiTheme="minorHAnsi"/>
+                <w:sz w:val="22"/>
+                <w:szCs w:val="22"/>
+                <w:lang w:val="da-DK"/>
+              </w:rPr>
+              <w:t xml:space="preserve"> 1</w:t>
+            </w:r>
+          </w:p>
+        </w:tc>
+        <w:tc>
+          <w:tcPr>
+            <w:tcW w:w="2254" w:type="dxa"/>
+          </w:tcPr>
+          <w:p>
+            <w:pPr>
+              <w:rPr>
+                <w:rFonts w:asciiTheme="minorHAnsi" w:hAnsiTheme="minorHAnsi"/>
+                <w:sz w:val="22"/>
+                <w:szCs w:val="22"/>
+                <w:lang w:val="da-DK"/>
+              </w:rPr>
+            </w:pPr>
+            <w:r>
+              <w:rPr>
+                <w:rFonts w:asciiTheme="minorHAnsi" w:hAnsiTheme="minorHAnsi"/>
+                <w:sz w:val="22"/>
+                <w:szCs w:val="22"/>
+                <w:lang w:val="da-DK"/>
+              </w:rPr>
+              <w:t>11. maj 2016</w:t>
+            </w:r>
+          </w:p>
+        </w:tc>
+        <w:tc>
+          <w:tcPr>
+            <w:tcW w:w="2575" w:type="dxa"/>
+          </w:tcPr>
+          <w:p>
+            <w:pPr>
+              <w:rPr>
+                <w:rFonts w:asciiTheme="minorHAnsi" w:hAnsiTheme="minorHAnsi"/>
+                <w:sz w:val="22"/>
+                <w:szCs w:val="20"/>
+                <w:lang w:val="da-DK"/>
+              </w:rPr>
+            </w:pPr>
+            <w:r>
+              <w:rPr>
+                <w:rFonts w:asciiTheme="minorHAnsi" w:hAnsiTheme="minorHAnsi"/>
+                <w:sz w:val="22"/>
+                <w:szCs w:val="20"/>
+                <w:lang w:val="da-DK"/>
+              </w:rPr>
+              <w:t>søgningsmulighed for kunde og bestillingsmodtagelse</w:t>
+            </w:r>
+          </w:p>
+        </w:tc>
+        <w:tc>
+          <w:tcPr>
+            <w:tcW w:w="1933" w:type="dxa"/>
+          </w:tcPr>
+          <w:p>
+            <w:pPr>
+              <w:rPr>
+                <w:rFonts w:asciiTheme="minorHAnsi" w:hAnsiTheme="minorHAnsi"/>
+                <w:sz w:val="22"/>
+                <w:szCs w:val="22"/>
+                <w:lang w:val="da-DK"/>
+              </w:rPr>
+            </w:pPr>
+            <w:proofErr w:type="spellStart"/>
+            <w:r>
+              <w:rPr>
+                <w:rFonts w:asciiTheme="minorHAnsi" w:hAnsiTheme="minorHAnsi"/>
+                <w:sz w:val="22"/>
+                <w:szCs w:val="22"/>
+                <w:lang w:val="da-DK"/>
+              </w:rPr>
+              <w:t>Juyoung</w:t>
+            </w:r>
+            <w:proofErr w:type="spellEnd"/>
           </w:p>
         </w:tc>
       </w:tr>
@@ -1003,71 +1543,79 @@
           <w:b/>
           <w:lang w:val="da-DK"/>
         </w:rPr>
-        <w:t>Revision Historik</w:t>
-      </w:r>
-    </w:p>
-    <w:p>
-      <w:pPr>
-        <w:pStyle w:val="Heading1"/>
-      </w:pPr>
-    </w:p>
-    <w:p>
-      <w:pPr>
-        <w:pStyle w:val="Heading1"/>
-      </w:pPr>
-    </w:p>
-    <w:p>
-      <w:pPr>
-        <w:pStyle w:val="Heading1"/>
-      </w:pPr>
-    </w:p>
-    <w:p>
-      <w:pPr>
-        <w:pStyle w:val="Heading1"/>
-      </w:pPr>
-    </w:p>
-    <w:p>
-      <w:pPr>
-        <w:pStyle w:val="Heading1"/>
-      </w:pPr>
-    </w:p>
-    <w:p>
-      <w:pPr>
-        <w:pStyle w:val="Heading1"/>
-      </w:pPr>
-    </w:p>
-    <w:p>
-      <w:pPr>
-        <w:pStyle w:val="Heading1"/>
-      </w:pPr>
-    </w:p>
-    <w:p>
-      <w:pPr>
-        <w:pStyle w:val="Heading1"/>
-      </w:pPr>
-    </w:p>
-    <w:p>
-      <w:pPr>
-        <w:pStyle w:val="Heading1"/>
-      </w:pPr>
-    </w:p>
-    <w:p>
-      <w:pPr>
-        <w:pStyle w:val="Heading1"/>
-      </w:pPr>
-    </w:p>
-    <w:p>
-      <w:pPr>
-        <w:pStyle w:val="Heading1"/>
-      </w:pPr>
-    </w:p>
-    <w:p>
-      <w:pPr>
-        <w:pStyle w:val="Heading1"/>
-      </w:pPr>
+        <w:t>Revision H</w:t>
+      </w:r>
       <w:bookmarkStart w:id="0" w:name="_GoBack"/>
       <w:bookmarkEnd w:id="0"/>
       <w:r>
+        <w:rPr>
+          <w:rFonts w:asciiTheme="minorHAnsi" w:hAnsiTheme="minorHAnsi"/>
+          <w:b/>
+          <w:lang w:val="da-DK"/>
+        </w:rPr>
+        <w:t>istorik</w:t>
+      </w:r>
+    </w:p>
+    <w:p>
+      <w:pPr>
+        <w:pStyle w:val="Heading1"/>
+      </w:pPr>
+    </w:p>
+    <w:p>
+      <w:pPr>
+        <w:pStyle w:val="Heading1"/>
+      </w:pPr>
+    </w:p>
+    <w:p>
+      <w:pPr>
+        <w:pStyle w:val="Heading1"/>
+      </w:pPr>
+    </w:p>
+    <w:p>
+      <w:pPr>
+        <w:pStyle w:val="Heading1"/>
+      </w:pPr>
+    </w:p>
+    <w:p>
+      <w:pPr>
+        <w:pStyle w:val="Heading1"/>
+      </w:pPr>
+    </w:p>
+    <w:p>
+      <w:pPr>
+        <w:pStyle w:val="Heading1"/>
+      </w:pPr>
+    </w:p>
+    <w:p>
+      <w:pPr>
+        <w:pStyle w:val="Heading1"/>
+      </w:pPr>
+    </w:p>
+    <w:p>
+      <w:pPr>
+        <w:pStyle w:val="Heading1"/>
+      </w:pPr>
+    </w:p>
+    <w:p>
+      <w:pPr>
+        <w:pStyle w:val="Heading1"/>
+      </w:pPr>
+    </w:p>
+    <w:p>
+      <w:pPr>
+        <w:pStyle w:val="Heading1"/>
+      </w:pPr>
+    </w:p>
+    <w:p>
+      <w:pPr>
+        <w:pStyle w:val="Heading1"/>
+      </w:pPr>
+    </w:p>
+    <w:p>
+      <w:pPr>
+        <w:pStyle w:val="Heading1"/>
+      </w:pPr>
+      <w:r>
         <w:t>SF-</w:t>
       </w:r>
       <w:r>
@@ -1088,7 +1636,15 @@
         <w:pStyle w:val="Heading2"/>
       </w:pPr>
       <w:r>
-        <w:t>Afgrænsning (Scope)</w:t>
+        <w:t>Afgrænsning (</w:t>
+      </w:r>
+      <w:proofErr w:type="spellStart"/>
+      <w:r>
+        <w:t>Scope</w:t>
+      </w:r>
+      <w:proofErr w:type="spellEnd"/>
+      <w:r>
+        <w:t>)</w:t>
       </w:r>
     </w:p>
     <w:p>
@@ -1154,7 +1710,23 @@
         <w:pStyle w:val="Heading2"/>
       </w:pPr>
       <w:r>
-        <w:t>Primære aktør (Primary Actor)</w:t>
+        <w:t>Primære aktør (</w:t>
+      </w:r>
+      <w:proofErr w:type="spellStart"/>
+      <w:r>
+        <w:t>Primary</w:t>
+      </w:r>
+      <w:proofErr w:type="spellEnd"/>
+      <w:r>
+        <w:t xml:space="preserve"> </w:t>
+      </w:r>
+      <w:proofErr w:type="spellStart"/>
+      <w:r>
+        <w:t>Actor</w:t>
+      </w:r>
+      <w:proofErr w:type="spellEnd"/>
+      <w:r>
+        <w:t>)</w:t>
       </w:r>
     </w:p>
     <w:p>
@@ -1214,7 +1786,23 @@
         <w:pStyle w:val="Heading2"/>
       </w:pPr>
       <w:r>
-        <w:t>Interessenter og interesser (Stakeholders and Interests)</w:t>
+        <w:t>Interessenter og interesser (</w:t>
+      </w:r>
+      <w:proofErr w:type="spellStart"/>
+      <w:r>
+        <w:t>Stakeholders</w:t>
+      </w:r>
+      <w:proofErr w:type="spellEnd"/>
+      <w:r>
+        <w:t xml:space="preserve"> and </w:t>
+      </w:r>
+      <w:proofErr w:type="spellStart"/>
+      <w:r>
+        <w:t>Interests</w:t>
+      </w:r>
+      <w:proofErr w:type="spellEnd"/>
+      <w:r>
+        <w:t>)</w:t>
       </w:r>
     </w:p>
     <w:p>
@@ -1224,11 +1812,19 @@
           <w:rFonts w:asciiTheme="minorHAnsi" w:hAnsiTheme="minorHAnsi"/>
         </w:rPr>
       </w:pPr>
-      <w:r>
-        <w:rPr>
-          <w:rFonts w:asciiTheme="minorHAnsi" w:hAnsiTheme="minorHAnsi"/>
-        </w:rPr>
-        <w:t xml:space="preserve">MidtTrafik er interesseret </w:t>
+      <w:proofErr w:type="spellStart"/>
+      <w:r>
+        <w:rPr>
+          <w:rFonts w:asciiTheme="minorHAnsi" w:hAnsiTheme="minorHAnsi"/>
+        </w:rPr>
+        <w:t>MidtTrafik</w:t>
+      </w:r>
+      <w:proofErr w:type="spellEnd"/>
+      <w:r>
+        <w:rPr>
+          <w:rFonts w:asciiTheme="minorHAnsi" w:hAnsiTheme="minorHAnsi"/>
+        </w:rPr>
+        <w:t xml:space="preserve"> er interesseret </w:t>
       </w:r>
       <w:r>
         <w:rPr>
@@ -1324,7 +1920,15 @@
         <w:pStyle w:val="Heading2"/>
       </w:pPr>
       <w:r>
-        <w:t>Forudsætninger (Preconditions)</w:t>
+        <w:t>Forudsætninger (</w:t>
+      </w:r>
+      <w:proofErr w:type="spellStart"/>
+      <w:r>
+        <w:t>Preconditions</w:t>
+      </w:r>
+      <w:proofErr w:type="spellEnd"/>
+      <w:r>
+        <w:t>)</w:t>
       </w:r>
     </w:p>
     <w:p>
@@ -1396,7 +2000,27 @@
           <w:szCs w:val="22"/>
           <w:lang w:val="da-DK"/>
         </w:rPr>
-        <w:t>FS-UC3 : Login) er udf</w:t>
+        <w:t>FS-UC</w:t>
+      </w:r>
+      <w:proofErr w:type="gramStart"/>
+      <w:r>
+        <w:rPr>
+          <w:rFonts w:asciiTheme="minorHAnsi" w:hAnsiTheme="minorHAnsi"/>
+          <w:sz w:val="22"/>
+          <w:szCs w:val="22"/>
+          <w:lang w:val="da-DK"/>
+        </w:rPr>
+        <w:t>3 :</w:t>
+      </w:r>
+      <w:proofErr w:type="gramEnd"/>
+      <w:r>
+        <w:rPr>
+          <w:rFonts w:asciiTheme="minorHAnsi" w:hAnsiTheme="minorHAnsi"/>
+          <w:sz w:val="22"/>
+          <w:szCs w:val="22"/>
+          <w:lang w:val="da-DK"/>
+        </w:rPr>
+        <w:t xml:space="preserve"> Login) er udf</w:t>
       </w:r>
       <w:r>
         <w:rPr>
@@ -1423,7 +2047,23 @@
         <w:pStyle w:val="Heading2"/>
       </w:pPr>
       <w:r>
-        <w:t>Succesgaranti (Success Guarantee / Postconditions)</w:t>
+        <w:t xml:space="preserve">Succesgaranti (Success </w:t>
+      </w:r>
+      <w:proofErr w:type="spellStart"/>
+      <w:r>
+        <w:t>Guarantee</w:t>
+      </w:r>
+      <w:proofErr w:type="spellEnd"/>
+      <w:r>
+        <w:t xml:space="preserve"> / </w:t>
+      </w:r>
+      <w:proofErr w:type="spellStart"/>
+      <w:r>
+        <w:t>Postconditions</w:t>
+      </w:r>
+      <w:proofErr w:type="spellEnd"/>
+      <w:r>
+        <w:t>)</w:t>
       </w:r>
     </w:p>
     <w:p>
@@ -2520,7 +3160,15 @@
         <w:pStyle w:val="Heading2"/>
       </w:pPr>
       <w:r>
-        <w:t>Ikke-funktionelle krav (Special Requirements)</w:t>
+        <w:t xml:space="preserve">Ikke-funktionelle krav (Special </w:t>
+      </w:r>
+      <w:proofErr w:type="spellStart"/>
+      <w:r>
+        <w:t>Requirements</w:t>
+      </w:r>
+      <w:proofErr w:type="spellEnd"/>
+      <w:r>
+        <w:t>)</w:t>
       </w:r>
     </w:p>
     <w:p>
@@ -2766,7 +3414,23 @@
         <w:pStyle w:val="Heading2"/>
       </w:pPr>
       <w:r>
-        <w:t>Hyppighed (Frequency of Occurrence)</w:t>
+        <w:t>Hyppighed (</w:t>
+      </w:r>
+      <w:proofErr w:type="spellStart"/>
+      <w:r>
+        <w:t>Frequency</w:t>
+      </w:r>
+      <w:proofErr w:type="spellEnd"/>
+      <w:r>
+        <w:t xml:space="preserve"> of </w:t>
+      </w:r>
+      <w:proofErr w:type="spellStart"/>
+      <w:r>
+        <w:t>Occurrence</w:t>
+      </w:r>
+      <w:proofErr w:type="spellEnd"/>
+      <w:r>
+        <w:t>)</w:t>
       </w:r>
     </w:p>
     <w:p>
@@ -2864,7 +3528,15 @@
         <w:pStyle w:val="Heading2"/>
       </w:pPr>
       <w:r>
-        <w:t>Diverse (Miscellaneous)</w:t>
+        <w:t>Diverse (</w:t>
+      </w:r>
+      <w:proofErr w:type="spellStart"/>
+      <w:r>
+        <w:t>Miscellaneous</w:t>
+      </w:r>
+      <w:proofErr w:type="spellEnd"/>
+      <w:r>
+        <w:t>)</w:t>
       </w:r>
     </w:p>
     <w:p>
@@ -3081,7 +3753,14 @@
           <w:rFonts w:asciiTheme="minorHAnsi" w:hAnsiTheme="minorHAnsi"/>
           <w:lang w:val="da-DK"/>
         </w:rPr>
-        <w:t xml:space="preserve"> består af: </w:t>
+        <w:t xml:space="preserve"> for bestillingsmodtagelse </w:t>
+      </w:r>
+      <w:r>
+        <w:rPr>
+          <w:rFonts w:asciiTheme="minorHAnsi" w:hAnsiTheme="minorHAnsi"/>
+          <w:lang w:val="da-DK"/>
+        </w:rPr>
+        <w:t xml:space="preserve">består af: </w:t>
       </w:r>
       <w:r>
         <w:rPr>
@@ -3090,6 +3769,79 @@
         </w:rPr>
         <w:t>start- og slut dato for tidsinterval, CPR opslag og kommune</w:t>
       </w:r>
+    </w:p>
+    <w:p>
+      <w:pPr>
+        <w:pStyle w:val="Body"/>
+        <w:tabs>
+          <w:tab w:val="left" w:pos="1304"/>
+          <w:tab w:val="left" w:pos="2608"/>
+          <w:tab w:val="left" w:pos="3912"/>
+          <w:tab w:val="left" w:pos="5216"/>
+          <w:tab w:val="left" w:pos="6520"/>
+          <w:tab w:val="left" w:pos="7824"/>
+          <w:tab w:val="left" w:pos="9128"/>
+        </w:tabs>
+        <w:spacing w:after="160" w:line="259" w:lineRule="auto"/>
+        <w:rPr>
+          <w:rFonts w:asciiTheme="minorHAnsi" w:hAnsiTheme="minorHAnsi"/>
+          <w:lang w:val="da-DK"/>
+        </w:rPr>
+      </w:pPr>
+      <w:r>
+        <w:rPr>
+          <w:rFonts w:asciiTheme="minorHAnsi" w:hAnsiTheme="minorHAnsi"/>
+          <w:lang w:val="da-DK"/>
+        </w:rPr>
+        <w:t>S</w:t>
+      </w:r>
+      <w:r>
+        <w:rPr>
+          <w:rFonts w:asciiTheme="minorHAnsi" w:hAnsiTheme="minorHAnsi"/>
+          <w:lang w:val="da-DK"/>
+        </w:rPr>
+        <w:t>øgnings mulighed</w:t>
+      </w:r>
+      <w:r>
+        <w:rPr>
+          <w:rFonts w:asciiTheme="minorHAnsi" w:hAnsiTheme="minorHAnsi"/>
+          <w:lang w:val="da-DK"/>
+        </w:rPr>
+        <w:t xml:space="preserve"> for </w:t>
+      </w:r>
+      <w:r>
+        <w:rPr>
+          <w:rFonts w:asciiTheme="minorHAnsi" w:hAnsiTheme="minorHAnsi"/>
+          <w:lang w:val="da-DK"/>
+        </w:rPr>
+        <w:t>kunde</w:t>
+      </w:r>
+      <w:r>
+        <w:rPr>
+          <w:rFonts w:asciiTheme="minorHAnsi" w:hAnsiTheme="minorHAnsi"/>
+          <w:lang w:val="da-DK"/>
+        </w:rPr>
+        <w:t xml:space="preserve"> består af: start- og slut dato for tidsinterval</w:t>
+      </w:r>
+    </w:p>
+    <w:p>
+      <w:pPr>
+        <w:pStyle w:val="Body"/>
+        <w:tabs>
+          <w:tab w:val="left" w:pos="1304"/>
+          <w:tab w:val="left" w:pos="2608"/>
+          <w:tab w:val="left" w:pos="3912"/>
+          <w:tab w:val="left" w:pos="5216"/>
+          <w:tab w:val="left" w:pos="6520"/>
+          <w:tab w:val="left" w:pos="7824"/>
+          <w:tab w:val="left" w:pos="9128"/>
+        </w:tabs>
+        <w:spacing w:after="160" w:line="259" w:lineRule="auto"/>
+        <w:rPr>
+          <w:rFonts w:asciiTheme="minorHAnsi" w:hAnsiTheme="minorHAnsi"/>
+          <w:lang w:val="da-DK"/>
+        </w:rPr>
+      </w:pPr>
     </w:p>
     <w:sectPr>
       <w:headerReference w:type="default" r:id="rId7"/>

</xml_diff>